<commit_message>
Punto 2.7, 2.8, 2.9 y 2.13 Capitulo II
</commit_message>
<xml_diff>
--- a/Documentacion/Capitulo II - Diseño e implementacion.docx
+++ b/Documentacion/Capitulo II - Diseño e implementacion.docx
@@ -2205,7 +2205,10 @@
       </w:pPr>
       <w:bookmarkStart w:id="9" w:name="_Toc78139770"/>
       <w:r>
-        <w:t xml:space="preserve">1.2.1. </w:t>
+        <w:t>2.5.</w:t>
+      </w:r>
+      <w:r>
+        <w:t xml:space="preserve"> </w:t>
       </w:r>
       <w:bookmarkEnd w:id="9"/>
       <w:r>
@@ -2254,11 +2257,9 @@
         <w:pStyle w:val="Ttulo3"/>
         <w:jc w:val="both"/>
       </w:pPr>
-      <w:bookmarkStart w:id="10" w:name="_Toc78139771"/>
-      <w:r>
-        <w:t xml:space="preserve">1.2.2. </w:t>
-      </w:r>
-      <w:bookmarkEnd w:id="10"/>
+      <w:r>
+        <w:t xml:space="preserve">2.6. </w:t>
+      </w:r>
       <w:r>
         <w:t>TIPO DE ANIMACIÓN</w:t>
       </w:r>
@@ -2296,6 +2297,307 @@
     <w:p>
       <w:pPr>
         <w:spacing w:line="360" w:lineRule="auto"/>
+        <w:jc w:val="both"/>
+      </w:pPr>
+    </w:p>
+    <w:p>
+      <w:pPr>
+        <w:pStyle w:val="Ttulo3"/>
+        <w:jc w:val="both"/>
+      </w:pPr>
+      <w:r>
+        <w:t>2.7. EQUIPO DE TRABAJO</w:t>
+      </w:r>
+    </w:p>
+    <w:p>
+      <w:pPr>
+        <w:spacing w:line="360" w:lineRule="auto"/>
+        <w:jc w:val="both"/>
+      </w:pPr>
+    </w:p>
+    <w:p>
+      <w:pPr>
+        <w:spacing w:line="360" w:lineRule="auto"/>
+        <w:jc w:val="both"/>
+      </w:pPr>
+      <w:r>
+        <w:rPr>
+          <w:b/>
+          <w:bCs/>
+        </w:rPr>
+        <w:t>Ingenieros de audio:</w:t>
+      </w:r>
+      <w:r>
+        <w:t xml:space="preserve"> Alberto García </w:t>
+      </w:r>
+      <w:r>
+        <w:t>y Jonathan Rodríguez</w:t>
+      </w:r>
+    </w:p>
+    <w:p>
+      <w:pPr>
+        <w:spacing w:line="360" w:lineRule="auto"/>
+        <w:jc w:val="both"/>
+      </w:pPr>
+      <w:r>
+        <w:rPr>
+          <w:b/>
+          <w:bCs/>
+        </w:rPr>
+        <w:t>Diseñadores:</w:t>
+      </w:r>
+      <w:r>
+        <w:t xml:space="preserve"> </w:t>
+      </w:r>
+      <w:r>
+        <w:t>Luis Arturo Rodríguez</w:t>
+      </w:r>
+      <w:r>
+        <w:t xml:space="preserve"> </w:t>
+      </w:r>
+      <w:r>
+        <w:t>y Jonathan Rodríguez</w:t>
+      </w:r>
+    </w:p>
+    <w:p>
+      <w:pPr>
+        <w:spacing w:line="360" w:lineRule="auto"/>
+        <w:jc w:val="both"/>
+      </w:pPr>
+      <w:r>
+        <w:rPr>
+          <w:b/>
+          <w:bCs/>
+        </w:rPr>
+        <w:t>Ilustradores:</w:t>
+      </w:r>
+      <w:r>
+        <w:t xml:space="preserve"> </w:t>
+      </w:r>
+      <w:r>
+        <w:t xml:space="preserve">Luis Arturo Rodríguez y </w:t>
+      </w:r>
+      <w:r>
+        <w:t xml:space="preserve">Alberto García </w:t>
+      </w:r>
+    </w:p>
+    <w:p>
+      <w:pPr>
+        <w:spacing w:line="360" w:lineRule="auto"/>
+        <w:jc w:val="both"/>
+      </w:pPr>
+      <w:r>
+        <w:rPr>
+          <w:b/>
+          <w:bCs/>
+        </w:rPr>
+        <w:t>Programadores:</w:t>
+      </w:r>
+      <w:r>
+        <w:t xml:space="preserve"> Alberto García</w:t>
+      </w:r>
+      <w:r>
+        <w:t xml:space="preserve">, Jonathan Rodríguez y Luis Arturo Rodríguez </w:t>
+      </w:r>
+    </w:p>
+    <w:p>
+      <w:pPr>
+        <w:spacing w:line="360" w:lineRule="auto"/>
+        <w:jc w:val="both"/>
+      </w:pPr>
+    </w:p>
+    <w:p>
+      <w:pPr>
+        <w:pStyle w:val="Ttulo3"/>
+        <w:jc w:val="both"/>
+      </w:pPr>
+      <w:r>
+        <w:t>2.8. HISTORIA</w:t>
+      </w:r>
+    </w:p>
+    <w:p>
+      <w:pPr>
+        <w:spacing w:line="360" w:lineRule="auto"/>
+        <w:jc w:val="both"/>
+      </w:pPr>
+    </w:p>
+    <w:p>
+      <w:pPr>
+        <w:spacing w:line="360" w:lineRule="auto"/>
+        <w:jc w:val="both"/>
+      </w:pPr>
+      <w:r>
+        <w:t xml:space="preserve">Este juego es una versión moderna de </w:t>
+      </w:r>
+      <w:proofErr w:type="spellStart"/>
+      <w:r>
+        <w:t>Breakout</w:t>
+      </w:r>
+      <w:proofErr w:type="spellEnd"/>
+      <w:r>
+        <w:t xml:space="preserve">, un juego de arcade lanzado por Atari en 1976. Tiene como objetivo romper bloques con el uso de una raqueta y una bola. Para una mayor estética se le han agregado detalles que hacen </w:t>
+      </w:r>
+      <w:proofErr w:type="spellStart"/>
+      <w:r>
+        <w:t>alegoria</w:t>
+      </w:r>
+      <w:proofErr w:type="spellEnd"/>
+      <w:r>
+        <w:t xml:space="preserve"> al espacio exterior y se han agregado algunos enemigos para aumentar un poco la dificultad de este </w:t>
+      </w:r>
+      <w:proofErr w:type="spellStart"/>
+      <w:r>
+        <w:t>cl</w:t>
+      </w:r>
+      <w:proofErr w:type="spellEnd"/>
+      <w:r>
+        <w:rPr>
+          <w:lang w:val="es-DO"/>
+        </w:rPr>
+        <w:t>á</w:t>
+      </w:r>
+      <w:proofErr w:type="spellStart"/>
+      <w:r>
+        <w:t>sico</w:t>
+      </w:r>
+      <w:proofErr w:type="spellEnd"/>
+    </w:p>
+    <w:p>
+      <w:pPr>
+        <w:spacing w:line="360" w:lineRule="auto"/>
+        <w:jc w:val="both"/>
+      </w:pPr>
+    </w:p>
+    <w:p>
+      <w:pPr>
+        <w:pStyle w:val="Ttulo3"/>
+        <w:jc w:val="both"/>
+      </w:pPr>
+      <w:r>
+        <w:lastRenderedPageBreak/>
+        <w:t>2.9. GUION</w:t>
+      </w:r>
+    </w:p>
+    <w:p>
+      <w:pPr>
+        <w:spacing w:line="360" w:lineRule="auto"/>
+        <w:jc w:val="both"/>
+      </w:pPr>
+    </w:p>
+    <w:p>
+      <w:pPr>
+        <w:spacing w:line="360" w:lineRule="auto"/>
+        <w:jc w:val="both"/>
+      </w:pPr>
+      <w:r>
+        <w:t xml:space="preserve">Ya que el juego no cuenta </w:t>
+      </w:r>
+      <w:r>
+        <w:t>con el uso de diálogos entre los personajes para el desarrollo del mismo este no necesitará la creación de un guion para su correcto funcionamiento.</w:t>
+      </w:r>
+    </w:p>
+    <w:p>
+      <w:pPr>
+        <w:spacing w:line="360" w:lineRule="auto"/>
+        <w:jc w:val="both"/>
+      </w:pPr>
+    </w:p>
+    <w:p>
+      <w:pPr>
+        <w:pStyle w:val="Ttulo3"/>
+        <w:jc w:val="both"/>
+      </w:pPr>
+      <w:r>
+        <w:t>2.10. STORYBOARD</w:t>
+      </w:r>
+    </w:p>
+    <w:p>
+      <w:pPr>
+        <w:spacing w:line="360" w:lineRule="auto"/>
+        <w:jc w:val="both"/>
+      </w:pPr>
+    </w:p>
+    <w:p>
+      <w:pPr>
+        <w:spacing w:line="360" w:lineRule="auto"/>
+        <w:jc w:val="both"/>
+      </w:pPr>
+    </w:p>
+    <w:p>
+      <w:pPr>
+        <w:pStyle w:val="Ttulo3"/>
+        <w:jc w:val="both"/>
+      </w:pPr>
+      <w:r>
+        <w:t>2.11. STORYBOARD</w:t>
+      </w:r>
+    </w:p>
+    <w:p>
+      <w:pPr>
+        <w:spacing w:line="360" w:lineRule="auto"/>
+        <w:jc w:val="both"/>
+      </w:pPr>
+    </w:p>
+    <w:p>
+      <w:pPr>
+        <w:spacing w:line="360" w:lineRule="auto"/>
+        <w:jc w:val="both"/>
+      </w:pPr>
+    </w:p>
+    <w:p>
+      <w:pPr>
+        <w:spacing w:line="360" w:lineRule="auto"/>
+        <w:jc w:val="both"/>
+      </w:pPr>
+    </w:p>
+    <w:p>
+      <w:pPr>
+        <w:pStyle w:val="Ttulo3"/>
+        <w:jc w:val="both"/>
+      </w:pPr>
+      <w:r>
+        <w:t>2.12. NIVELES</w:t>
+      </w:r>
+    </w:p>
+    <w:p>
+      <w:pPr>
+        <w:spacing w:line="360" w:lineRule="auto"/>
+        <w:jc w:val="both"/>
+      </w:pPr>
+    </w:p>
+    <w:p>
+      <w:pPr>
+        <w:spacing w:line="360" w:lineRule="auto"/>
+        <w:jc w:val="both"/>
+      </w:pPr>
+    </w:p>
+    <w:p>
+      <w:pPr>
+        <w:pStyle w:val="Ttulo3"/>
+        <w:jc w:val="both"/>
+      </w:pPr>
+      <w:r>
+        <w:t>2.13. MECANICA DE JUEGO</w:t>
+      </w:r>
+    </w:p>
+    <w:p>
+      <w:pPr>
+        <w:spacing w:line="360" w:lineRule="auto"/>
+        <w:jc w:val="both"/>
+      </w:pPr>
+    </w:p>
+    <w:p>
+      <w:pPr>
+        <w:spacing w:line="360" w:lineRule="auto"/>
+        <w:jc w:val="both"/>
+      </w:pPr>
+      <w:r>
+        <w:t>El jugador será el encargado de controlar una raqueta (nave espacial) para que a través de una bola (arma principal) que debe mantener en juego sin que llegue a caer al vacío pueda romper una cierta cantidad de bloques (planetas alienígenas), al ir destruyendo los bloques estos pueden dropear ciertos objetos que le pueden facilitar la tarea de romper los bloques. De vez en cuando podrán aparecer ciertas naves enemigas que intentaran distraer al jugador y hacer que este pierda, por lo que tendrá que encargarse de esquivar sus disparos y mantener la bola en juego. Las vidas que tendrá el jugador al iniciar una partida serán 3 y se verán afectadas cada vez que el jugador deje caer la bola al vacío o sea alcanzado por alguno de los disparos enemigos.</w:t>
+      </w:r>
+    </w:p>
+    <w:p>
+      <w:pPr>
+        <w:spacing w:line="360" w:lineRule="auto"/>
         <w:rPr>
           <w:sz w:val="10"/>
           <w:szCs w:val="10"/>
@@ -2320,7 +2622,7 @@
           <w:szCs w:val="24"/>
         </w:rPr>
       </w:pPr>
-      <w:bookmarkStart w:id="11" w:name="_Toc78139766"/>
+      <w:bookmarkStart w:id="10" w:name="_Toc78139766"/>
       <w:r>
         <w:rPr>
           <w:sz w:val="24"/>
@@ -2328,7 +2630,7 @@
         </w:rPr>
         <w:t>LINK DE GITHUB</w:t>
       </w:r>
-      <w:bookmarkEnd w:id="11"/>
+      <w:bookmarkEnd w:id="10"/>
     </w:p>
     <w:p>
       <w:pPr>

</xml_diff>

<commit_message>
Diagrama general del juego
</commit_message>
<xml_diff>
--- a/Documentacion/Capitulo II - Diseño e implementacion.docx
+++ b/Documentacion/Capitulo II - Diseño e implementacion.docx
@@ -559,6 +559,13 @@
     </w:p>
     <w:sdt>
       <w:sdtPr>
+        <w:rPr>
+          <w:rFonts w:ascii="Times New Roman" w:eastAsia="Times New Roman" w:hAnsi="Times New Roman" w:cs="Times New Roman"/>
+          <w:color w:val="auto"/>
+          <w:sz w:val="24"/>
+          <w:szCs w:val="22"/>
+          <w:lang w:val="es-ES" w:eastAsia="es-ES" w:bidi="es-ES"/>
+        </w:rPr>
         <w:id w:val="-1395649233"/>
         <w:docPartObj>
           <w:docPartGallery w:val="Table of Contents"/>
@@ -567,20 +574,15 @@
       </w:sdtPr>
       <w:sdtEndPr>
         <w:rPr>
-          <w:rFonts w:ascii="Times New Roman" w:eastAsia="Times New Roman" w:hAnsi="Times New Roman" w:cs="Times New Roman"/>
           <w:b/>
           <w:bCs/>
           <w:noProof/>
-          <w:color w:val="auto"/>
-          <w:sz w:val="24"/>
-          <w:szCs w:val="22"/>
-          <w:lang w:val="es-ES" w:eastAsia="es-ES" w:bidi="es-ES"/>
         </w:rPr>
       </w:sdtEndPr>
       <w:sdtContent>
         <w:p>
           <w:pPr>
-            <w:pStyle w:val="TOCHeading"/>
+            <w:pStyle w:val="TtuloTDC"/>
             <w:rPr>
               <w:rFonts w:ascii="Arial" w:hAnsi="Arial" w:cs="Arial"/>
               <w:b/>
@@ -699,7 +701,7 @@
         </w:p>
         <w:p>
           <w:pPr>
-            <w:pStyle w:val="TOC1"/>
+            <w:pStyle w:val="TDC1"/>
             <w:tabs>
               <w:tab w:val="right" w:leader="dot" w:pos="8828"/>
             </w:tabs>
@@ -733,7 +735,7 @@
           <w:hyperlink w:anchor="_Toc79352050" w:history="1">
             <w:r>
               <w:rPr>
-                <w:rStyle w:val="Hyperlink"/>
+                <w:rStyle w:val="Hipervnculo"/>
                 <w:noProof/>
               </w:rPr>
               <w:t>CAPÍTULO II: DISEÑO E IMPLEMENTACIÓN</w:t>
@@ -790,7 +792,7 @@
         </w:p>
         <w:p>
           <w:pPr>
-            <w:pStyle w:val="TOC2"/>
+            <w:pStyle w:val="TDC2"/>
             <w:tabs>
               <w:tab w:val="right" w:leader="dot" w:pos="8828"/>
             </w:tabs>
@@ -807,7 +809,7 @@
           <w:hyperlink w:anchor="_Toc79352051" w:history="1">
             <w:r>
               <w:rPr>
-                <w:rStyle w:val="Hyperlink"/>
+                <w:rStyle w:val="Hipervnculo"/>
                 <w:noProof/>
               </w:rPr>
               <w:t>2.1. PLANIFICACION (DIAGRAMA DE GANTT)</w:t>
@@ -864,7 +866,7 @@
         </w:p>
         <w:p>
           <w:pPr>
-            <w:pStyle w:val="TOC2"/>
+            <w:pStyle w:val="TDC2"/>
             <w:tabs>
               <w:tab w:val="right" w:leader="dot" w:pos="8828"/>
             </w:tabs>
@@ -881,7 +883,7 @@
           <w:hyperlink w:anchor="_Toc79352052" w:history="1">
             <w:r>
               <w:rPr>
-                <w:rStyle w:val="Hyperlink"/>
+                <w:rStyle w:val="Hipervnculo"/>
                 <w:noProof/>
               </w:rPr>
               <w:t>2.2. DIAGRAMAS Y CASOS DE USO</w:t>
@@ -938,7 +940,7 @@
         </w:p>
         <w:p>
           <w:pPr>
-            <w:pStyle w:val="TOC2"/>
+            <w:pStyle w:val="TDC2"/>
             <w:tabs>
               <w:tab w:val="right" w:leader="dot" w:pos="8828"/>
             </w:tabs>
@@ -955,7 +957,7 @@
           <w:hyperlink w:anchor="_Toc79352053" w:history="1">
             <w:r>
               <w:rPr>
-                <w:rStyle w:val="Hyperlink"/>
+                <w:rStyle w:val="Hipervnculo"/>
                 <w:noProof/>
               </w:rPr>
               <w:t>2.3. PLATAFORMA</w:t>
@@ -1012,7 +1014,7 @@
         </w:p>
         <w:p>
           <w:pPr>
-            <w:pStyle w:val="TOC2"/>
+            <w:pStyle w:val="TDC2"/>
             <w:tabs>
               <w:tab w:val="right" w:leader="dot" w:pos="8828"/>
             </w:tabs>
@@ -1029,7 +1031,7 @@
           <w:hyperlink w:anchor="_Toc79352054" w:history="1">
             <w:r>
               <w:rPr>
-                <w:rStyle w:val="Hyperlink"/>
+                <w:rStyle w:val="Hipervnculo"/>
                 <w:noProof/>
               </w:rPr>
               <w:t>2.4. GÉNERO</w:t>
@@ -1086,7 +1088,7 @@
         </w:p>
         <w:p>
           <w:pPr>
-            <w:pStyle w:val="TOC2"/>
+            <w:pStyle w:val="TDC2"/>
             <w:tabs>
               <w:tab w:val="right" w:leader="dot" w:pos="8828"/>
             </w:tabs>
@@ -1103,7 +1105,7 @@
           <w:hyperlink w:anchor="_Toc79352055" w:history="1">
             <w:r>
               <w:rPr>
-                <w:rStyle w:val="Hyperlink"/>
+                <w:rStyle w:val="Hipervnculo"/>
                 <w:noProof/>
               </w:rPr>
               <w:t>2.5. CLASIFICACIÓN</w:t>
@@ -1160,7 +1162,7 @@
         </w:p>
         <w:p>
           <w:pPr>
-            <w:pStyle w:val="TOC2"/>
+            <w:pStyle w:val="TDC2"/>
             <w:tabs>
               <w:tab w:val="right" w:leader="dot" w:pos="8828"/>
             </w:tabs>
@@ -1177,7 +1179,7 @@
           <w:hyperlink w:anchor="_Toc79352056" w:history="1">
             <w:r>
               <w:rPr>
-                <w:rStyle w:val="Hyperlink"/>
+                <w:rStyle w:val="Hipervnculo"/>
                 <w:noProof/>
               </w:rPr>
               <w:t>2.6. TIPO DE ANIMACIÓN</w:t>
@@ -1234,7 +1236,7 @@
         </w:p>
         <w:p>
           <w:pPr>
-            <w:pStyle w:val="TOC2"/>
+            <w:pStyle w:val="TDC2"/>
             <w:tabs>
               <w:tab w:val="right" w:leader="dot" w:pos="8828"/>
             </w:tabs>
@@ -1251,7 +1253,7 @@
           <w:hyperlink w:anchor="_Toc79352057" w:history="1">
             <w:r>
               <w:rPr>
-                <w:rStyle w:val="Hyperlink"/>
+                <w:rStyle w:val="Hipervnculo"/>
                 <w:noProof/>
               </w:rPr>
               <w:t>2.7. EQUIPO DE TRABAJO</w:t>
@@ -1308,7 +1310,7 @@
         </w:p>
         <w:p>
           <w:pPr>
-            <w:pStyle w:val="TOC2"/>
+            <w:pStyle w:val="TDC2"/>
             <w:tabs>
               <w:tab w:val="right" w:leader="dot" w:pos="8828"/>
             </w:tabs>
@@ -1325,7 +1327,7 @@
           <w:hyperlink w:anchor="_Toc79352058" w:history="1">
             <w:r>
               <w:rPr>
-                <w:rStyle w:val="Hyperlink"/>
+                <w:rStyle w:val="Hipervnculo"/>
                 <w:noProof/>
               </w:rPr>
               <w:t>2.8. HISTORIA</w:t>
@@ -1382,7 +1384,7 @@
         </w:p>
         <w:p>
           <w:pPr>
-            <w:pStyle w:val="TOC2"/>
+            <w:pStyle w:val="TDC2"/>
             <w:tabs>
               <w:tab w:val="right" w:leader="dot" w:pos="8828"/>
             </w:tabs>
@@ -1399,7 +1401,7 @@
           <w:hyperlink w:anchor="_Toc79352059" w:history="1">
             <w:r>
               <w:rPr>
-                <w:rStyle w:val="Hyperlink"/>
+                <w:rStyle w:val="Hipervnculo"/>
                 <w:noProof/>
               </w:rPr>
               <w:t>2.9. GUION</w:t>
@@ -1456,7 +1458,7 @@
         </w:p>
         <w:p>
           <w:pPr>
-            <w:pStyle w:val="TOC2"/>
+            <w:pStyle w:val="TDC2"/>
             <w:tabs>
               <w:tab w:val="right" w:leader="dot" w:pos="8828"/>
             </w:tabs>
@@ -1473,7 +1475,7 @@
           <w:hyperlink w:anchor="_Toc79352060" w:history="1">
             <w:r>
               <w:rPr>
-                <w:rStyle w:val="Hyperlink"/>
+                <w:rStyle w:val="Hipervnculo"/>
                 <w:noProof/>
               </w:rPr>
               <w:t>2.10. NIVELES</w:t>
@@ -1530,7 +1532,7 @@
         </w:p>
         <w:p>
           <w:pPr>
-            <w:pStyle w:val="TOC2"/>
+            <w:pStyle w:val="TDC2"/>
             <w:tabs>
               <w:tab w:val="right" w:leader="dot" w:pos="8828"/>
             </w:tabs>
@@ -1547,7 +1549,7 @@
           <w:hyperlink w:anchor="_Toc79352061" w:history="1">
             <w:r>
               <w:rPr>
-                <w:rStyle w:val="Hyperlink"/>
+                <w:rStyle w:val="Hipervnculo"/>
                 <w:noProof/>
               </w:rPr>
               <w:t>2.11. MECANICA DE JUEGO</w:t>
@@ -1604,7 +1606,7 @@
         </w:p>
         <w:p>
           <w:pPr>
-            <w:pStyle w:val="TOC1"/>
+            <w:pStyle w:val="TDC1"/>
             <w:tabs>
               <w:tab w:val="right" w:leader="dot" w:pos="8828"/>
             </w:tabs>
@@ -1621,7 +1623,7 @@
           <w:hyperlink w:anchor="_Toc79352062" w:history="1">
             <w:r>
               <w:rPr>
-                <w:rStyle w:val="Hyperlink"/>
+                <w:rStyle w:val="Hipervnculo"/>
                 <w:noProof/>
               </w:rPr>
               <w:t>LINK DE GITHUB</w:t>
@@ -1955,7 +1957,7 @@
     </w:p>
     <w:p>
       <w:pPr>
-        <w:pStyle w:val="Heading1"/>
+        <w:pStyle w:val="Ttulo1"/>
         <w:jc w:val="both"/>
       </w:pPr>
       <w:bookmarkStart w:id="2" w:name="_Toc78139767"/>
@@ -1998,12 +2000,12 @@
     </w:p>
     <w:p>
       <w:pPr>
-        <w:pStyle w:val="Heading2"/>
+        <w:pStyle w:val="Ttulo2"/>
         <w:jc w:val="both"/>
       </w:pPr>
-      <w:bookmarkStart w:id="5" w:name="_Toc78139768"/>
-      <w:bookmarkStart w:id="6" w:name="_Toc79346885"/>
-      <w:bookmarkStart w:id="7" w:name="_Toc79352051"/>
+      <w:bookmarkStart w:id="5" w:name="_Toc79346885"/>
+      <w:bookmarkStart w:id="6" w:name="_Toc79352051"/>
+      <w:bookmarkStart w:id="7" w:name="_Toc78139768"/>
       <w:r>
         <w:t>2</w:t>
       </w:r>
@@ -2019,12 +2021,12 @@
       <w:r>
         <w:t>PLANIFICACION (DIAGRAMA DE GANTT)</w:t>
       </w:r>
+      <w:bookmarkEnd w:id="5"/>
       <w:bookmarkEnd w:id="6"/>
-      <w:bookmarkEnd w:id="7"/>
-    </w:p>
-    <w:p>
-      <w:pPr>
-        <w:pStyle w:val="Heading1"/>
+    </w:p>
+    <w:p>
+      <w:pPr>
+        <w:pStyle w:val="Ttulo1"/>
       </w:pPr>
     </w:p>
     <w:p>
@@ -2089,13 +2091,13 @@
     </w:p>
     <w:p>
       <w:pPr>
-        <w:pStyle w:val="Heading2"/>
+        <w:pStyle w:val="Ttulo2"/>
         <w:jc w:val="both"/>
       </w:pPr>
     </w:p>
     <w:p>
       <w:pPr>
-        <w:pStyle w:val="Heading2"/>
+        <w:pStyle w:val="Ttulo2"/>
         <w:jc w:val="both"/>
       </w:pPr>
       <w:bookmarkStart w:id="8" w:name="_Toc79346886"/>
@@ -2120,7 +2122,7 @@
     </w:p>
     <w:p>
       <w:pPr>
-        <w:pStyle w:val="Heading1"/>
+        <w:pStyle w:val="Ttulo1"/>
       </w:pPr>
     </w:p>
     <w:p>
@@ -2129,6 +2131,66 @@
         <w:jc w:val="both"/>
       </w:pPr>
       <w:r>
+        <w:rPr>
+          <w:noProof/>
+        </w:rPr>
+        <w:drawing>
+          <wp:anchor distT="0" distB="0" distL="114300" distR="114300" simplePos="0" relativeHeight="251658240" behindDoc="0" locked="0" layoutInCell="1" allowOverlap="1" wp14:anchorId="3517873B" wp14:editId="4F0AB704">
+            <wp:simplePos x="0" y="0"/>
+            <wp:positionH relativeFrom="margin">
+              <wp:align>left</wp:align>
+            </wp:positionH>
+            <wp:positionV relativeFrom="paragraph">
+              <wp:posOffset>185420</wp:posOffset>
+            </wp:positionV>
+            <wp:extent cx="5267325" cy="3357196"/>
+            <wp:effectExtent l="0" t="0" r="0" b="0"/>
+            <wp:wrapSquare wrapText="bothSides"/>
+            <wp:docPr id="2" name="Imagen 2"/>
+            <wp:cNvGraphicFramePr>
+              <a:graphicFrameLocks xmlns:a="http://schemas.openxmlformats.org/drawingml/2006/main" noChangeAspect="1"/>
+            </wp:cNvGraphicFramePr>
+            <a:graphic xmlns:a="http://schemas.openxmlformats.org/drawingml/2006/main">
+              <a:graphicData uri="http://schemas.openxmlformats.org/drawingml/2006/picture">
+                <pic:pic xmlns:pic="http://schemas.openxmlformats.org/drawingml/2006/picture">
+                  <pic:nvPicPr>
+                    <pic:cNvPr id="2" name="Imagen 2"/>
+                    <pic:cNvPicPr/>
+                  </pic:nvPicPr>
+                  <pic:blipFill>
+                    <a:blip r:embed="rId10" cstate="print">
+                      <a:extLst>
+                        <a:ext uri="{28A0092B-C50C-407E-A947-70E740481C1C}">
+                          <a14:useLocalDpi xmlns:a14="http://schemas.microsoft.com/office/drawing/2010/main" val="0"/>
+                        </a:ext>
+                      </a:extLst>
+                    </a:blip>
+                    <a:stretch>
+                      <a:fillRect/>
+                    </a:stretch>
+                  </pic:blipFill>
+                  <pic:spPr>
+                    <a:xfrm>
+                      <a:off x="0" y="0"/>
+                      <a:ext cx="5267325" cy="3357196"/>
+                    </a:xfrm>
+                    <a:prstGeom prst="rect">
+                      <a:avLst/>
+                    </a:prstGeom>
+                  </pic:spPr>
+                </pic:pic>
+              </a:graphicData>
+            </a:graphic>
+            <wp14:sizeRelH relativeFrom="margin">
+              <wp14:pctWidth>0</wp14:pctWidth>
+            </wp14:sizeRelH>
+            <wp14:sizeRelV relativeFrom="margin">
+              <wp14:pctHeight>0</wp14:pctHeight>
+            </wp14:sizeRelV>
+          </wp:anchor>
+        </w:drawing>
+      </w:r>
+      <w:r>
         <w:t>La foto también se encuentra anexada en la carpeta, para una mejor visibilidad.</w:t>
       </w:r>
     </w:p>
@@ -2139,12 +2201,13 @@
     </w:p>
     <w:p>
       <w:pPr>
-        <w:pStyle w:val="Heading2"/>
+        <w:pStyle w:val="Ttulo2"/>
         <w:jc w:val="both"/>
       </w:pPr>
       <w:bookmarkStart w:id="10" w:name="_Toc79346887"/>
       <w:bookmarkStart w:id="11" w:name="_Toc79352053"/>
       <w:r>
+        <w:lastRenderedPageBreak/>
         <w:t>2</w:t>
       </w:r>
       <w:r>
@@ -2156,7 +2219,7 @@
       <w:r>
         <w:t xml:space="preserve">. </w:t>
       </w:r>
-      <w:bookmarkEnd w:id="5"/>
+      <w:bookmarkEnd w:id="7"/>
       <w:r>
         <w:t>PLATAFORMA</w:t>
       </w:r>
@@ -2208,7 +2271,7 @@
     </w:p>
     <w:p>
       <w:pPr>
-        <w:pStyle w:val="Heading2"/>
+        <w:pStyle w:val="Ttulo2"/>
         <w:jc w:val="both"/>
       </w:pPr>
       <w:bookmarkStart w:id="12" w:name="_Toc78139769"/>
@@ -2290,7 +2353,7 @@
     </w:p>
     <w:p>
       <w:pPr>
-        <w:pStyle w:val="Heading2"/>
+        <w:pStyle w:val="Ttulo2"/>
       </w:pPr>
       <w:bookmarkStart w:id="15" w:name="_Toc78139770"/>
       <w:bookmarkStart w:id="16" w:name="_Toc79346889"/>
@@ -2347,7 +2410,7 @@
     </w:p>
     <w:p>
       <w:pPr>
-        <w:pStyle w:val="Heading2"/>
+        <w:pStyle w:val="Ttulo2"/>
       </w:pPr>
       <w:bookmarkStart w:id="18" w:name="_Toc79346890"/>
       <w:bookmarkStart w:id="19" w:name="_Toc79352056"/>
@@ -2398,7 +2461,7 @@
     </w:p>
     <w:p>
       <w:pPr>
-        <w:pStyle w:val="Heading2"/>
+        <w:pStyle w:val="Ttulo2"/>
       </w:pPr>
       <w:bookmarkStart w:id="20" w:name="_Toc79346891"/>
       <w:bookmarkStart w:id="21" w:name="_Toc79352057"/>
@@ -2486,7 +2549,7 @@
     </w:p>
     <w:p>
       <w:pPr>
-        <w:pStyle w:val="Heading2"/>
+        <w:pStyle w:val="Ttulo2"/>
       </w:pPr>
       <w:bookmarkStart w:id="22" w:name="_Toc79346892"/>
       <w:bookmarkStart w:id="23" w:name="_Toc79352058"/>
@@ -2524,8 +2587,13 @@
       </w:r>
       <w:proofErr w:type="spellEnd"/>
       <w:r>
-        <w:t xml:space="preserve"> al espacio exterior y se han agregado algunos enemigos para aumentar un poco la dificultad de este cl</w:t>
-      </w:r>
+        <w:t xml:space="preserve"> al espacio exterior y se han agregado algunos enemigos para aumentar un poco la dificultad de este </w:t>
+      </w:r>
+      <w:proofErr w:type="spellStart"/>
+      <w:r>
+        <w:t>cl</w:t>
+      </w:r>
+      <w:proofErr w:type="spellEnd"/>
       <w:r>
         <w:rPr>
           <w:lang w:val="es-DO"/>
@@ -2563,7 +2631,7 @@
     </w:p>
     <w:p>
       <w:pPr>
-        <w:pStyle w:val="Heading2"/>
+        <w:pStyle w:val="Ttulo2"/>
       </w:pPr>
       <w:bookmarkStart w:id="25" w:name="_Toc79352059"/>
       <w:r>
@@ -2599,7 +2667,7 @@
     </w:p>
     <w:p>
       <w:pPr>
-        <w:pStyle w:val="Heading2"/>
+        <w:pStyle w:val="Ttulo2"/>
       </w:pPr>
       <w:bookmarkStart w:id="26" w:name="_Toc79346896"/>
       <w:bookmarkStart w:id="27" w:name="_Toc79352060"/>
@@ -2629,7 +2697,7 @@
     </w:p>
     <w:p>
       <w:pPr>
-        <w:pStyle w:val="Heading2"/>
+        <w:pStyle w:val="Ttulo2"/>
       </w:pPr>
       <w:bookmarkStart w:id="28" w:name="_Toc79346897"/>
       <w:bookmarkStart w:id="29" w:name="_Toc79352061"/>
@@ -2681,7 +2749,7 @@
     </w:p>
     <w:p>
       <w:pPr>
-        <w:pStyle w:val="Heading1"/>
+        <w:pStyle w:val="Ttulo1"/>
         <w:rPr>
           <w:sz w:val="24"/>
           <w:szCs w:val="24"/>
@@ -2703,7 +2771,7 @@
     </w:p>
     <w:p>
       <w:pPr>
-        <w:pStyle w:val="Heading1"/>
+        <w:pStyle w:val="Ttulo1"/>
         <w:rPr>
           <w:sz w:val="32"/>
           <w:szCs w:val="32"/>
@@ -2711,17 +2779,17 @@
       </w:pPr>
     </w:p>
     <w:p>
-      <w:hyperlink r:id="rId10" w:history="1">
+      <w:hyperlink r:id="rId11" w:history="1">
         <w:r>
           <w:rPr>
-            <w:rStyle w:val="Hyperlink"/>
+            <w:rStyle w:val="Hipervnculo"/>
           </w:rPr>
           <w:t>https://github.com/albrto-garcia/proyecto-final-videojuegos/</w:t>
         </w:r>
       </w:hyperlink>
     </w:p>
     <w:sectPr>
-      <w:footerReference w:type="default" r:id="rId11"/>
+      <w:footerReference w:type="default" r:id="rId12"/>
       <w:pgSz w:w="12240" w:h="15840"/>
       <w:pgMar w:top="1418" w:right="1701" w:bottom="1418" w:left="1701" w:header="576" w:footer="576" w:gutter="0"/>
       <w:pgNumType w:start="1"/>
@@ -2769,7 +2837,7 @@
     <w:sdtContent>
       <w:p>
         <w:pPr>
-          <w:pStyle w:val="Footer"/>
+          <w:pStyle w:val="Piedepgina"/>
           <w:jc w:val="right"/>
         </w:pPr>
         <w:r>
@@ -2798,7 +2866,7 @@
   </w:sdt>
   <w:p>
     <w:pPr>
-      <w:pStyle w:val="Footer"/>
+      <w:pStyle w:val="Piedepgina"/>
     </w:pPr>
   </w:p>
 </w:ftr>
@@ -4580,10 +4648,10 @@
       <w:lang w:val="es-ES" w:eastAsia="es-ES" w:bidi="es-ES"/>
     </w:rPr>
   </w:style>
-  <w:style w:type="paragraph" w:styleId="Heading1">
+  <w:style w:type="paragraph" w:styleId="Ttulo1">
     <w:name w:val="heading 1"/>
     <w:basedOn w:val="Normal"/>
-    <w:link w:val="Heading1Char"/>
+    <w:link w:val="Ttulo1Car"/>
     <w:uiPriority w:val="9"/>
     <w:qFormat/>
     <w:rsid w:val="008B2C82"/>
@@ -4598,11 +4666,11 @@
       <w:szCs w:val="28"/>
     </w:rPr>
   </w:style>
-  <w:style w:type="paragraph" w:styleId="Heading2">
+  <w:style w:type="paragraph" w:styleId="Ttulo2">
     <w:name w:val="heading 2"/>
-    <w:basedOn w:val="Heading1"/>
-    <w:next w:val="Heading1"/>
-    <w:link w:val="Heading2Char"/>
+    <w:basedOn w:val="Ttulo1"/>
+    <w:next w:val="Ttulo1"/>
+    <w:link w:val="Ttulo2Car"/>
     <w:uiPriority w:val="9"/>
     <w:unhideWhenUsed/>
     <w:qFormat/>
@@ -4619,11 +4687,11 @@
       <w:szCs w:val="26"/>
     </w:rPr>
   </w:style>
-  <w:style w:type="paragraph" w:styleId="Heading3">
+  <w:style w:type="paragraph" w:styleId="Ttulo3">
     <w:name w:val="heading 3"/>
-    <w:basedOn w:val="Heading2"/>
-    <w:next w:val="Heading2"/>
-    <w:link w:val="Heading3Char"/>
+    <w:basedOn w:val="Ttulo2"/>
+    <w:next w:val="Ttulo2"/>
+    <w:link w:val="Ttulo3Car"/>
     <w:uiPriority w:val="9"/>
     <w:unhideWhenUsed/>
     <w:qFormat/>
@@ -4635,13 +4703,13 @@
       <w:szCs w:val="24"/>
     </w:rPr>
   </w:style>
-  <w:style w:type="character" w:default="1" w:styleId="DefaultParagraphFont">
+  <w:style w:type="character" w:default="1" w:styleId="Fuentedeprrafopredeter">
     <w:name w:val="Default Paragraph Font"/>
     <w:uiPriority w:val="1"/>
     <w:semiHidden/>
     <w:unhideWhenUsed/>
   </w:style>
-  <w:style w:type="table" w:default="1" w:styleId="TableNormal">
+  <w:style w:type="table" w:default="1" w:styleId="Tablanormal">
     <w:name w:val="Normal Table"/>
     <w:uiPriority w:val="99"/>
     <w:semiHidden/>
@@ -4656,16 +4724,16 @@
       </w:tblCellMar>
     </w:tblPr>
   </w:style>
-  <w:style w:type="numbering" w:default="1" w:styleId="NoList">
+  <w:style w:type="numbering" w:default="1" w:styleId="Sinlista">
     <w:name w:val="No List"/>
     <w:uiPriority w:val="99"/>
     <w:semiHidden/>
     <w:unhideWhenUsed/>
   </w:style>
-  <w:style w:type="character" w:customStyle="1" w:styleId="Heading1Char">
-    <w:name w:val="Heading 1 Char"/>
-    <w:basedOn w:val="DefaultParagraphFont"/>
-    <w:link w:val="Heading1"/>
+  <w:style w:type="character" w:customStyle="1" w:styleId="Ttulo1Car">
+    <w:name w:val="Título 1 Car"/>
+    <w:basedOn w:val="Fuentedeprrafopredeter"/>
+    <w:link w:val="Ttulo1"/>
     <w:uiPriority w:val="9"/>
     <w:rsid w:val="008B2C82"/>
     <w:rPr>
@@ -4677,10 +4745,10 @@
       <w:lang w:val="es-ES" w:eastAsia="es-ES" w:bidi="es-ES"/>
     </w:rPr>
   </w:style>
-  <w:style w:type="paragraph" w:styleId="BodyText">
+  <w:style w:type="paragraph" w:styleId="Textoindependiente">
     <w:name w:val="Body Text"/>
     <w:basedOn w:val="Normal"/>
-    <w:link w:val="BodyTextChar"/>
+    <w:link w:val="TextoindependienteCar"/>
     <w:uiPriority w:val="1"/>
     <w:qFormat/>
     <w:rsid w:val="00D964F2"/>
@@ -4688,10 +4756,10 @@
       <w:szCs w:val="24"/>
     </w:rPr>
   </w:style>
-  <w:style w:type="character" w:customStyle="1" w:styleId="BodyTextChar">
-    <w:name w:val="Body Text Char"/>
-    <w:basedOn w:val="DefaultParagraphFont"/>
-    <w:link w:val="BodyText"/>
+  <w:style w:type="character" w:customStyle="1" w:styleId="TextoindependienteCar">
+    <w:name w:val="Texto independiente Car"/>
+    <w:basedOn w:val="Fuentedeprrafopredeter"/>
+    <w:link w:val="Textoindependiente"/>
     <w:uiPriority w:val="1"/>
     <w:rsid w:val="00D964F2"/>
     <w:rPr>
@@ -4701,10 +4769,10 @@
       <w:lang w:val="es-ES" w:eastAsia="es-ES" w:bidi="es-ES"/>
     </w:rPr>
   </w:style>
-  <w:style w:type="paragraph" w:styleId="Header">
+  <w:style w:type="paragraph" w:styleId="Encabezado">
     <w:name w:val="header"/>
     <w:basedOn w:val="Normal"/>
-    <w:link w:val="HeaderChar"/>
+    <w:link w:val="EncabezadoCar"/>
     <w:uiPriority w:val="99"/>
     <w:unhideWhenUsed/>
     <w:rsid w:val="00D964F2"/>
@@ -4715,10 +4783,10 @@
       </w:tabs>
     </w:pPr>
   </w:style>
-  <w:style w:type="character" w:customStyle="1" w:styleId="HeaderChar">
-    <w:name w:val="Header Char"/>
-    <w:basedOn w:val="DefaultParagraphFont"/>
-    <w:link w:val="Header"/>
+  <w:style w:type="character" w:customStyle="1" w:styleId="EncabezadoCar">
+    <w:name w:val="Encabezado Car"/>
+    <w:basedOn w:val="Fuentedeprrafopredeter"/>
+    <w:link w:val="Encabezado"/>
     <w:uiPriority w:val="99"/>
     <w:rsid w:val="00D964F2"/>
     <w:rPr>
@@ -4726,10 +4794,10 @@
       <w:lang w:val="es-ES" w:eastAsia="es-ES" w:bidi="es-ES"/>
     </w:rPr>
   </w:style>
-  <w:style w:type="paragraph" w:styleId="Footer">
+  <w:style w:type="paragraph" w:styleId="Piedepgina">
     <w:name w:val="footer"/>
     <w:basedOn w:val="Normal"/>
-    <w:link w:val="FooterChar"/>
+    <w:link w:val="PiedepginaCar"/>
     <w:uiPriority w:val="99"/>
     <w:unhideWhenUsed/>
     <w:rsid w:val="00D964F2"/>
@@ -4740,10 +4808,10 @@
       </w:tabs>
     </w:pPr>
   </w:style>
-  <w:style w:type="character" w:customStyle="1" w:styleId="FooterChar">
-    <w:name w:val="Footer Char"/>
-    <w:basedOn w:val="DefaultParagraphFont"/>
-    <w:link w:val="Footer"/>
+  <w:style w:type="character" w:customStyle="1" w:styleId="PiedepginaCar">
+    <w:name w:val="Pie de página Car"/>
+    <w:basedOn w:val="Fuentedeprrafopredeter"/>
+    <w:link w:val="Piedepgina"/>
     <w:uiPriority w:val="99"/>
     <w:rsid w:val="00D964F2"/>
     <w:rPr>
@@ -4751,10 +4819,10 @@
       <w:lang w:val="es-ES" w:eastAsia="es-ES" w:bidi="es-ES"/>
     </w:rPr>
   </w:style>
-  <w:style w:type="character" w:customStyle="1" w:styleId="Heading2Char">
-    <w:name w:val="Heading 2 Char"/>
-    <w:basedOn w:val="DefaultParagraphFont"/>
-    <w:link w:val="Heading2"/>
+  <w:style w:type="character" w:customStyle="1" w:styleId="Ttulo2Car">
+    <w:name w:val="Título 2 Car"/>
+    <w:basedOn w:val="Fuentedeprrafopredeter"/>
+    <w:link w:val="Ttulo2"/>
     <w:uiPriority w:val="9"/>
     <w:rsid w:val="008B2C82"/>
     <w:rPr>
@@ -4765,7 +4833,7 @@
       <w:lang w:val="es-ES" w:eastAsia="es-ES" w:bidi="es-ES"/>
     </w:rPr>
   </w:style>
-  <w:style w:type="paragraph" w:styleId="ListParagraph">
+  <w:style w:type="paragraph" w:styleId="Prrafodelista">
     <w:name w:val="List Paragraph"/>
     <w:basedOn w:val="Normal"/>
     <w:uiPriority w:val="34"/>
@@ -4786,10 +4854,10 @@
       <w:ind w:left="100"/>
     </w:pPr>
   </w:style>
-  <w:style w:type="character" w:customStyle="1" w:styleId="Heading3Char">
-    <w:name w:val="Heading 3 Char"/>
-    <w:basedOn w:val="DefaultParagraphFont"/>
-    <w:link w:val="Heading3"/>
+  <w:style w:type="character" w:customStyle="1" w:styleId="Ttulo3Car">
+    <w:name w:val="Título 3 Car"/>
+    <w:basedOn w:val="Fuentedeprrafopredeter"/>
+    <w:link w:val="Ttulo3"/>
     <w:uiPriority w:val="9"/>
     <w:rsid w:val="00D15516"/>
     <w:rPr>
@@ -4800,9 +4868,9 @@
       <w:lang w:val="es-ES" w:eastAsia="es-ES" w:bidi="es-ES"/>
     </w:rPr>
   </w:style>
-  <w:style w:type="character" w:styleId="Hyperlink">
+  <w:style w:type="character" w:styleId="Hipervnculo">
     <w:name w:val="Hyperlink"/>
-    <w:basedOn w:val="DefaultParagraphFont"/>
+    <w:basedOn w:val="Fuentedeprrafopredeter"/>
     <w:uiPriority w:val="99"/>
     <w:unhideWhenUsed/>
     <w:rsid w:val="00DB672F"/>
@@ -4811,9 +4879,9 @@
       <w:u w:val="single"/>
     </w:rPr>
   </w:style>
-  <w:style w:type="paragraph" w:styleId="TOCHeading">
+  <w:style w:type="paragraph" w:styleId="TtuloTDC">
     <w:name w:val="TOC Heading"/>
-    <w:basedOn w:val="Heading1"/>
+    <w:basedOn w:val="Ttulo1"/>
     <w:next w:val="Normal"/>
     <w:uiPriority w:val="39"/>
     <w:unhideWhenUsed/>
@@ -4837,7 +4905,7 @@
       <w:lang w:val="es-DO" w:eastAsia="es-DO" w:bidi="ar-SA"/>
     </w:rPr>
   </w:style>
-  <w:style w:type="paragraph" w:styleId="TOC1">
+  <w:style w:type="paragraph" w:styleId="TDC1">
     <w:name w:val="toc 1"/>
     <w:basedOn w:val="Normal"/>
     <w:next w:val="Normal"/>
@@ -4858,7 +4926,7 @@
       <w:szCs w:val="24"/>
     </w:rPr>
   </w:style>
-  <w:style w:type="paragraph" w:styleId="TOC2">
+  <w:style w:type="paragraph" w:styleId="TDC2">
     <w:name w:val="toc 2"/>
     <w:basedOn w:val="Normal"/>
     <w:next w:val="Normal"/>
@@ -4878,7 +4946,7 @@
       <w:sz w:val="22"/>
     </w:rPr>
   </w:style>
-  <w:style w:type="paragraph" w:styleId="TOC3">
+  <w:style w:type="paragraph" w:styleId="TDC3">
     <w:name w:val="toc 3"/>
     <w:basedOn w:val="Normal"/>
     <w:next w:val="Normal"/>
@@ -4897,7 +4965,7 @@
   </w:style>
   <w:style w:type="character" w:customStyle="1" w:styleId="fontstyle01">
     <w:name w:val="fontstyle01"/>
-    <w:basedOn w:val="DefaultParagraphFont"/>
+    <w:basedOn w:val="Fuentedeprrafopredeter"/>
     <w:rsid w:val="000022DF"/>
     <w:rPr>
       <w:rFonts w:ascii="ArialMT" w:hAnsi="ArialMT" w:hint="default"/>
@@ -4910,9 +4978,9 @@
       <w:szCs w:val="28"/>
     </w:rPr>
   </w:style>
-  <w:style w:type="character" w:styleId="UnresolvedMention">
+  <w:style w:type="character" w:styleId="Mencinsinresolver">
     <w:name w:val="Unresolved Mention"/>
-    <w:basedOn w:val="DefaultParagraphFont"/>
+    <w:basedOn w:val="Fuentedeprrafopredeter"/>
     <w:uiPriority w:val="99"/>
     <w:semiHidden/>
     <w:unhideWhenUsed/>
@@ -4922,7 +4990,7 @@
       <w:shd w:val="clear" w:color="auto" w:fill="E1DFDD"/>
     </w:rPr>
   </w:style>
-  <w:style w:type="paragraph" w:styleId="TOC4">
+  <w:style w:type="paragraph" w:styleId="TDC4">
     <w:name w:val="toc 4"/>
     <w:basedOn w:val="Normal"/>
     <w:next w:val="Normal"/>
@@ -4940,7 +5008,7 @@
       <w:szCs w:val="20"/>
     </w:rPr>
   </w:style>
-  <w:style w:type="paragraph" w:styleId="TOC5">
+  <w:style w:type="paragraph" w:styleId="TDC5">
     <w:name w:val="toc 5"/>
     <w:basedOn w:val="Normal"/>
     <w:next w:val="Normal"/>
@@ -4958,7 +5026,7 @@
       <w:szCs w:val="20"/>
     </w:rPr>
   </w:style>
-  <w:style w:type="paragraph" w:styleId="TOC6">
+  <w:style w:type="paragraph" w:styleId="TDC6">
     <w:name w:val="toc 6"/>
     <w:basedOn w:val="Normal"/>
     <w:next w:val="Normal"/>
@@ -4976,7 +5044,7 @@
       <w:szCs w:val="20"/>
     </w:rPr>
   </w:style>
-  <w:style w:type="paragraph" w:styleId="TOC7">
+  <w:style w:type="paragraph" w:styleId="TDC7">
     <w:name w:val="toc 7"/>
     <w:basedOn w:val="Normal"/>
     <w:next w:val="Normal"/>
@@ -4994,7 +5062,7 @@
       <w:szCs w:val="20"/>
     </w:rPr>
   </w:style>
-  <w:style w:type="paragraph" w:styleId="TOC8">
+  <w:style w:type="paragraph" w:styleId="TDC8">
     <w:name w:val="toc 8"/>
     <w:basedOn w:val="Normal"/>
     <w:next w:val="Normal"/>
@@ -5012,7 +5080,7 @@
       <w:szCs w:val="20"/>
     </w:rPr>
   </w:style>
-  <w:style w:type="paragraph" w:styleId="TOC9">
+  <w:style w:type="paragraph" w:styleId="TDC9">
     <w:name w:val="toc 9"/>
     <w:basedOn w:val="Normal"/>
     <w:next w:val="Normal"/>

</xml_diff>

<commit_message>
Actualizacion diagrama general del juego
</commit_message>
<xml_diff>
--- a/Documentacion/Capitulo II - Diseño e implementacion.docx
+++ b/Documentacion/Capitulo II - Diseño e implementacion.docx
@@ -712,6 +712,8 @@
               <w:i w:val="0"/>
               <w:iCs w:val="0"/>
               <w:noProof/>
+              <w:sz w:val="22"/>
+              <w:szCs w:val="22"/>
               <w:lang w:val="en-US" w:eastAsia="en-US" w:bidi="ar-SA"/>
             </w:rPr>
           </w:pPr>
@@ -732,7 +734,7 @@
             </w:rPr>
             <w:fldChar w:fldCharType="separate"/>
           </w:r>
-          <w:hyperlink w:anchor="_Toc79352050" w:history="1">
+          <w:hyperlink w:anchor="_Toc79353360" w:history="1">
             <w:r>
               <w:rPr>
                 <w:rStyle w:val="Hipervnculo"/>
@@ -759,7 +761,7 @@
                 <w:noProof/>
                 <w:webHidden/>
               </w:rPr>
-              <w:instrText xml:space="preserve"> PAGEREF _Toc79352050 \h </w:instrText>
+              <w:instrText xml:space="preserve"> PAGEREF _Toc79353360 \h </w:instrText>
             </w:r>
             <w:r>
               <w:rPr>
@@ -801,12 +803,10 @@
               <w:b w:val="0"/>
               <w:bCs w:val="0"/>
               <w:noProof/>
-              <w:sz w:val="24"/>
-              <w:szCs w:val="24"/>
               <w:lang w:val="en-US" w:eastAsia="en-US" w:bidi="ar-SA"/>
             </w:rPr>
           </w:pPr>
-          <w:hyperlink w:anchor="_Toc79352051" w:history="1">
+          <w:hyperlink w:anchor="_Toc79353361" w:history="1">
             <w:r>
               <w:rPr>
                 <w:rStyle w:val="Hipervnculo"/>
@@ -833,7 +833,7 @@
                 <w:noProof/>
                 <w:webHidden/>
               </w:rPr>
-              <w:instrText xml:space="preserve"> PAGEREF _Toc79352051 \h </w:instrText>
+              <w:instrText xml:space="preserve"> PAGEREF _Toc79353361 \h </w:instrText>
             </w:r>
             <w:r>
               <w:rPr>
@@ -875,12 +875,10 @@
               <w:b w:val="0"/>
               <w:bCs w:val="0"/>
               <w:noProof/>
-              <w:sz w:val="24"/>
-              <w:szCs w:val="24"/>
               <w:lang w:val="en-US" w:eastAsia="en-US" w:bidi="ar-SA"/>
             </w:rPr>
           </w:pPr>
-          <w:hyperlink w:anchor="_Toc79352052" w:history="1">
+          <w:hyperlink w:anchor="_Toc79353362" w:history="1">
             <w:r>
               <w:rPr>
                 <w:rStyle w:val="Hipervnculo"/>
@@ -907,7 +905,7 @@
                 <w:noProof/>
                 <w:webHidden/>
               </w:rPr>
-              <w:instrText xml:space="preserve"> PAGEREF _Toc79352052 \h </w:instrText>
+              <w:instrText xml:space="preserve"> PAGEREF _Toc79353362 \h </w:instrText>
             </w:r>
             <w:r>
               <w:rPr>
@@ -927,7 +925,7 @@
                 <w:noProof/>
                 <w:webHidden/>
               </w:rPr>
-              <w:t>1</w:t>
+              <w:t>2</w:t>
             </w:r>
             <w:r>
               <w:rPr>
@@ -949,12 +947,10 @@
               <w:b w:val="0"/>
               <w:bCs w:val="0"/>
               <w:noProof/>
-              <w:sz w:val="24"/>
-              <w:szCs w:val="24"/>
               <w:lang w:val="en-US" w:eastAsia="en-US" w:bidi="ar-SA"/>
             </w:rPr>
           </w:pPr>
-          <w:hyperlink w:anchor="_Toc79352053" w:history="1">
+          <w:hyperlink w:anchor="_Toc79353363" w:history="1">
             <w:r>
               <w:rPr>
                 <w:rStyle w:val="Hipervnculo"/>
@@ -981,7 +977,7 @@
                 <w:noProof/>
                 <w:webHidden/>
               </w:rPr>
-              <w:instrText xml:space="preserve"> PAGEREF _Toc79352053 \h </w:instrText>
+              <w:instrText xml:space="preserve"> PAGEREF _Toc79353363 \h </w:instrText>
             </w:r>
             <w:r>
               <w:rPr>
@@ -1023,12 +1019,10 @@
               <w:b w:val="0"/>
               <w:bCs w:val="0"/>
               <w:noProof/>
-              <w:sz w:val="24"/>
-              <w:szCs w:val="24"/>
               <w:lang w:val="en-US" w:eastAsia="en-US" w:bidi="ar-SA"/>
             </w:rPr>
           </w:pPr>
-          <w:hyperlink w:anchor="_Toc79352054" w:history="1">
+          <w:hyperlink w:anchor="_Toc79353364" w:history="1">
             <w:r>
               <w:rPr>
                 <w:rStyle w:val="Hipervnculo"/>
@@ -1055,7 +1049,7 @@
                 <w:noProof/>
                 <w:webHidden/>
               </w:rPr>
-              <w:instrText xml:space="preserve"> PAGEREF _Toc79352054 \h </w:instrText>
+              <w:instrText xml:space="preserve"> PAGEREF _Toc79353364 \h </w:instrText>
             </w:r>
             <w:r>
               <w:rPr>
@@ -1097,12 +1091,10 @@
               <w:b w:val="0"/>
               <w:bCs w:val="0"/>
               <w:noProof/>
-              <w:sz w:val="24"/>
-              <w:szCs w:val="24"/>
               <w:lang w:val="en-US" w:eastAsia="en-US" w:bidi="ar-SA"/>
             </w:rPr>
           </w:pPr>
-          <w:hyperlink w:anchor="_Toc79352055" w:history="1">
+          <w:hyperlink w:anchor="_Toc79353365" w:history="1">
             <w:r>
               <w:rPr>
                 <w:rStyle w:val="Hipervnculo"/>
@@ -1129,7 +1121,7 @@
                 <w:noProof/>
                 <w:webHidden/>
               </w:rPr>
-              <w:instrText xml:space="preserve"> PAGEREF _Toc79352055 \h </w:instrText>
+              <w:instrText xml:space="preserve"> PAGEREF _Toc79353365 \h </w:instrText>
             </w:r>
             <w:r>
               <w:rPr>
@@ -1171,12 +1163,10 @@
               <w:b w:val="0"/>
               <w:bCs w:val="0"/>
               <w:noProof/>
-              <w:sz w:val="24"/>
-              <w:szCs w:val="24"/>
               <w:lang w:val="en-US" w:eastAsia="en-US" w:bidi="ar-SA"/>
             </w:rPr>
           </w:pPr>
-          <w:hyperlink w:anchor="_Toc79352056" w:history="1">
+          <w:hyperlink w:anchor="_Toc79353366" w:history="1">
             <w:r>
               <w:rPr>
                 <w:rStyle w:val="Hipervnculo"/>
@@ -1203,7 +1193,7 @@
                 <w:noProof/>
                 <w:webHidden/>
               </w:rPr>
-              <w:instrText xml:space="preserve"> PAGEREF _Toc79352056 \h </w:instrText>
+              <w:instrText xml:space="preserve"> PAGEREF _Toc79353366 \h </w:instrText>
             </w:r>
             <w:r>
               <w:rPr>
@@ -1245,12 +1235,10 @@
               <w:b w:val="0"/>
               <w:bCs w:val="0"/>
               <w:noProof/>
-              <w:sz w:val="24"/>
-              <w:szCs w:val="24"/>
               <w:lang w:val="en-US" w:eastAsia="en-US" w:bidi="ar-SA"/>
             </w:rPr>
           </w:pPr>
-          <w:hyperlink w:anchor="_Toc79352057" w:history="1">
+          <w:hyperlink w:anchor="_Toc79353367" w:history="1">
             <w:r>
               <w:rPr>
                 <w:rStyle w:val="Hipervnculo"/>
@@ -1277,7 +1265,7 @@
                 <w:noProof/>
                 <w:webHidden/>
               </w:rPr>
-              <w:instrText xml:space="preserve"> PAGEREF _Toc79352057 \h </w:instrText>
+              <w:instrText xml:space="preserve"> PAGEREF _Toc79353367 \h </w:instrText>
             </w:r>
             <w:r>
               <w:rPr>
@@ -1297,7 +1285,7 @@
                 <w:noProof/>
                 <w:webHidden/>
               </w:rPr>
-              <w:t>2</w:t>
+              <w:t>3</w:t>
             </w:r>
             <w:r>
               <w:rPr>
@@ -1319,12 +1307,10 @@
               <w:b w:val="0"/>
               <w:bCs w:val="0"/>
               <w:noProof/>
-              <w:sz w:val="24"/>
-              <w:szCs w:val="24"/>
               <w:lang w:val="en-US" w:eastAsia="en-US" w:bidi="ar-SA"/>
             </w:rPr>
           </w:pPr>
-          <w:hyperlink w:anchor="_Toc79352058" w:history="1">
+          <w:hyperlink w:anchor="_Toc79353368" w:history="1">
             <w:r>
               <w:rPr>
                 <w:rStyle w:val="Hipervnculo"/>
@@ -1351,7 +1337,7 @@
                 <w:noProof/>
                 <w:webHidden/>
               </w:rPr>
-              <w:instrText xml:space="preserve"> PAGEREF _Toc79352058 \h </w:instrText>
+              <w:instrText xml:space="preserve"> PAGEREF _Toc79353368 \h </w:instrText>
             </w:r>
             <w:r>
               <w:rPr>
@@ -1371,7 +1357,7 @@
                 <w:noProof/>
                 <w:webHidden/>
               </w:rPr>
-              <w:t>2</w:t>
+              <w:t>3</w:t>
             </w:r>
             <w:r>
               <w:rPr>
@@ -1393,12 +1379,10 @@
               <w:b w:val="0"/>
               <w:bCs w:val="0"/>
               <w:noProof/>
-              <w:sz w:val="24"/>
-              <w:szCs w:val="24"/>
               <w:lang w:val="en-US" w:eastAsia="en-US" w:bidi="ar-SA"/>
             </w:rPr>
           </w:pPr>
-          <w:hyperlink w:anchor="_Toc79352059" w:history="1">
+          <w:hyperlink w:anchor="_Toc79353369" w:history="1">
             <w:r>
               <w:rPr>
                 <w:rStyle w:val="Hipervnculo"/>
@@ -1425,7 +1409,7 @@
                 <w:noProof/>
                 <w:webHidden/>
               </w:rPr>
-              <w:instrText xml:space="preserve"> PAGEREF _Toc79352059 \h </w:instrText>
+              <w:instrText xml:space="preserve"> PAGEREF _Toc79353369 \h </w:instrText>
             </w:r>
             <w:r>
               <w:rPr>
@@ -1445,7 +1429,7 @@
                 <w:noProof/>
                 <w:webHidden/>
               </w:rPr>
-              <w:t>3</w:t>
+              <w:t>4</w:t>
             </w:r>
             <w:r>
               <w:rPr>
@@ -1467,12 +1451,10 @@
               <w:b w:val="0"/>
               <w:bCs w:val="0"/>
               <w:noProof/>
-              <w:sz w:val="24"/>
-              <w:szCs w:val="24"/>
               <w:lang w:val="en-US" w:eastAsia="en-US" w:bidi="ar-SA"/>
             </w:rPr>
           </w:pPr>
-          <w:hyperlink w:anchor="_Toc79352060" w:history="1">
+          <w:hyperlink w:anchor="_Toc79353370" w:history="1">
             <w:r>
               <w:rPr>
                 <w:rStyle w:val="Hipervnculo"/>
@@ -1499,7 +1481,7 @@
                 <w:noProof/>
                 <w:webHidden/>
               </w:rPr>
-              <w:instrText xml:space="preserve"> PAGEREF _Toc79352060 \h </w:instrText>
+              <w:instrText xml:space="preserve"> PAGEREF _Toc79353370 \h </w:instrText>
             </w:r>
             <w:r>
               <w:rPr>
@@ -1519,7 +1501,7 @@
                 <w:noProof/>
                 <w:webHidden/>
               </w:rPr>
-              <w:t>3</w:t>
+              <w:t>4</w:t>
             </w:r>
             <w:r>
               <w:rPr>
@@ -1541,12 +1523,10 @@
               <w:b w:val="0"/>
               <w:bCs w:val="0"/>
               <w:noProof/>
-              <w:sz w:val="24"/>
-              <w:szCs w:val="24"/>
               <w:lang w:val="en-US" w:eastAsia="en-US" w:bidi="ar-SA"/>
             </w:rPr>
           </w:pPr>
-          <w:hyperlink w:anchor="_Toc79352061" w:history="1">
+          <w:hyperlink w:anchor="_Toc79353371" w:history="1">
             <w:r>
               <w:rPr>
                 <w:rStyle w:val="Hipervnculo"/>
@@ -1573,7 +1553,7 @@
                 <w:noProof/>
                 <w:webHidden/>
               </w:rPr>
-              <w:instrText xml:space="preserve"> PAGEREF _Toc79352061 \h </w:instrText>
+              <w:instrText xml:space="preserve"> PAGEREF _Toc79353371 \h </w:instrText>
             </w:r>
             <w:r>
               <w:rPr>
@@ -1593,7 +1573,7 @@
                 <w:noProof/>
                 <w:webHidden/>
               </w:rPr>
-              <w:t>3</w:t>
+              <w:t>4</w:t>
             </w:r>
             <w:r>
               <w:rPr>
@@ -1617,10 +1597,12 @@
               <w:i w:val="0"/>
               <w:iCs w:val="0"/>
               <w:noProof/>
+              <w:sz w:val="22"/>
+              <w:szCs w:val="22"/>
               <w:lang w:val="en-US" w:eastAsia="en-US" w:bidi="ar-SA"/>
             </w:rPr>
           </w:pPr>
-          <w:hyperlink w:anchor="_Toc79352062" w:history="1">
+          <w:hyperlink w:anchor="_Toc79353372" w:history="1">
             <w:r>
               <w:rPr>
                 <w:rStyle w:val="Hipervnculo"/>
@@ -1647,7 +1629,7 @@
                 <w:noProof/>
                 <w:webHidden/>
               </w:rPr>
-              <w:instrText xml:space="preserve"> PAGEREF _Toc79352062 \h </w:instrText>
+              <w:instrText xml:space="preserve"> PAGEREF _Toc79353372 \h </w:instrText>
             </w:r>
             <w:r>
               <w:rPr>
@@ -1667,7 +1649,7 @@
                 <w:noProof/>
                 <w:webHidden/>
               </w:rPr>
-              <w:t>3</w:t>
+              <w:t>4</w:t>
             </w:r>
             <w:r>
               <w:rPr>
@@ -1962,7 +1944,7 @@
       </w:pPr>
       <w:bookmarkStart w:id="2" w:name="_Toc78139767"/>
       <w:bookmarkStart w:id="3" w:name="_Toc79346884"/>
-      <w:bookmarkStart w:id="4" w:name="_Toc79352050"/>
+      <w:bookmarkStart w:id="4" w:name="_Toc79353360"/>
       <w:r>
         <w:lastRenderedPageBreak/>
         <w:t xml:space="preserve">CAPÍTULO </w:t>
@@ -2004,8 +1986,8 @@
         <w:jc w:val="both"/>
       </w:pPr>
       <w:bookmarkStart w:id="5" w:name="_Toc79346885"/>
-      <w:bookmarkStart w:id="6" w:name="_Toc79352051"/>
-      <w:bookmarkStart w:id="7" w:name="_Toc78139768"/>
+      <w:bookmarkStart w:id="6" w:name="_Toc78139768"/>
+      <w:bookmarkStart w:id="7" w:name="_Toc79353361"/>
       <w:r>
         <w:t>2</w:t>
       </w:r>
@@ -2022,7 +2004,7 @@
         <w:t>PLANIFICACION (DIAGRAMA DE GANTT)</w:t>
       </w:r>
       <w:bookmarkEnd w:id="5"/>
-      <w:bookmarkEnd w:id="6"/>
+      <w:bookmarkEnd w:id="7"/>
     </w:p>
     <w:p>
       <w:pPr>
@@ -2035,21 +2017,21 @@
         <w:jc w:val="both"/>
       </w:pPr>
       <w:r>
-        <w:t>La foto también se encuentra anexada en la carpeta, para una mejor visibilidad.</w:t>
-      </w:r>
-    </w:p>
-    <w:p>
-      <w:pPr>
-        <w:jc w:val="center"/>
-      </w:pPr>
-      <w:r>
         <w:rPr>
           <w:noProof/>
         </w:rPr>
         <w:drawing>
-          <wp:inline distT="0" distB="0" distL="0" distR="0" wp14:anchorId="2EA0364C" wp14:editId="4CEF3041">
-            <wp:extent cx="5612130" cy="3076575"/>
-            <wp:effectExtent l="0" t="0" r="1270" b="0"/>
+          <wp:anchor distT="0" distB="0" distL="114300" distR="114300" simplePos="0" relativeHeight="251659264" behindDoc="0" locked="0" layoutInCell="1" allowOverlap="1" wp14:anchorId="2EA0364C" wp14:editId="08DC6D9A">
+            <wp:simplePos x="0" y="0"/>
+            <wp:positionH relativeFrom="margin">
+              <wp:posOffset>-586105</wp:posOffset>
+            </wp:positionH>
+            <wp:positionV relativeFrom="paragraph">
+              <wp:posOffset>310515</wp:posOffset>
+            </wp:positionV>
+            <wp:extent cx="6688455" cy="3667125"/>
+            <wp:effectExtent l="0" t="0" r="0" b="9525"/>
+            <wp:wrapSquare wrapText="bothSides"/>
             <wp:docPr id="1" name="Picture 1"/>
             <wp:cNvGraphicFramePr>
               <a:graphicFrameLocks xmlns:a="http://schemas.openxmlformats.org/drawingml/2006/main" noChangeAspect="1"/>
@@ -2076,7 +2058,7 @@
                   <pic:spPr>
                     <a:xfrm>
                       <a:off x="0" y="0"/>
-                      <a:ext cx="5612130" cy="3076575"/>
+                      <a:ext cx="6688455" cy="3667125"/>
                     </a:xfrm>
                     <a:prstGeom prst="rect">
                       <a:avLst/>
@@ -2085,9 +2067,23 @@
                 </pic:pic>
               </a:graphicData>
             </a:graphic>
-          </wp:inline>
+            <wp14:sizeRelH relativeFrom="margin">
+              <wp14:pctWidth>0</wp14:pctWidth>
+            </wp14:sizeRelH>
+            <wp14:sizeRelV relativeFrom="margin">
+              <wp14:pctHeight>0</wp14:pctHeight>
+            </wp14:sizeRelV>
+          </wp:anchor>
         </w:drawing>
       </w:r>
+      <w:r>
+        <w:t>La foto también se encuentra anexada en la carpeta, para una mejor visibilidad.</w:t>
+      </w:r>
+    </w:p>
+    <w:p>
+      <w:pPr>
+        <w:jc w:val="center"/>
+      </w:pPr>
     </w:p>
     <w:p>
       <w:pPr>
@@ -2097,12 +2093,29 @@
     </w:p>
     <w:p>
       <w:pPr>
+        <w:widowControl/>
+        <w:autoSpaceDE/>
+        <w:autoSpaceDN/>
+        <w:spacing w:after="160" w:line="259" w:lineRule="auto"/>
+        <w:rPr>
+          <w:rFonts w:ascii="Arial" w:eastAsiaTheme="majorEastAsia" w:hAnsi="Arial" w:cstheme="majorBidi"/>
+          <w:b/>
+          <w:szCs w:val="26"/>
+        </w:rPr>
+      </w:pPr>
+      <w:bookmarkStart w:id="8" w:name="_Toc79346886"/>
+      <w:r>
+        <w:br w:type="page"/>
+      </w:r>
+    </w:p>
+    <w:p>
+      <w:pPr>
         <w:pStyle w:val="Ttulo2"/>
         <w:jc w:val="both"/>
       </w:pPr>
-      <w:bookmarkStart w:id="8" w:name="_Toc79346886"/>
-      <w:bookmarkStart w:id="9" w:name="_Toc79352052"/>
-      <w:r>
+      <w:bookmarkStart w:id="9" w:name="_Toc79353362"/>
+      <w:r>
+        <w:lastRenderedPageBreak/>
         <w:t>2</w:t>
       </w:r>
       <w:r>
@@ -2135,18 +2148,18 @@
           <w:noProof/>
         </w:rPr>
         <w:drawing>
-          <wp:anchor distT="0" distB="0" distL="114300" distR="114300" simplePos="0" relativeHeight="251658240" behindDoc="0" locked="0" layoutInCell="1" allowOverlap="1" wp14:anchorId="3517873B" wp14:editId="4F0AB704">
+          <wp:anchor distT="0" distB="0" distL="114300" distR="114300" simplePos="0" relativeHeight="251658240" behindDoc="0" locked="0" layoutInCell="1" allowOverlap="1" wp14:anchorId="0A5B02E7" wp14:editId="60E151DE">
             <wp:simplePos x="0" y="0"/>
             <wp:positionH relativeFrom="margin">
-              <wp:align>left</wp:align>
+              <wp:posOffset>158115</wp:posOffset>
             </wp:positionH>
             <wp:positionV relativeFrom="paragraph">
-              <wp:posOffset>185420</wp:posOffset>
+              <wp:posOffset>186690</wp:posOffset>
             </wp:positionV>
-            <wp:extent cx="5267325" cy="3357196"/>
+            <wp:extent cx="5105400" cy="3696970"/>
             <wp:effectExtent l="0" t="0" r="0" b="0"/>
             <wp:wrapSquare wrapText="bothSides"/>
-            <wp:docPr id="2" name="Imagen 2"/>
+            <wp:docPr id="4" name="Imagen 4"/>
             <wp:cNvGraphicFramePr>
               <a:graphicFrameLocks xmlns:a="http://schemas.openxmlformats.org/drawingml/2006/main" noChangeAspect="1"/>
             </wp:cNvGraphicFramePr>
@@ -2154,7 +2167,7 @@
               <a:graphicData uri="http://schemas.openxmlformats.org/drawingml/2006/picture">
                 <pic:pic xmlns:pic="http://schemas.openxmlformats.org/drawingml/2006/picture">
                   <pic:nvPicPr>
-                    <pic:cNvPr id="2" name="Imagen 2"/>
+                    <pic:cNvPr id="4" name="Imagen 4"/>
                     <pic:cNvPicPr/>
                   </pic:nvPicPr>
                   <pic:blipFill>
@@ -2172,7 +2185,7 @@
                   <pic:spPr>
                     <a:xfrm>
                       <a:off x="0" y="0"/>
-                      <a:ext cx="5267325" cy="3357196"/>
+                      <a:ext cx="5105400" cy="3696970"/>
                     </a:xfrm>
                     <a:prstGeom prst="rect">
                       <a:avLst/>
@@ -2196,6 +2209,18 @@
     </w:p>
     <w:p>
       <w:pPr>
+        <w:spacing w:line="360" w:lineRule="auto"/>
+        <w:jc w:val="both"/>
+      </w:pPr>
+    </w:p>
+    <w:p>
+      <w:pPr>
+        <w:spacing w:line="360" w:lineRule="auto"/>
+        <w:jc w:val="both"/>
+      </w:pPr>
+    </w:p>
+    <w:p>
+      <w:pPr>
         <w:jc w:val="center"/>
       </w:pPr>
     </w:p>
@@ -2205,9 +2230,98 @@
         <w:jc w:val="both"/>
       </w:pPr>
       <w:bookmarkStart w:id="10" w:name="_Toc79346887"/>
-      <w:bookmarkStart w:id="11" w:name="_Toc79352053"/>
-      <w:r>
-        <w:lastRenderedPageBreak/>
+    </w:p>
+    <w:p>
+      <w:pPr>
+        <w:pStyle w:val="Ttulo2"/>
+        <w:jc w:val="both"/>
+      </w:pPr>
+    </w:p>
+    <w:p>
+      <w:pPr>
+        <w:pStyle w:val="Ttulo2"/>
+        <w:jc w:val="both"/>
+      </w:pPr>
+    </w:p>
+    <w:p>
+      <w:pPr>
+        <w:pStyle w:val="Ttulo2"/>
+        <w:jc w:val="both"/>
+      </w:pPr>
+    </w:p>
+    <w:p>
+      <w:pPr>
+        <w:pStyle w:val="Ttulo2"/>
+        <w:jc w:val="both"/>
+      </w:pPr>
+    </w:p>
+    <w:p>
+      <w:pPr>
+        <w:pStyle w:val="Ttulo2"/>
+        <w:jc w:val="both"/>
+      </w:pPr>
+    </w:p>
+    <w:p>
+      <w:pPr>
+        <w:pStyle w:val="Ttulo2"/>
+        <w:jc w:val="both"/>
+      </w:pPr>
+    </w:p>
+    <w:p>
+      <w:pPr>
+        <w:pStyle w:val="Ttulo2"/>
+        <w:jc w:val="both"/>
+      </w:pPr>
+    </w:p>
+    <w:p>
+      <w:pPr>
+        <w:pStyle w:val="Ttulo2"/>
+        <w:jc w:val="both"/>
+      </w:pPr>
+    </w:p>
+    <w:p>
+      <w:pPr>
+        <w:pStyle w:val="Ttulo2"/>
+        <w:jc w:val="both"/>
+      </w:pPr>
+    </w:p>
+    <w:p>
+      <w:pPr>
+        <w:pStyle w:val="Ttulo2"/>
+        <w:jc w:val="both"/>
+      </w:pPr>
+    </w:p>
+    <w:p>
+      <w:pPr>
+        <w:pStyle w:val="Ttulo2"/>
+        <w:jc w:val="both"/>
+      </w:pPr>
+    </w:p>
+    <w:p>
+      <w:pPr>
+        <w:pStyle w:val="Ttulo2"/>
+        <w:jc w:val="both"/>
+      </w:pPr>
+    </w:p>
+    <w:p>
+      <w:pPr>
+        <w:pStyle w:val="Ttulo2"/>
+        <w:jc w:val="both"/>
+      </w:pPr>
+    </w:p>
+    <w:p>
+      <w:pPr>
+        <w:pStyle w:val="Ttulo2"/>
+        <w:jc w:val="both"/>
+      </w:pPr>
+    </w:p>
+    <w:p>
+      <w:pPr>
+        <w:pStyle w:val="Ttulo2"/>
+        <w:jc w:val="both"/>
+      </w:pPr>
+      <w:bookmarkStart w:id="11" w:name="_Toc79353363"/>
+      <w:r>
         <w:t>2</w:t>
       </w:r>
       <w:r>
@@ -2219,7 +2333,7 @@
       <w:r>
         <w:t xml:space="preserve">. </w:t>
       </w:r>
-      <w:bookmarkEnd w:id="7"/>
+      <w:bookmarkEnd w:id="6"/>
       <w:r>
         <w:t>PLATAFORMA</w:t>
       </w:r>
@@ -2276,7 +2390,7 @@
       </w:pPr>
       <w:bookmarkStart w:id="12" w:name="_Toc78139769"/>
       <w:bookmarkStart w:id="13" w:name="_Toc79346888"/>
-      <w:bookmarkStart w:id="14" w:name="_Toc79352054"/>
+      <w:bookmarkStart w:id="14" w:name="_Toc79353364"/>
       <w:r>
         <w:t>2</w:t>
       </w:r>
@@ -2357,7 +2471,7 @@
       </w:pPr>
       <w:bookmarkStart w:id="15" w:name="_Toc78139770"/>
       <w:bookmarkStart w:id="16" w:name="_Toc79346889"/>
-      <w:bookmarkStart w:id="17" w:name="_Toc79352055"/>
+      <w:bookmarkStart w:id="17" w:name="_Toc79353365"/>
       <w:r>
         <w:t>2.5.</w:t>
       </w:r>
@@ -2413,7 +2527,7 @@
         <w:pStyle w:val="Ttulo2"/>
       </w:pPr>
       <w:bookmarkStart w:id="18" w:name="_Toc79346890"/>
-      <w:bookmarkStart w:id="19" w:name="_Toc79352056"/>
+      <w:bookmarkStart w:id="19" w:name="_Toc79353366"/>
       <w:r>
         <w:t xml:space="preserve">2.6. </w:t>
       </w:r>
@@ -2455,27 +2569,38 @@
     </w:p>
     <w:p>
       <w:pPr>
+        <w:pStyle w:val="Ttulo2"/>
+      </w:pPr>
+      <w:bookmarkStart w:id="20" w:name="_Toc79346891"/>
+      <w:bookmarkStart w:id="21" w:name="_Toc79353367"/>
+      <w:r>
+        <w:lastRenderedPageBreak/>
+        <w:t>2.7. EQUIPO DE TRABAJO</w:t>
+      </w:r>
+      <w:bookmarkEnd w:id="20"/>
+      <w:bookmarkEnd w:id="21"/>
+    </w:p>
+    <w:p>
+      <w:pPr>
         <w:spacing w:line="360" w:lineRule="auto"/>
         <w:jc w:val="both"/>
       </w:pPr>
     </w:p>
     <w:p>
       <w:pPr>
-        <w:pStyle w:val="Ttulo2"/>
-      </w:pPr>
-      <w:bookmarkStart w:id="20" w:name="_Toc79346891"/>
-      <w:bookmarkStart w:id="21" w:name="_Toc79352057"/>
-      <w:r>
-        <w:t>2.7. EQUIPO DE TRABAJO</w:t>
-      </w:r>
-      <w:bookmarkEnd w:id="20"/>
-      <w:bookmarkEnd w:id="21"/>
-    </w:p>
-    <w:p>
-      <w:pPr>
         <w:spacing w:line="360" w:lineRule="auto"/>
         <w:jc w:val="both"/>
       </w:pPr>
+      <w:r>
+        <w:rPr>
+          <w:b/>
+          <w:bCs/>
+        </w:rPr>
+        <w:t>Ingenieros de audio:</w:t>
+      </w:r>
+      <w:r>
+        <w:t xml:space="preserve"> Alberto García y Jonathan Rodríguez</w:t>
+      </w:r>
     </w:p>
     <w:p>
       <w:pPr>
@@ -2487,10 +2612,10 @@
           <w:b/>
           <w:bCs/>
         </w:rPr>
-        <w:t>Ingenieros de audio:</w:t>
-      </w:r>
-      <w:r>
-        <w:t xml:space="preserve"> Alberto García y Jonathan Rodríguez</w:t>
+        <w:t>Diseñadores:</w:t>
+      </w:r>
+      <w:r>
+        <w:t xml:space="preserve"> Luis Arturo Rodríguez y Jonathan Rodríguez</w:t>
       </w:r>
     </w:p>
     <w:p>
@@ -2503,10 +2628,10 @@
           <w:b/>
           <w:bCs/>
         </w:rPr>
-        <w:t>Diseñadores:</w:t>
-      </w:r>
-      <w:r>
-        <w:t xml:space="preserve"> Luis Arturo Rodríguez y Jonathan Rodríguez</w:t>
+        <w:t>Ilustradores:</w:t>
+      </w:r>
+      <w:r>
+        <w:t xml:space="preserve"> Luis Arturo Rodríguez y Alberto García </w:t>
       </w:r>
     </w:p>
     <w:p>
@@ -2519,10 +2644,10 @@
           <w:b/>
           <w:bCs/>
         </w:rPr>
-        <w:t>Ilustradores:</w:t>
-      </w:r>
-      <w:r>
-        <w:t xml:space="preserve"> Luis Arturo Rodríguez y Alberto García </w:t>
+        <w:t>Programadores:</w:t>
+      </w:r>
+      <w:r>
+        <w:t xml:space="preserve"> Alberto García, Jonathan Rodríguez y Luis Arturo Rodríguez </w:t>
       </w:r>
     </w:p>
     <w:p>
@@ -2530,29 +2655,13 @@
         <w:spacing w:line="360" w:lineRule="auto"/>
         <w:jc w:val="both"/>
       </w:pPr>
-      <w:r>
-        <w:rPr>
-          <w:b/>
-          <w:bCs/>
-        </w:rPr>
-        <w:t>Programadores:</w:t>
-      </w:r>
-      <w:r>
-        <w:t xml:space="preserve"> Alberto García, Jonathan Rodríguez y Luis Arturo Rodríguez </w:t>
-      </w:r>
-    </w:p>
-    <w:p>
-      <w:pPr>
-        <w:spacing w:line="360" w:lineRule="auto"/>
-        <w:jc w:val="both"/>
-      </w:pPr>
     </w:p>
     <w:p>
       <w:pPr>
         <w:pStyle w:val="Ttulo2"/>
       </w:pPr>
       <w:bookmarkStart w:id="22" w:name="_Toc79346892"/>
-      <w:bookmarkStart w:id="23" w:name="_Toc79352058"/>
+      <w:bookmarkStart w:id="23" w:name="_Toc79353368"/>
       <w:r>
         <w:t>2.8. HISTORIA</w:t>
       </w:r>
@@ -2633,7 +2742,7 @@
       <w:pPr>
         <w:pStyle w:val="Ttulo2"/>
       </w:pPr>
-      <w:bookmarkStart w:id="25" w:name="_Toc79352059"/>
+      <w:bookmarkStart w:id="25" w:name="_Toc79353369"/>
       <w:r>
         <w:lastRenderedPageBreak/>
         <w:t>2.9. GUION</w:t>
@@ -2670,7 +2779,7 @@
         <w:pStyle w:val="Ttulo2"/>
       </w:pPr>
       <w:bookmarkStart w:id="26" w:name="_Toc79346896"/>
-      <w:bookmarkStart w:id="27" w:name="_Toc79352060"/>
+      <w:bookmarkStart w:id="27" w:name="_Toc79353370"/>
       <w:r>
         <w:t>2.1</w:t>
       </w:r>
@@ -2700,7 +2809,7 @@
         <w:pStyle w:val="Ttulo2"/>
       </w:pPr>
       <w:bookmarkStart w:id="28" w:name="_Toc79346897"/>
-      <w:bookmarkStart w:id="29" w:name="_Toc79352061"/>
+      <w:bookmarkStart w:id="29" w:name="_Toc79353371"/>
       <w:r>
         <w:t>2.1</w:t>
       </w:r>
@@ -2757,7 +2866,7 @@
       </w:pPr>
       <w:bookmarkStart w:id="30" w:name="_Toc78139766"/>
       <w:bookmarkStart w:id="31" w:name="_Toc79346898"/>
-      <w:bookmarkStart w:id="32" w:name="_Toc79352062"/>
+      <w:bookmarkStart w:id="32" w:name="_Toc79353372"/>
       <w:r>
         <w:rPr>
           <w:sz w:val="24"/>

</xml_diff>

<commit_message>
DIAGRAMA CASO DE USO
</commit_message>
<xml_diff>
--- a/Documentacion/Capitulo II - Diseño e implementacion.docx
+++ b/Documentacion/Capitulo II - Diseño e implementacion.docx
@@ -582,7 +582,7 @@
       <w:sdtContent>
         <w:p>
           <w:pPr>
-            <w:pStyle w:val="TtuloTDC"/>
+            <w:pStyle w:val="TOCHeading"/>
             <w:rPr>
               <w:rFonts w:ascii="Arial" w:hAnsi="Arial" w:cs="Arial"/>
               <w:b/>
@@ -701,7 +701,7 @@
         </w:p>
         <w:p>
           <w:pPr>
-            <w:pStyle w:val="TDC1"/>
+            <w:pStyle w:val="TOC1"/>
             <w:tabs>
               <w:tab w:val="right" w:leader="dot" w:pos="8828"/>
             </w:tabs>
@@ -712,8 +712,6 @@
               <w:i w:val="0"/>
               <w:iCs w:val="0"/>
               <w:noProof/>
-              <w:sz w:val="22"/>
-              <w:szCs w:val="22"/>
               <w:lang w:val="en-US" w:eastAsia="en-US" w:bidi="ar-SA"/>
             </w:rPr>
           </w:pPr>
@@ -734,10 +732,10 @@
             </w:rPr>
             <w:fldChar w:fldCharType="separate"/>
           </w:r>
-          <w:hyperlink w:anchor="_Toc79353360" w:history="1">
-            <w:r>
-              <w:rPr>
-                <w:rStyle w:val="Hipervnculo"/>
+          <w:hyperlink w:anchor="_Toc79355439" w:history="1">
+            <w:r>
+              <w:rPr>
+                <w:rStyle w:val="Hyperlink"/>
                 <w:noProof/>
               </w:rPr>
               <w:t>CAPÍTULO II: DISEÑO E IMPLEMENTACIÓN</w:t>
@@ -761,7 +759,7 @@
                 <w:noProof/>
                 <w:webHidden/>
               </w:rPr>
-              <w:instrText xml:space="preserve"> PAGEREF _Toc79353360 \h </w:instrText>
+              <w:instrText xml:space="preserve"> PAGEREF _Toc79355439 \h </w:instrText>
             </w:r>
             <w:r>
               <w:rPr>
@@ -794,7 +792,7 @@
         </w:p>
         <w:p>
           <w:pPr>
-            <w:pStyle w:val="TDC2"/>
+            <w:pStyle w:val="TOC2"/>
             <w:tabs>
               <w:tab w:val="right" w:leader="dot" w:pos="8828"/>
             </w:tabs>
@@ -803,13 +801,15 @@
               <w:b w:val="0"/>
               <w:bCs w:val="0"/>
               <w:noProof/>
+              <w:sz w:val="24"/>
+              <w:szCs w:val="24"/>
               <w:lang w:val="en-US" w:eastAsia="en-US" w:bidi="ar-SA"/>
             </w:rPr>
           </w:pPr>
-          <w:hyperlink w:anchor="_Toc79353361" w:history="1">
-            <w:r>
-              <w:rPr>
-                <w:rStyle w:val="Hipervnculo"/>
+          <w:hyperlink w:anchor="_Toc79355440" w:history="1">
+            <w:r>
+              <w:rPr>
+                <w:rStyle w:val="Hyperlink"/>
                 <w:noProof/>
               </w:rPr>
               <w:t>2.1. PLANIFICACION (DIAGRAMA DE GANTT)</w:t>
@@ -833,7 +833,7 @@
                 <w:noProof/>
                 <w:webHidden/>
               </w:rPr>
-              <w:instrText xml:space="preserve"> PAGEREF _Toc79353361 \h </w:instrText>
+              <w:instrText xml:space="preserve"> PAGEREF _Toc79355440 \h </w:instrText>
             </w:r>
             <w:r>
               <w:rPr>
@@ -866,7 +866,7 @@
         </w:p>
         <w:p>
           <w:pPr>
-            <w:pStyle w:val="TDC2"/>
+            <w:pStyle w:val="TOC2"/>
             <w:tabs>
               <w:tab w:val="right" w:leader="dot" w:pos="8828"/>
             </w:tabs>
@@ -875,13 +875,15 @@
               <w:b w:val="0"/>
               <w:bCs w:val="0"/>
               <w:noProof/>
+              <w:sz w:val="24"/>
+              <w:szCs w:val="24"/>
               <w:lang w:val="en-US" w:eastAsia="en-US" w:bidi="ar-SA"/>
             </w:rPr>
           </w:pPr>
-          <w:hyperlink w:anchor="_Toc79353362" w:history="1">
-            <w:r>
-              <w:rPr>
-                <w:rStyle w:val="Hipervnculo"/>
+          <w:hyperlink w:anchor="_Toc79355441" w:history="1">
+            <w:r>
+              <w:rPr>
+                <w:rStyle w:val="Hyperlink"/>
                 <w:noProof/>
               </w:rPr>
               <w:t>2.2. DIAGRAMAS Y CASOS DE USO</w:t>
@@ -905,7 +907,7 @@
                 <w:noProof/>
                 <w:webHidden/>
               </w:rPr>
-              <w:instrText xml:space="preserve"> PAGEREF _Toc79353362 \h </w:instrText>
+              <w:instrText xml:space="preserve"> PAGEREF _Toc79355441 \h </w:instrText>
             </w:r>
             <w:r>
               <w:rPr>
@@ -938,7 +940,7 @@
         </w:p>
         <w:p>
           <w:pPr>
-            <w:pStyle w:val="TDC2"/>
+            <w:pStyle w:val="TOC2"/>
             <w:tabs>
               <w:tab w:val="right" w:leader="dot" w:pos="8828"/>
             </w:tabs>
@@ -947,13 +949,15 @@
               <w:b w:val="0"/>
               <w:bCs w:val="0"/>
               <w:noProof/>
+              <w:sz w:val="24"/>
+              <w:szCs w:val="24"/>
               <w:lang w:val="en-US" w:eastAsia="en-US" w:bidi="ar-SA"/>
             </w:rPr>
           </w:pPr>
-          <w:hyperlink w:anchor="_Toc79353363" w:history="1">
-            <w:r>
-              <w:rPr>
-                <w:rStyle w:val="Hipervnculo"/>
+          <w:hyperlink w:anchor="_Toc79355442" w:history="1">
+            <w:r>
+              <w:rPr>
+                <w:rStyle w:val="Hyperlink"/>
                 <w:noProof/>
               </w:rPr>
               <w:t>2.3. PLATAFORMA</w:t>
@@ -977,7 +981,7 @@
                 <w:noProof/>
                 <w:webHidden/>
               </w:rPr>
-              <w:instrText xml:space="preserve"> PAGEREF _Toc79353363 \h </w:instrText>
+              <w:instrText xml:space="preserve"> PAGEREF _Toc79355442 \h </w:instrText>
             </w:r>
             <w:r>
               <w:rPr>
@@ -1010,7 +1014,7 @@
         </w:p>
         <w:p>
           <w:pPr>
-            <w:pStyle w:val="TDC2"/>
+            <w:pStyle w:val="TOC2"/>
             <w:tabs>
               <w:tab w:val="right" w:leader="dot" w:pos="8828"/>
             </w:tabs>
@@ -1019,13 +1023,15 @@
               <w:b w:val="0"/>
               <w:bCs w:val="0"/>
               <w:noProof/>
+              <w:sz w:val="24"/>
+              <w:szCs w:val="24"/>
               <w:lang w:val="en-US" w:eastAsia="en-US" w:bidi="ar-SA"/>
             </w:rPr>
           </w:pPr>
-          <w:hyperlink w:anchor="_Toc79353364" w:history="1">
-            <w:r>
-              <w:rPr>
-                <w:rStyle w:val="Hipervnculo"/>
+          <w:hyperlink w:anchor="_Toc79355443" w:history="1">
+            <w:r>
+              <w:rPr>
+                <w:rStyle w:val="Hyperlink"/>
                 <w:noProof/>
               </w:rPr>
               <w:t>2.4. GÉNERO</w:t>
@@ -1049,7 +1055,7 @@
                 <w:noProof/>
                 <w:webHidden/>
               </w:rPr>
-              <w:instrText xml:space="preserve"> PAGEREF _Toc79353364 \h </w:instrText>
+              <w:instrText xml:space="preserve"> PAGEREF _Toc79355443 \h </w:instrText>
             </w:r>
             <w:r>
               <w:rPr>
@@ -1082,7 +1088,7 @@
         </w:p>
         <w:p>
           <w:pPr>
-            <w:pStyle w:val="TDC2"/>
+            <w:pStyle w:val="TOC2"/>
             <w:tabs>
               <w:tab w:val="right" w:leader="dot" w:pos="8828"/>
             </w:tabs>
@@ -1091,13 +1097,15 @@
               <w:b w:val="0"/>
               <w:bCs w:val="0"/>
               <w:noProof/>
+              <w:sz w:val="24"/>
+              <w:szCs w:val="24"/>
               <w:lang w:val="en-US" w:eastAsia="en-US" w:bidi="ar-SA"/>
             </w:rPr>
           </w:pPr>
-          <w:hyperlink w:anchor="_Toc79353365" w:history="1">
-            <w:r>
-              <w:rPr>
-                <w:rStyle w:val="Hipervnculo"/>
+          <w:hyperlink w:anchor="_Toc79355444" w:history="1">
+            <w:r>
+              <w:rPr>
+                <w:rStyle w:val="Hyperlink"/>
                 <w:noProof/>
               </w:rPr>
               <w:t>2.5. CLASIFICACIÓN</w:t>
@@ -1121,7 +1129,7 @@
                 <w:noProof/>
                 <w:webHidden/>
               </w:rPr>
-              <w:instrText xml:space="preserve"> PAGEREF _Toc79353365 \h </w:instrText>
+              <w:instrText xml:space="preserve"> PAGEREF _Toc79355444 \h </w:instrText>
             </w:r>
             <w:r>
               <w:rPr>
@@ -1141,7 +1149,7 @@
                 <w:noProof/>
                 <w:webHidden/>
               </w:rPr>
-              <w:t>2</w:t>
+              <w:t>3</w:t>
             </w:r>
             <w:r>
               <w:rPr>
@@ -1154,7 +1162,7 @@
         </w:p>
         <w:p>
           <w:pPr>
-            <w:pStyle w:val="TDC2"/>
+            <w:pStyle w:val="TOC2"/>
             <w:tabs>
               <w:tab w:val="right" w:leader="dot" w:pos="8828"/>
             </w:tabs>
@@ -1163,13 +1171,15 @@
               <w:b w:val="0"/>
               <w:bCs w:val="0"/>
               <w:noProof/>
+              <w:sz w:val="24"/>
+              <w:szCs w:val="24"/>
               <w:lang w:val="en-US" w:eastAsia="en-US" w:bidi="ar-SA"/>
             </w:rPr>
           </w:pPr>
-          <w:hyperlink w:anchor="_Toc79353366" w:history="1">
-            <w:r>
-              <w:rPr>
-                <w:rStyle w:val="Hipervnculo"/>
+          <w:hyperlink w:anchor="_Toc79355445" w:history="1">
+            <w:r>
+              <w:rPr>
+                <w:rStyle w:val="Hyperlink"/>
                 <w:noProof/>
               </w:rPr>
               <w:t>2.6. TIPO DE ANIMACIÓN</w:t>
@@ -1193,7 +1203,7 @@
                 <w:noProof/>
                 <w:webHidden/>
               </w:rPr>
-              <w:instrText xml:space="preserve"> PAGEREF _Toc79353366 \h </w:instrText>
+              <w:instrText xml:space="preserve"> PAGEREF _Toc79355445 \h </w:instrText>
             </w:r>
             <w:r>
               <w:rPr>
@@ -1213,7 +1223,7 @@
                 <w:noProof/>
                 <w:webHidden/>
               </w:rPr>
-              <w:t>2</w:t>
+              <w:t>3</w:t>
             </w:r>
             <w:r>
               <w:rPr>
@@ -1226,7 +1236,7 @@
         </w:p>
         <w:p>
           <w:pPr>
-            <w:pStyle w:val="TDC2"/>
+            <w:pStyle w:val="TOC2"/>
             <w:tabs>
               <w:tab w:val="right" w:leader="dot" w:pos="8828"/>
             </w:tabs>
@@ -1235,13 +1245,15 @@
               <w:b w:val="0"/>
               <w:bCs w:val="0"/>
               <w:noProof/>
+              <w:sz w:val="24"/>
+              <w:szCs w:val="24"/>
               <w:lang w:val="en-US" w:eastAsia="en-US" w:bidi="ar-SA"/>
             </w:rPr>
           </w:pPr>
-          <w:hyperlink w:anchor="_Toc79353367" w:history="1">
-            <w:r>
-              <w:rPr>
-                <w:rStyle w:val="Hipervnculo"/>
+          <w:hyperlink w:anchor="_Toc79355446" w:history="1">
+            <w:r>
+              <w:rPr>
+                <w:rStyle w:val="Hyperlink"/>
                 <w:noProof/>
               </w:rPr>
               <w:t>2.7. EQUIPO DE TRABAJO</w:t>
@@ -1265,7 +1277,7 @@
                 <w:noProof/>
                 <w:webHidden/>
               </w:rPr>
-              <w:instrText xml:space="preserve"> PAGEREF _Toc79353367 \h </w:instrText>
+              <w:instrText xml:space="preserve"> PAGEREF _Toc79355446 \h </w:instrText>
             </w:r>
             <w:r>
               <w:rPr>
@@ -1298,7 +1310,7 @@
         </w:p>
         <w:p>
           <w:pPr>
-            <w:pStyle w:val="TDC2"/>
+            <w:pStyle w:val="TOC2"/>
             <w:tabs>
               <w:tab w:val="right" w:leader="dot" w:pos="8828"/>
             </w:tabs>
@@ -1307,13 +1319,15 @@
               <w:b w:val="0"/>
               <w:bCs w:val="0"/>
               <w:noProof/>
+              <w:sz w:val="24"/>
+              <w:szCs w:val="24"/>
               <w:lang w:val="en-US" w:eastAsia="en-US" w:bidi="ar-SA"/>
             </w:rPr>
           </w:pPr>
-          <w:hyperlink w:anchor="_Toc79353368" w:history="1">
-            <w:r>
-              <w:rPr>
-                <w:rStyle w:val="Hipervnculo"/>
+          <w:hyperlink w:anchor="_Toc79355447" w:history="1">
+            <w:r>
+              <w:rPr>
+                <w:rStyle w:val="Hyperlink"/>
                 <w:noProof/>
               </w:rPr>
               <w:t>2.8. HISTORIA</w:t>
@@ -1337,7 +1351,7 @@
                 <w:noProof/>
                 <w:webHidden/>
               </w:rPr>
-              <w:instrText xml:space="preserve"> PAGEREF _Toc79353368 \h </w:instrText>
+              <w:instrText xml:space="preserve"> PAGEREF _Toc79355447 \h </w:instrText>
             </w:r>
             <w:r>
               <w:rPr>
@@ -1370,7 +1384,7 @@
         </w:p>
         <w:p>
           <w:pPr>
-            <w:pStyle w:val="TDC2"/>
+            <w:pStyle w:val="TOC2"/>
             <w:tabs>
               <w:tab w:val="right" w:leader="dot" w:pos="8828"/>
             </w:tabs>
@@ -1379,13 +1393,15 @@
               <w:b w:val="0"/>
               <w:bCs w:val="0"/>
               <w:noProof/>
+              <w:sz w:val="24"/>
+              <w:szCs w:val="24"/>
               <w:lang w:val="en-US" w:eastAsia="en-US" w:bidi="ar-SA"/>
             </w:rPr>
           </w:pPr>
-          <w:hyperlink w:anchor="_Toc79353369" w:history="1">
-            <w:r>
-              <w:rPr>
-                <w:rStyle w:val="Hipervnculo"/>
+          <w:hyperlink w:anchor="_Toc79355448" w:history="1">
+            <w:r>
+              <w:rPr>
+                <w:rStyle w:val="Hyperlink"/>
                 <w:noProof/>
               </w:rPr>
               <w:t>2.9. GUION</w:t>
@@ -1409,7 +1425,7 @@
                 <w:noProof/>
                 <w:webHidden/>
               </w:rPr>
-              <w:instrText xml:space="preserve"> PAGEREF _Toc79353369 \h </w:instrText>
+              <w:instrText xml:space="preserve"> PAGEREF _Toc79355448 \h </w:instrText>
             </w:r>
             <w:r>
               <w:rPr>
@@ -1442,7 +1458,7 @@
         </w:p>
         <w:p>
           <w:pPr>
-            <w:pStyle w:val="TDC2"/>
+            <w:pStyle w:val="TOC2"/>
             <w:tabs>
               <w:tab w:val="right" w:leader="dot" w:pos="8828"/>
             </w:tabs>
@@ -1451,13 +1467,15 @@
               <w:b w:val="0"/>
               <w:bCs w:val="0"/>
               <w:noProof/>
+              <w:sz w:val="24"/>
+              <w:szCs w:val="24"/>
               <w:lang w:val="en-US" w:eastAsia="en-US" w:bidi="ar-SA"/>
             </w:rPr>
           </w:pPr>
-          <w:hyperlink w:anchor="_Toc79353370" w:history="1">
-            <w:r>
-              <w:rPr>
-                <w:rStyle w:val="Hipervnculo"/>
+          <w:hyperlink w:anchor="_Toc79355449" w:history="1">
+            <w:r>
+              <w:rPr>
+                <w:rStyle w:val="Hyperlink"/>
                 <w:noProof/>
               </w:rPr>
               <w:t>2.10. NIVELES</w:t>
@@ -1481,7 +1499,7 @@
                 <w:noProof/>
                 <w:webHidden/>
               </w:rPr>
-              <w:instrText xml:space="preserve"> PAGEREF _Toc79353370 \h </w:instrText>
+              <w:instrText xml:space="preserve"> PAGEREF _Toc79355449 \h </w:instrText>
             </w:r>
             <w:r>
               <w:rPr>
@@ -1514,7 +1532,7 @@
         </w:p>
         <w:p>
           <w:pPr>
-            <w:pStyle w:val="TDC2"/>
+            <w:pStyle w:val="TOC2"/>
             <w:tabs>
               <w:tab w:val="right" w:leader="dot" w:pos="8828"/>
             </w:tabs>
@@ -1523,13 +1541,15 @@
               <w:b w:val="0"/>
               <w:bCs w:val="0"/>
               <w:noProof/>
+              <w:sz w:val="24"/>
+              <w:szCs w:val="24"/>
               <w:lang w:val="en-US" w:eastAsia="en-US" w:bidi="ar-SA"/>
             </w:rPr>
           </w:pPr>
-          <w:hyperlink w:anchor="_Toc79353371" w:history="1">
-            <w:r>
-              <w:rPr>
-                <w:rStyle w:val="Hipervnculo"/>
+          <w:hyperlink w:anchor="_Toc79355450" w:history="1">
+            <w:r>
+              <w:rPr>
+                <w:rStyle w:val="Hyperlink"/>
                 <w:noProof/>
               </w:rPr>
               <w:t>2.11. MECANICA DE JUEGO</w:t>
@@ -1553,7 +1573,7 @@
                 <w:noProof/>
                 <w:webHidden/>
               </w:rPr>
-              <w:instrText xml:space="preserve"> PAGEREF _Toc79353371 \h </w:instrText>
+              <w:instrText xml:space="preserve"> PAGEREF _Toc79355450 \h </w:instrText>
             </w:r>
             <w:r>
               <w:rPr>
@@ -1586,7 +1606,7 @@
         </w:p>
         <w:p>
           <w:pPr>
-            <w:pStyle w:val="TDC1"/>
+            <w:pStyle w:val="TOC1"/>
             <w:tabs>
               <w:tab w:val="right" w:leader="dot" w:pos="8828"/>
             </w:tabs>
@@ -1597,15 +1617,13 @@
               <w:i w:val="0"/>
               <w:iCs w:val="0"/>
               <w:noProof/>
-              <w:sz w:val="22"/>
-              <w:szCs w:val="22"/>
               <w:lang w:val="en-US" w:eastAsia="en-US" w:bidi="ar-SA"/>
             </w:rPr>
           </w:pPr>
-          <w:hyperlink w:anchor="_Toc79353372" w:history="1">
-            <w:r>
-              <w:rPr>
-                <w:rStyle w:val="Hipervnculo"/>
+          <w:hyperlink w:anchor="_Toc79355451" w:history="1">
+            <w:r>
+              <w:rPr>
+                <w:rStyle w:val="Hyperlink"/>
                 <w:noProof/>
               </w:rPr>
               <w:t>LINK DE GITHUB</w:t>
@@ -1629,7 +1647,7 @@
                 <w:noProof/>
                 <w:webHidden/>
               </w:rPr>
-              <w:instrText xml:space="preserve"> PAGEREF _Toc79353372 \h </w:instrText>
+              <w:instrText xml:space="preserve"> PAGEREF _Toc79355451 \h </w:instrText>
             </w:r>
             <w:r>
               <w:rPr>
@@ -1939,12 +1957,12 @@
     </w:p>
     <w:p>
       <w:pPr>
-        <w:pStyle w:val="Ttulo1"/>
+        <w:pStyle w:val="Heading1"/>
         <w:jc w:val="both"/>
       </w:pPr>
       <w:bookmarkStart w:id="2" w:name="_Toc78139767"/>
       <w:bookmarkStart w:id="3" w:name="_Toc79346884"/>
-      <w:bookmarkStart w:id="4" w:name="_Toc79353360"/>
+      <w:bookmarkStart w:id="4" w:name="_Toc79355439"/>
       <w:r>
         <w:lastRenderedPageBreak/>
         <w:t xml:space="preserve">CAPÍTULO </w:t>
@@ -1982,12 +2000,12 @@
     </w:p>
     <w:p>
       <w:pPr>
-        <w:pStyle w:val="Ttulo2"/>
+        <w:pStyle w:val="Heading2"/>
         <w:jc w:val="both"/>
       </w:pPr>
       <w:bookmarkStart w:id="5" w:name="_Toc79346885"/>
       <w:bookmarkStart w:id="6" w:name="_Toc78139768"/>
-      <w:bookmarkStart w:id="7" w:name="_Toc79353361"/>
+      <w:bookmarkStart w:id="7" w:name="_Toc79355440"/>
       <w:r>
         <w:t>2</w:t>
       </w:r>
@@ -2008,7 +2026,7 @@
     </w:p>
     <w:p>
       <w:pPr>
-        <w:pStyle w:val="Ttulo1"/>
+        <w:pStyle w:val="Heading1"/>
       </w:pPr>
     </w:p>
     <w:p>
@@ -2087,7 +2105,7 @@
     </w:p>
     <w:p>
       <w:pPr>
-        <w:pStyle w:val="Ttulo2"/>
+        <w:pStyle w:val="Heading2"/>
         <w:jc w:val="both"/>
       </w:pPr>
     </w:p>
@@ -2110,10 +2128,10 @@
     </w:p>
     <w:p>
       <w:pPr>
-        <w:pStyle w:val="Ttulo2"/>
+        <w:pStyle w:val="Heading2"/>
         <w:jc w:val="both"/>
       </w:pPr>
-      <w:bookmarkStart w:id="9" w:name="_Toc79353362"/>
+      <w:bookmarkStart w:id="9" w:name="_Toc79355441"/>
       <w:r>
         <w:lastRenderedPageBreak/>
         <w:t>2</w:t>
@@ -2135,7 +2153,7 @@
     </w:p>
     <w:p>
       <w:pPr>
-        <w:pStyle w:val="Ttulo1"/>
+        <w:pStyle w:val="Heading1"/>
       </w:pPr>
     </w:p>
     <w:p>
@@ -2204,7 +2222,10 @@
         </w:drawing>
       </w:r>
       <w:r>
-        <w:t>La foto también se encuentra anexada en la carpeta, para una mejor visibilidad.</w:t>
+        <w:t>Las fotos también se encuentran</w:t>
+      </w:r>
+      <w:r>
+        <w:t xml:space="preserve"> anexada en la carpeta, para una mejor visibilidad.</w:t>
       </w:r>
     </w:p>
     <w:p>
@@ -2226,101 +2247,164 @@
     </w:p>
     <w:p>
       <w:pPr>
-        <w:pStyle w:val="Ttulo2"/>
+        <w:pStyle w:val="Heading2"/>
         <w:jc w:val="both"/>
       </w:pPr>
       <w:bookmarkStart w:id="10" w:name="_Toc79346887"/>
     </w:p>
     <w:p>
       <w:pPr>
-        <w:pStyle w:val="Ttulo2"/>
+        <w:pStyle w:val="Heading2"/>
         <w:jc w:val="both"/>
       </w:pPr>
     </w:p>
     <w:p>
       <w:pPr>
-        <w:pStyle w:val="Ttulo2"/>
+        <w:pStyle w:val="Heading2"/>
         <w:jc w:val="both"/>
       </w:pPr>
     </w:p>
     <w:p>
       <w:pPr>
-        <w:pStyle w:val="Ttulo2"/>
+        <w:pStyle w:val="Heading2"/>
         <w:jc w:val="both"/>
       </w:pPr>
     </w:p>
     <w:p>
       <w:pPr>
-        <w:pStyle w:val="Ttulo2"/>
+        <w:pStyle w:val="Heading2"/>
         <w:jc w:val="both"/>
       </w:pPr>
     </w:p>
     <w:p>
       <w:pPr>
-        <w:pStyle w:val="Ttulo2"/>
+        <w:pStyle w:val="Heading2"/>
         <w:jc w:val="both"/>
       </w:pPr>
     </w:p>
     <w:p>
       <w:pPr>
-        <w:pStyle w:val="Ttulo2"/>
+        <w:pStyle w:val="Heading2"/>
         <w:jc w:val="both"/>
       </w:pPr>
     </w:p>
     <w:p>
       <w:pPr>
-        <w:pStyle w:val="Ttulo2"/>
+        <w:pStyle w:val="Heading2"/>
         <w:jc w:val="both"/>
       </w:pPr>
     </w:p>
     <w:p>
       <w:pPr>
-        <w:pStyle w:val="Ttulo2"/>
+        <w:pStyle w:val="Heading2"/>
         <w:jc w:val="both"/>
       </w:pPr>
     </w:p>
     <w:p>
       <w:pPr>
-        <w:pStyle w:val="Ttulo2"/>
+        <w:pStyle w:val="Heading2"/>
         <w:jc w:val="both"/>
       </w:pPr>
     </w:p>
     <w:p>
       <w:pPr>
-        <w:pStyle w:val="Ttulo2"/>
+        <w:pStyle w:val="Heading2"/>
         <w:jc w:val="both"/>
       </w:pPr>
     </w:p>
     <w:p>
       <w:pPr>
-        <w:pStyle w:val="Ttulo2"/>
+        <w:pStyle w:val="Heading2"/>
         <w:jc w:val="both"/>
       </w:pPr>
     </w:p>
     <w:p>
       <w:pPr>
-        <w:pStyle w:val="Ttulo2"/>
+        <w:pStyle w:val="Heading2"/>
         <w:jc w:val="both"/>
       </w:pPr>
     </w:p>
     <w:p>
       <w:pPr>
-        <w:pStyle w:val="Ttulo2"/>
+        <w:pStyle w:val="Heading2"/>
         <w:jc w:val="both"/>
       </w:pPr>
     </w:p>
     <w:p>
       <w:pPr>
-        <w:pStyle w:val="Ttulo2"/>
+        <w:pStyle w:val="Heading2"/>
         <w:jc w:val="both"/>
       </w:pPr>
     </w:p>
     <w:p>
       <w:pPr>
-        <w:pStyle w:val="Ttulo2"/>
+        <w:pStyle w:val="Heading1"/>
+      </w:pPr>
+    </w:p>
+    <w:p>
+      <w:pPr>
+        <w:pStyle w:val="Heading1"/>
+      </w:pPr>
+    </w:p>
+    <w:p>
+      <w:r>
+        <w:rPr>
+          <w:noProof/>
+        </w:rPr>
+        <w:drawing>
+          <wp:inline distT="0" distB="0" distL="0" distR="0" wp14:anchorId="1D4AE22A" wp14:editId="0D227BBC">
+            <wp:extent cx="5612130" cy="1612900"/>
+            <wp:effectExtent l="0" t="0" r="1270" b="0"/>
+            <wp:docPr id="2" name="Picture 2"/>
+            <wp:cNvGraphicFramePr>
+              <a:graphicFrameLocks xmlns:a="http://schemas.openxmlformats.org/drawingml/2006/main" noChangeAspect="1"/>
+            </wp:cNvGraphicFramePr>
+            <a:graphic xmlns:a="http://schemas.openxmlformats.org/drawingml/2006/main">
+              <a:graphicData uri="http://schemas.openxmlformats.org/drawingml/2006/picture">
+                <pic:pic xmlns:pic="http://schemas.openxmlformats.org/drawingml/2006/picture">
+                  <pic:nvPicPr>
+                    <pic:cNvPr id="2" name="Picture 2"/>
+                    <pic:cNvPicPr/>
+                  </pic:nvPicPr>
+                  <pic:blipFill>
+                    <a:blip r:embed="rId11" cstate="print">
+                      <a:extLst>
+                        <a:ext uri="{28A0092B-C50C-407E-A947-70E740481C1C}">
+                          <a14:useLocalDpi xmlns:a14="http://schemas.microsoft.com/office/drawing/2010/main" val="0"/>
+                        </a:ext>
+                      </a:extLst>
+                    </a:blip>
+                    <a:stretch>
+                      <a:fillRect/>
+                    </a:stretch>
+                  </pic:blipFill>
+                  <pic:spPr>
+                    <a:xfrm>
+                      <a:off x="0" y="0"/>
+                      <a:ext cx="5612130" cy="1612900"/>
+                    </a:xfrm>
+                    <a:prstGeom prst="rect">
+                      <a:avLst/>
+                    </a:prstGeom>
+                  </pic:spPr>
+                </pic:pic>
+              </a:graphicData>
+            </a:graphic>
+          </wp:inline>
+        </w:drawing>
+      </w:r>
+    </w:p>
+    <w:p>
+      <w:pPr>
+        <w:pStyle w:val="Heading1"/>
+      </w:pPr>
+    </w:p>
+    <w:p>
+      <w:pPr>
+        <w:pStyle w:val="Heading2"/>
         <w:jc w:val="both"/>
       </w:pPr>
-      <w:bookmarkStart w:id="11" w:name="_Toc79353363"/>
+      <w:bookmarkStart w:id="11" w:name="_Toc79355442"/>
       <w:r>
         <w:t>2</w:t>
       </w:r>
@@ -2385,12 +2469,12 @@
     </w:p>
     <w:p>
       <w:pPr>
-        <w:pStyle w:val="Ttulo2"/>
+        <w:pStyle w:val="Heading2"/>
         <w:jc w:val="both"/>
       </w:pPr>
       <w:bookmarkStart w:id="12" w:name="_Toc78139769"/>
       <w:bookmarkStart w:id="13" w:name="_Toc79346888"/>
-      <w:bookmarkStart w:id="14" w:name="_Toc79353364"/>
+      <w:bookmarkStart w:id="14" w:name="_Toc79355443"/>
       <w:r>
         <w:t>2</w:t>
       </w:r>
@@ -2467,12 +2551,13 @@
     </w:p>
     <w:p>
       <w:pPr>
-        <w:pStyle w:val="Ttulo2"/>
+        <w:pStyle w:val="Heading2"/>
       </w:pPr>
       <w:bookmarkStart w:id="15" w:name="_Toc78139770"/>
       <w:bookmarkStart w:id="16" w:name="_Toc79346889"/>
-      <w:bookmarkStart w:id="17" w:name="_Toc79353365"/>
-      <w:r>
+      <w:bookmarkStart w:id="17" w:name="_Toc79355444"/>
+      <w:r>
+        <w:lastRenderedPageBreak/>
         <w:t>2.5.</w:t>
       </w:r>
       <w:r>
@@ -2524,10 +2609,10 @@
     </w:p>
     <w:p>
       <w:pPr>
-        <w:pStyle w:val="Ttulo2"/>
+        <w:pStyle w:val="Heading2"/>
       </w:pPr>
       <w:bookmarkStart w:id="18" w:name="_Toc79346890"/>
-      <w:bookmarkStart w:id="19" w:name="_Toc79353366"/>
+      <w:bookmarkStart w:id="19" w:name="_Toc79355445"/>
       <w:r>
         <w:t xml:space="preserve">2.6. </w:t>
       </w:r>
@@ -2569,12 +2654,11 @@
     </w:p>
     <w:p>
       <w:pPr>
-        <w:pStyle w:val="Ttulo2"/>
+        <w:pStyle w:val="Heading2"/>
       </w:pPr>
       <w:bookmarkStart w:id="20" w:name="_Toc79346891"/>
-      <w:bookmarkStart w:id="21" w:name="_Toc79353367"/>
-      <w:r>
-        <w:lastRenderedPageBreak/>
+      <w:bookmarkStart w:id="21" w:name="_Toc79355446"/>
+      <w:r>
         <w:t>2.7. EQUIPO DE TRABAJO</w:t>
       </w:r>
       <w:bookmarkEnd w:id="20"/>
@@ -2658,10 +2742,10 @@
     </w:p>
     <w:p>
       <w:pPr>
-        <w:pStyle w:val="Ttulo2"/>
+        <w:pStyle w:val="Heading2"/>
       </w:pPr>
       <w:bookmarkStart w:id="22" w:name="_Toc79346892"/>
-      <w:bookmarkStart w:id="23" w:name="_Toc79353368"/>
+      <w:bookmarkStart w:id="23" w:name="_Toc79355447"/>
       <w:r>
         <w:t>2.8. HISTORIA</w:t>
       </w:r>
@@ -2696,13 +2780,8 @@
       </w:r>
       <w:proofErr w:type="spellEnd"/>
       <w:r>
-        <w:t xml:space="preserve"> al espacio exterior y se han agregado algunos enemigos para aumentar un poco la dificultad de este </w:t>
-      </w:r>
-      <w:proofErr w:type="spellStart"/>
-      <w:r>
-        <w:t>cl</w:t>
-      </w:r>
-      <w:proofErr w:type="spellEnd"/>
+        <w:t xml:space="preserve"> al espacio exterior y se han agregado algunos enemigos para aumentar un poco la dificultad de este cl</w:t>
+      </w:r>
       <w:r>
         <w:rPr>
           <w:lang w:val="es-DO"/>
@@ -2740,9 +2819,9 @@
     </w:p>
     <w:p>
       <w:pPr>
-        <w:pStyle w:val="Ttulo2"/>
-      </w:pPr>
-      <w:bookmarkStart w:id="25" w:name="_Toc79353369"/>
+        <w:pStyle w:val="Heading2"/>
+      </w:pPr>
+      <w:bookmarkStart w:id="25" w:name="_Toc79355448"/>
       <w:r>
         <w:lastRenderedPageBreak/>
         <w:t>2.9. GUION</w:t>
@@ -2776,10 +2855,10 @@
     </w:p>
     <w:p>
       <w:pPr>
-        <w:pStyle w:val="Ttulo2"/>
+        <w:pStyle w:val="Heading2"/>
       </w:pPr>
       <w:bookmarkStart w:id="26" w:name="_Toc79346896"/>
-      <w:bookmarkStart w:id="27" w:name="_Toc79353370"/>
+      <w:bookmarkStart w:id="27" w:name="_Toc79355449"/>
       <w:r>
         <w:t>2.1</w:t>
       </w:r>
@@ -2806,10 +2885,10 @@
     </w:p>
     <w:p>
       <w:pPr>
-        <w:pStyle w:val="Ttulo2"/>
+        <w:pStyle w:val="Heading2"/>
       </w:pPr>
       <w:bookmarkStart w:id="28" w:name="_Toc79346897"/>
-      <w:bookmarkStart w:id="29" w:name="_Toc79353371"/>
+      <w:bookmarkStart w:id="29" w:name="_Toc79355450"/>
       <w:r>
         <w:t>2.1</w:t>
       </w:r>
@@ -2858,7 +2937,7 @@
     </w:p>
     <w:p>
       <w:pPr>
-        <w:pStyle w:val="Ttulo1"/>
+        <w:pStyle w:val="Heading1"/>
         <w:rPr>
           <w:sz w:val="24"/>
           <w:szCs w:val="24"/>
@@ -2866,7 +2945,7 @@
       </w:pPr>
       <w:bookmarkStart w:id="30" w:name="_Toc78139766"/>
       <w:bookmarkStart w:id="31" w:name="_Toc79346898"/>
-      <w:bookmarkStart w:id="32" w:name="_Toc79353372"/>
+      <w:bookmarkStart w:id="32" w:name="_Toc79355451"/>
       <w:r>
         <w:rPr>
           <w:sz w:val="24"/>
@@ -2880,7 +2959,7 @@
     </w:p>
     <w:p>
       <w:pPr>
-        <w:pStyle w:val="Ttulo1"/>
+        <w:pStyle w:val="Heading1"/>
         <w:rPr>
           <w:sz w:val="32"/>
           <w:szCs w:val="32"/>
@@ -2888,17 +2967,17 @@
       </w:pPr>
     </w:p>
     <w:p>
-      <w:hyperlink r:id="rId11" w:history="1">
+      <w:hyperlink r:id="rId12" w:history="1">
         <w:r>
           <w:rPr>
-            <w:rStyle w:val="Hipervnculo"/>
+            <w:rStyle w:val="Hyperlink"/>
           </w:rPr>
           <w:t>https://github.com/albrto-garcia/proyecto-final-videojuegos/</w:t>
         </w:r>
       </w:hyperlink>
     </w:p>
     <w:sectPr>
-      <w:footerReference w:type="default" r:id="rId12"/>
+      <w:footerReference w:type="default" r:id="rId13"/>
       <w:pgSz w:w="12240" w:h="15840"/>
       <w:pgMar w:top="1418" w:right="1701" w:bottom="1418" w:left="1701" w:header="576" w:footer="576" w:gutter="0"/>
       <w:pgNumType w:start="1"/>
@@ -2946,7 +3025,7 @@
     <w:sdtContent>
       <w:p>
         <w:pPr>
-          <w:pStyle w:val="Piedepgina"/>
+          <w:pStyle w:val="Footer"/>
           <w:jc w:val="right"/>
         </w:pPr>
         <w:r>
@@ -2975,7 +3054,7 @@
   </w:sdt>
   <w:p>
     <w:pPr>
-      <w:pStyle w:val="Piedepgina"/>
+      <w:pStyle w:val="Footer"/>
     </w:pPr>
   </w:p>
 </w:ftr>
@@ -4757,10 +4836,10 @@
       <w:lang w:val="es-ES" w:eastAsia="es-ES" w:bidi="es-ES"/>
     </w:rPr>
   </w:style>
-  <w:style w:type="paragraph" w:styleId="Ttulo1">
+  <w:style w:type="paragraph" w:styleId="Heading1">
     <w:name w:val="heading 1"/>
     <w:basedOn w:val="Normal"/>
-    <w:link w:val="Ttulo1Car"/>
+    <w:link w:val="Heading1Char"/>
     <w:uiPriority w:val="9"/>
     <w:qFormat/>
     <w:rsid w:val="008B2C82"/>
@@ -4775,11 +4854,11 @@
       <w:szCs w:val="28"/>
     </w:rPr>
   </w:style>
-  <w:style w:type="paragraph" w:styleId="Ttulo2">
+  <w:style w:type="paragraph" w:styleId="Heading2">
     <w:name w:val="heading 2"/>
-    <w:basedOn w:val="Ttulo1"/>
-    <w:next w:val="Ttulo1"/>
-    <w:link w:val="Ttulo2Car"/>
+    <w:basedOn w:val="Heading1"/>
+    <w:next w:val="Heading1"/>
+    <w:link w:val="Heading2Char"/>
     <w:uiPriority w:val="9"/>
     <w:unhideWhenUsed/>
     <w:qFormat/>
@@ -4796,11 +4875,11 @@
       <w:szCs w:val="26"/>
     </w:rPr>
   </w:style>
-  <w:style w:type="paragraph" w:styleId="Ttulo3">
+  <w:style w:type="paragraph" w:styleId="Heading3">
     <w:name w:val="heading 3"/>
-    <w:basedOn w:val="Ttulo2"/>
-    <w:next w:val="Ttulo2"/>
-    <w:link w:val="Ttulo3Car"/>
+    <w:basedOn w:val="Heading2"/>
+    <w:next w:val="Heading2"/>
+    <w:link w:val="Heading3Char"/>
     <w:uiPriority w:val="9"/>
     <w:unhideWhenUsed/>
     <w:qFormat/>
@@ -4812,13 +4891,13 @@
       <w:szCs w:val="24"/>
     </w:rPr>
   </w:style>
-  <w:style w:type="character" w:default="1" w:styleId="Fuentedeprrafopredeter">
+  <w:style w:type="character" w:default="1" w:styleId="DefaultParagraphFont">
     <w:name w:val="Default Paragraph Font"/>
     <w:uiPriority w:val="1"/>
     <w:semiHidden/>
     <w:unhideWhenUsed/>
   </w:style>
-  <w:style w:type="table" w:default="1" w:styleId="Tablanormal">
+  <w:style w:type="table" w:default="1" w:styleId="TableNormal">
     <w:name w:val="Normal Table"/>
     <w:uiPriority w:val="99"/>
     <w:semiHidden/>
@@ -4833,16 +4912,16 @@
       </w:tblCellMar>
     </w:tblPr>
   </w:style>
-  <w:style w:type="numbering" w:default="1" w:styleId="Sinlista">
+  <w:style w:type="numbering" w:default="1" w:styleId="NoList">
     <w:name w:val="No List"/>
     <w:uiPriority w:val="99"/>
     <w:semiHidden/>
     <w:unhideWhenUsed/>
   </w:style>
-  <w:style w:type="character" w:customStyle="1" w:styleId="Ttulo1Car">
-    <w:name w:val="Título 1 Car"/>
-    <w:basedOn w:val="Fuentedeprrafopredeter"/>
-    <w:link w:val="Ttulo1"/>
+  <w:style w:type="character" w:customStyle="1" w:styleId="Heading1Char">
+    <w:name w:val="Heading 1 Char"/>
+    <w:basedOn w:val="DefaultParagraphFont"/>
+    <w:link w:val="Heading1"/>
     <w:uiPriority w:val="9"/>
     <w:rsid w:val="008B2C82"/>
     <w:rPr>
@@ -4854,10 +4933,10 @@
       <w:lang w:val="es-ES" w:eastAsia="es-ES" w:bidi="es-ES"/>
     </w:rPr>
   </w:style>
-  <w:style w:type="paragraph" w:styleId="Textoindependiente">
+  <w:style w:type="paragraph" w:styleId="BodyText">
     <w:name w:val="Body Text"/>
     <w:basedOn w:val="Normal"/>
-    <w:link w:val="TextoindependienteCar"/>
+    <w:link w:val="BodyTextChar"/>
     <w:uiPriority w:val="1"/>
     <w:qFormat/>
     <w:rsid w:val="00D964F2"/>
@@ -4865,10 +4944,10 @@
       <w:szCs w:val="24"/>
     </w:rPr>
   </w:style>
-  <w:style w:type="character" w:customStyle="1" w:styleId="TextoindependienteCar">
-    <w:name w:val="Texto independiente Car"/>
-    <w:basedOn w:val="Fuentedeprrafopredeter"/>
-    <w:link w:val="Textoindependiente"/>
+  <w:style w:type="character" w:customStyle="1" w:styleId="BodyTextChar">
+    <w:name w:val="Body Text Char"/>
+    <w:basedOn w:val="DefaultParagraphFont"/>
+    <w:link w:val="BodyText"/>
     <w:uiPriority w:val="1"/>
     <w:rsid w:val="00D964F2"/>
     <w:rPr>
@@ -4878,10 +4957,10 @@
       <w:lang w:val="es-ES" w:eastAsia="es-ES" w:bidi="es-ES"/>
     </w:rPr>
   </w:style>
-  <w:style w:type="paragraph" w:styleId="Encabezado">
+  <w:style w:type="paragraph" w:styleId="Header">
     <w:name w:val="header"/>
     <w:basedOn w:val="Normal"/>
-    <w:link w:val="EncabezadoCar"/>
+    <w:link w:val="HeaderChar"/>
     <w:uiPriority w:val="99"/>
     <w:unhideWhenUsed/>
     <w:rsid w:val="00D964F2"/>
@@ -4892,10 +4971,10 @@
       </w:tabs>
     </w:pPr>
   </w:style>
-  <w:style w:type="character" w:customStyle="1" w:styleId="EncabezadoCar">
-    <w:name w:val="Encabezado Car"/>
-    <w:basedOn w:val="Fuentedeprrafopredeter"/>
-    <w:link w:val="Encabezado"/>
+  <w:style w:type="character" w:customStyle="1" w:styleId="HeaderChar">
+    <w:name w:val="Header Char"/>
+    <w:basedOn w:val="DefaultParagraphFont"/>
+    <w:link w:val="Header"/>
     <w:uiPriority w:val="99"/>
     <w:rsid w:val="00D964F2"/>
     <w:rPr>
@@ -4903,10 +4982,10 @@
       <w:lang w:val="es-ES" w:eastAsia="es-ES" w:bidi="es-ES"/>
     </w:rPr>
   </w:style>
-  <w:style w:type="paragraph" w:styleId="Piedepgina">
+  <w:style w:type="paragraph" w:styleId="Footer">
     <w:name w:val="footer"/>
     <w:basedOn w:val="Normal"/>
-    <w:link w:val="PiedepginaCar"/>
+    <w:link w:val="FooterChar"/>
     <w:uiPriority w:val="99"/>
     <w:unhideWhenUsed/>
     <w:rsid w:val="00D964F2"/>
@@ -4917,10 +4996,10 @@
       </w:tabs>
     </w:pPr>
   </w:style>
-  <w:style w:type="character" w:customStyle="1" w:styleId="PiedepginaCar">
-    <w:name w:val="Pie de página Car"/>
-    <w:basedOn w:val="Fuentedeprrafopredeter"/>
-    <w:link w:val="Piedepgina"/>
+  <w:style w:type="character" w:customStyle="1" w:styleId="FooterChar">
+    <w:name w:val="Footer Char"/>
+    <w:basedOn w:val="DefaultParagraphFont"/>
+    <w:link w:val="Footer"/>
     <w:uiPriority w:val="99"/>
     <w:rsid w:val="00D964F2"/>
     <w:rPr>
@@ -4928,10 +5007,10 @@
       <w:lang w:val="es-ES" w:eastAsia="es-ES" w:bidi="es-ES"/>
     </w:rPr>
   </w:style>
-  <w:style w:type="character" w:customStyle="1" w:styleId="Ttulo2Car">
-    <w:name w:val="Título 2 Car"/>
-    <w:basedOn w:val="Fuentedeprrafopredeter"/>
-    <w:link w:val="Ttulo2"/>
+  <w:style w:type="character" w:customStyle="1" w:styleId="Heading2Char">
+    <w:name w:val="Heading 2 Char"/>
+    <w:basedOn w:val="DefaultParagraphFont"/>
+    <w:link w:val="Heading2"/>
     <w:uiPriority w:val="9"/>
     <w:rsid w:val="008B2C82"/>
     <w:rPr>
@@ -4942,7 +5021,7 @@
       <w:lang w:val="es-ES" w:eastAsia="es-ES" w:bidi="es-ES"/>
     </w:rPr>
   </w:style>
-  <w:style w:type="paragraph" w:styleId="Prrafodelista">
+  <w:style w:type="paragraph" w:styleId="ListParagraph">
     <w:name w:val="List Paragraph"/>
     <w:basedOn w:val="Normal"/>
     <w:uiPriority w:val="34"/>
@@ -4963,10 +5042,10 @@
       <w:ind w:left="100"/>
     </w:pPr>
   </w:style>
-  <w:style w:type="character" w:customStyle="1" w:styleId="Ttulo3Car">
-    <w:name w:val="Título 3 Car"/>
-    <w:basedOn w:val="Fuentedeprrafopredeter"/>
-    <w:link w:val="Ttulo3"/>
+  <w:style w:type="character" w:customStyle="1" w:styleId="Heading3Char">
+    <w:name w:val="Heading 3 Char"/>
+    <w:basedOn w:val="DefaultParagraphFont"/>
+    <w:link w:val="Heading3"/>
     <w:uiPriority w:val="9"/>
     <w:rsid w:val="00D15516"/>
     <w:rPr>
@@ -4977,9 +5056,9 @@
       <w:lang w:val="es-ES" w:eastAsia="es-ES" w:bidi="es-ES"/>
     </w:rPr>
   </w:style>
-  <w:style w:type="character" w:styleId="Hipervnculo">
+  <w:style w:type="character" w:styleId="Hyperlink">
     <w:name w:val="Hyperlink"/>
-    <w:basedOn w:val="Fuentedeprrafopredeter"/>
+    <w:basedOn w:val="DefaultParagraphFont"/>
     <w:uiPriority w:val="99"/>
     <w:unhideWhenUsed/>
     <w:rsid w:val="00DB672F"/>
@@ -4988,9 +5067,9 @@
       <w:u w:val="single"/>
     </w:rPr>
   </w:style>
-  <w:style w:type="paragraph" w:styleId="TtuloTDC">
+  <w:style w:type="paragraph" w:styleId="TOCHeading">
     <w:name w:val="TOC Heading"/>
-    <w:basedOn w:val="Ttulo1"/>
+    <w:basedOn w:val="Heading1"/>
     <w:next w:val="Normal"/>
     <w:uiPriority w:val="39"/>
     <w:unhideWhenUsed/>
@@ -5014,7 +5093,7 @@
       <w:lang w:val="es-DO" w:eastAsia="es-DO" w:bidi="ar-SA"/>
     </w:rPr>
   </w:style>
-  <w:style w:type="paragraph" w:styleId="TDC1">
+  <w:style w:type="paragraph" w:styleId="TOC1">
     <w:name w:val="toc 1"/>
     <w:basedOn w:val="Normal"/>
     <w:next w:val="Normal"/>
@@ -5035,7 +5114,7 @@
       <w:szCs w:val="24"/>
     </w:rPr>
   </w:style>
-  <w:style w:type="paragraph" w:styleId="TDC2">
+  <w:style w:type="paragraph" w:styleId="TOC2">
     <w:name w:val="toc 2"/>
     <w:basedOn w:val="Normal"/>
     <w:next w:val="Normal"/>
@@ -5055,7 +5134,7 @@
       <w:sz w:val="22"/>
     </w:rPr>
   </w:style>
-  <w:style w:type="paragraph" w:styleId="TDC3">
+  <w:style w:type="paragraph" w:styleId="TOC3">
     <w:name w:val="toc 3"/>
     <w:basedOn w:val="Normal"/>
     <w:next w:val="Normal"/>
@@ -5074,7 +5153,7 @@
   </w:style>
   <w:style w:type="character" w:customStyle="1" w:styleId="fontstyle01">
     <w:name w:val="fontstyle01"/>
-    <w:basedOn w:val="Fuentedeprrafopredeter"/>
+    <w:basedOn w:val="DefaultParagraphFont"/>
     <w:rsid w:val="000022DF"/>
     <w:rPr>
       <w:rFonts w:ascii="ArialMT" w:hAnsi="ArialMT" w:hint="default"/>
@@ -5087,9 +5166,9 @@
       <w:szCs w:val="28"/>
     </w:rPr>
   </w:style>
-  <w:style w:type="character" w:styleId="Mencinsinresolver">
+  <w:style w:type="character" w:styleId="UnresolvedMention">
     <w:name w:val="Unresolved Mention"/>
-    <w:basedOn w:val="Fuentedeprrafopredeter"/>
+    <w:basedOn w:val="DefaultParagraphFont"/>
     <w:uiPriority w:val="99"/>
     <w:semiHidden/>
     <w:unhideWhenUsed/>
@@ -5099,7 +5178,7 @@
       <w:shd w:val="clear" w:color="auto" w:fill="E1DFDD"/>
     </w:rPr>
   </w:style>
-  <w:style w:type="paragraph" w:styleId="TDC4">
+  <w:style w:type="paragraph" w:styleId="TOC4">
     <w:name w:val="toc 4"/>
     <w:basedOn w:val="Normal"/>
     <w:next w:val="Normal"/>
@@ -5117,7 +5196,7 @@
       <w:szCs w:val="20"/>
     </w:rPr>
   </w:style>
-  <w:style w:type="paragraph" w:styleId="TDC5">
+  <w:style w:type="paragraph" w:styleId="TOC5">
     <w:name w:val="toc 5"/>
     <w:basedOn w:val="Normal"/>
     <w:next w:val="Normal"/>
@@ -5135,7 +5214,7 @@
       <w:szCs w:val="20"/>
     </w:rPr>
   </w:style>
-  <w:style w:type="paragraph" w:styleId="TDC6">
+  <w:style w:type="paragraph" w:styleId="TOC6">
     <w:name w:val="toc 6"/>
     <w:basedOn w:val="Normal"/>
     <w:next w:val="Normal"/>
@@ -5153,7 +5232,7 @@
       <w:szCs w:val="20"/>
     </w:rPr>
   </w:style>
-  <w:style w:type="paragraph" w:styleId="TDC7">
+  <w:style w:type="paragraph" w:styleId="TOC7">
     <w:name w:val="toc 7"/>
     <w:basedOn w:val="Normal"/>
     <w:next w:val="Normal"/>
@@ -5171,7 +5250,7 @@
       <w:szCs w:val="20"/>
     </w:rPr>
   </w:style>
-  <w:style w:type="paragraph" w:styleId="TDC8">
+  <w:style w:type="paragraph" w:styleId="TOC8">
     <w:name w:val="toc 8"/>
     <w:basedOn w:val="Normal"/>
     <w:next w:val="Normal"/>
@@ -5189,7 +5268,7 @@
       <w:szCs w:val="20"/>
     </w:rPr>
   </w:style>
-  <w:style w:type="paragraph" w:styleId="TDC9">
+  <w:style w:type="paragraph" w:styleId="TOC9">
     <w:name w:val="toc 9"/>
     <w:basedOn w:val="Normal"/>
     <w:next w:val="Normal"/>

</xml_diff>

<commit_message>
Update Capitulo II - Diseño e implementacion.docx
</commit_message>
<xml_diff>
--- a/Documentacion/Capitulo II - Diseño e implementacion.docx
+++ b/Documentacion/Capitulo II - Diseño e implementacion.docx
@@ -582,7 +582,7 @@
       <w:sdtContent>
         <w:p>
           <w:pPr>
-            <w:pStyle w:val="TOCHeading"/>
+            <w:pStyle w:val="TtuloTDC"/>
             <w:rPr>
               <w:rFonts w:ascii="Arial" w:hAnsi="Arial" w:cs="Arial"/>
               <w:b/>
@@ -701,24 +701,17 @@
         </w:p>
         <w:p>
           <w:pPr>
-            <w:pStyle w:val="TOC1"/>
-            <w:tabs>
-              <w:tab w:val="right" w:leader="dot" w:pos="8828"/>
-            </w:tabs>
+            <w:pStyle w:val="TDC1"/>
             <w:rPr>
               <w:rFonts w:eastAsiaTheme="minorEastAsia" w:cstheme="minorBidi"/>
-              <w:b w:val="0"/>
-              <w:bCs w:val="0"/>
-              <w:i w:val="0"/>
-              <w:iCs w:val="0"/>
-              <w:noProof/>
-              <w:lang w:val="en-US" w:eastAsia="en-US" w:bidi="ar-SA"/>
+              <w:sz w:val="22"/>
+              <w:szCs w:val="22"/>
+              <w:lang w:val="es-DO" w:eastAsia="es-DO" w:bidi="ar-SA"/>
             </w:rPr>
           </w:pPr>
           <w:r>
             <w:rPr>
-              <w:b w:val="0"/>
-              <w:bCs w:val="0"/>
+              <w:noProof w:val="0"/>
             </w:rPr>
             <w:fldChar w:fldCharType="begin"/>
           </w:r>
@@ -727,63 +720,54 @@
           </w:r>
           <w:r>
             <w:rPr>
-              <w:b w:val="0"/>
-              <w:bCs w:val="0"/>
+              <w:noProof w:val="0"/>
             </w:rPr>
             <w:fldChar w:fldCharType="separate"/>
           </w:r>
-          <w:hyperlink w:anchor="_Toc79355439" w:history="1">
-            <w:r>
-              <w:rPr>
-                <w:rStyle w:val="Hyperlink"/>
-                <w:noProof/>
+          <w:hyperlink w:anchor="_Toc80390986" w:history="1">
+            <w:r>
+              <w:rPr>
+                <w:rStyle w:val="Hipervnculo"/>
               </w:rPr>
               <w:t>CAPÍTULO II: DISEÑO E IMPLEMENTACIÓN</w:t>
             </w:r>
             <w:r>
               <w:rPr>
-                <w:noProof/>
                 <w:webHidden/>
               </w:rPr>
               <w:tab/>
             </w:r>
             <w:r>
               <w:rPr>
-                <w:noProof/>
                 <w:webHidden/>
               </w:rPr>
               <w:fldChar w:fldCharType="begin"/>
             </w:r>
             <w:r>
               <w:rPr>
-                <w:noProof/>
-                <w:webHidden/>
-              </w:rPr>
-              <w:instrText xml:space="preserve"> PAGEREF _Toc79355439 \h </w:instrText>
-            </w:r>
-            <w:r>
-              <w:rPr>
-                <w:noProof/>
-                <w:webHidden/>
-              </w:rPr>
-            </w:r>
-            <w:r>
-              <w:rPr>
-                <w:noProof/>
+                <w:webHidden/>
+              </w:rPr>
+              <w:instrText xml:space="preserve"> PAGEREF _Toc80390986 \h </w:instrText>
+            </w:r>
+            <w:r>
+              <w:rPr>
+                <w:webHidden/>
+              </w:rPr>
+            </w:r>
+            <w:r>
+              <w:rPr>
                 <w:webHidden/>
               </w:rPr>
               <w:fldChar w:fldCharType="separate"/>
             </w:r>
             <w:r>
               <w:rPr>
-                <w:noProof/>
                 <w:webHidden/>
               </w:rPr>
               <w:t>1</w:t>
             </w:r>
             <w:r>
               <w:rPr>
-                <w:noProof/>
                 <w:webHidden/>
               </w:rPr>
               <w:fldChar w:fldCharType="end"/>
@@ -792,7 +776,7 @@
         </w:p>
         <w:p>
           <w:pPr>
-            <w:pStyle w:val="TOC2"/>
+            <w:pStyle w:val="TDC2"/>
             <w:tabs>
               <w:tab w:val="right" w:leader="dot" w:pos="8828"/>
             </w:tabs>
@@ -801,21 +785,23 @@
               <w:b w:val="0"/>
               <w:bCs w:val="0"/>
               <w:noProof/>
-              <w:sz w:val="24"/>
-              <w:szCs w:val="24"/>
-              <w:lang w:val="en-US" w:eastAsia="en-US" w:bidi="ar-SA"/>
+              <w:lang w:val="es-DO" w:eastAsia="es-DO" w:bidi="ar-SA"/>
             </w:rPr>
           </w:pPr>
-          <w:hyperlink w:anchor="_Toc79355440" w:history="1">
-            <w:r>
-              <w:rPr>
-                <w:rStyle w:val="Hyperlink"/>
+          <w:hyperlink w:anchor="_Toc80390987" w:history="1">
+            <w:r>
+              <w:rPr>
+                <w:rStyle w:val="Hipervnculo"/>
+                <w:b w:val="0"/>
+                <w:bCs w:val="0"/>
                 <w:noProof/>
               </w:rPr>
               <w:t>2.1. PLANIFICACION (DIAGRAMA DE GANTT)</w:t>
             </w:r>
             <w:r>
               <w:rPr>
+                <w:b w:val="0"/>
+                <w:bCs w:val="0"/>
                 <w:noProof/>
                 <w:webHidden/>
               </w:rPr>
@@ -823,6 +809,8 @@
             </w:r>
             <w:r>
               <w:rPr>
+                <w:b w:val="0"/>
+                <w:bCs w:val="0"/>
                 <w:noProof/>
                 <w:webHidden/>
               </w:rPr>
@@ -830,19 +818,25 @@
             </w:r>
             <w:r>
               <w:rPr>
-                <w:noProof/>
-                <w:webHidden/>
-              </w:rPr>
-              <w:instrText xml:space="preserve"> PAGEREF _Toc79355440 \h </w:instrText>
-            </w:r>
-            <w:r>
-              <w:rPr>
-                <w:noProof/>
-                <w:webHidden/>
-              </w:rPr>
-            </w:r>
-            <w:r>
-              <w:rPr>
+                <w:b w:val="0"/>
+                <w:bCs w:val="0"/>
+                <w:noProof/>
+                <w:webHidden/>
+              </w:rPr>
+              <w:instrText xml:space="preserve"> PAGEREF _Toc80390987 \h </w:instrText>
+            </w:r>
+            <w:r>
+              <w:rPr>
+                <w:b w:val="0"/>
+                <w:bCs w:val="0"/>
+                <w:noProof/>
+                <w:webHidden/>
+              </w:rPr>
+            </w:r>
+            <w:r>
+              <w:rPr>
+                <w:b w:val="0"/>
+                <w:bCs w:val="0"/>
                 <w:noProof/>
                 <w:webHidden/>
               </w:rPr>
@@ -850,6 +844,8 @@
             </w:r>
             <w:r>
               <w:rPr>
+                <w:b w:val="0"/>
+                <w:bCs w:val="0"/>
                 <w:noProof/>
                 <w:webHidden/>
               </w:rPr>
@@ -857,6 +853,8 @@
             </w:r>
             <w:r>
               <w:rPr>
+                <w:b w:val="0"/>
+                <w:bCs w:val="0"/>
                 <w:noProof/>
                 <w:webHidden/>
               </w:rPr>
@@ -866,7 +864,7 @@
         </w:p>
         <w:p>
           <w:pPr>
-            <w:pStyle w:val="TOC2"/>
+            <w:pStyle w:val="TDC2"/>
             <w:tabs>
               <w:tab w:val="right" w:leader="dot" w:pos="8828"/>
             </w:tabs>
@@ -875,21 +873,23 @@
               <w:b w:val="0"/>
               <w:bCs w:val="0"/>
               <w:noProof/>
-              <w:sz w:val="24"/>
-              <w:szCs w:val="24"/>
-              <w:lang w:val="en-US" w:eastAsia="en-US" w:bidi="ar-SA"/>
+              <w:lang w:val="es-DO" w:eastAsia="es-DO" w:bidi="ar-SA"/>
             </w:rPr>
           </w:pPr>
-          <w:hyperlink w:anchor="_Toc79355441" w:history="1">
-            <w:r>
-              <w:rPr>
-                <w:rStyle w:val="Hyperlink"/>
+          <w:hyperlink w:anchor="_Toc80390988" w:history="1">
+            <w:r>
+              <w:rPr>
+                <w:rStyle w:val="Hipervnculo"/>
+                <w:b w:val="0"/>
+                <w:bCs w:val="0"/>
                 <w:noProof/>
               </w:rPr>
               <w:t>2.2. DIAGRAMAS Y CASOS DE USO</w:t>
             </w:r>
             <w:r>
               <w:rPr>
+                <w:b w:val="0"/>
+                <w:bCs w:val="0"/>
                 <w:noProof/>
                 <w:webHidden/>
               </w:rPr>
@@ -897,6 +897,8 @@
             </w:r>
             <w:r>
               <w:rPr>
+                <w:b w:val="0"/>
+                <w:bCs w:val="0"/>
                 <w:noProof/>
                 <w:webHidden/>
               </w:rPr>
@@ -904,19 +906,25 @@
             </w:r>
             <w:r>
               <w:rPr>
-                <w:noProof/>
-                <w:webHidden/>
-              </w:rPr>
-              <w:instrText xml:space="preserve"> PAGEREF _Toc79355441 \h </w:instrText>
-            </w:r>
-            <w:r>
-              <w:rPr>
-                <w:noProof/>
-                <w:webHidden/>
-              </w:rPr>
-            </w:r>
-            <w:r>
-              <w:rPr>
+                <w:b w:val="0"/>
+                <w:bCs w:val="0"/>
+                <w:noProof/>
+                <w:webHidden/>
+              </w:rPr>
+              <w:instrText xml:space="preserve"> PAGEREF _Toc80390988 \h </w:instrText>
+            </w:r>
+            <w:r>
+              <w:rPr>
+                <w:b w:val="0"/>
+                <w:bCs w:val="0"/>
+                <w:noProof/>
+                <w:webHidden/>
+              </w:rPr>
+            </w:r>
+            <w:r>
+              <w:rPr>
+                <w:b w:val="0"/>
+                <w:bCs w:val="0"/>
                 <w:noProof/>
                 <w:webHidden/>
               </w:rPr>
@@ -924,6 +932,8 @@
             </w:r>
             <w:r>
               <w:rPr>
+                <w:b w:val="0"/>
+                <w:bCs w:val="0"/>
                 <w:noProof/>
                 <w:webHidden/>
               </w:rPr>
@@ -931,6 +941,8 @@
             </w:r>
             <w:r>
               <w:rPr>
+                <w:b w:val="0"/>
+                <w:bCs w:val="0"/>
                 <w:noProof/>
                 <w:webHidden/>
               </w:rPr>
@@ -940,7 +952,7 @@
         </w:p>
         <w:p>
           <w:pPr>
-            <w:pStyle w:val="TOC2"/>
+            <w:pStyle w:val="TDC2"/>
             <w:tabs>
               <w:tab w:val="right" w:leader="dot" w:pos="8828"/>
             </w:tabs>
@@ -949,21 +961,23 @@
               <w:b w:val="0"/>
               <w:bCs w:val="0"/>
               <w:noProof/>
-              <w:sz w:val="24"/>
-              <w:szCs w:val="24"/>
-              <w:lang w:val="en-US" w:eastAsia="en-US" w:bidi="ar-SA"/>
+              <w:lang w:val="es-DO" w:eastAsia="es-DO" w:bidi="ar-SA"/>
             </w:rPr>
           </w:pPr>
-          <w:hyperlink w:anchor="_Toc79355442" w:history="1">
-            <w:r>
-              <w:rPr>
-                <w:rStyle w:val="Hyperlink"/>
+          <w:hyperlink w:anchor="_Toc80390989" w:history="1">
+            <w:r>
+              <w:rPr>
+                <w:rStyle w:val="Hipervnculo"/>
+                <w:b w:val="0"/>
+                <w:bCs w:val="0"/>
                 <w:noProof/>
               </w:rPr>
               <w:t>2.3. PLATAFORMA</w:t>
             </w:r>
             <w:r>
               <w:rPr>
+                <w:b w:val="0"/>
+                <w:bCs w:val="0"/>
                 <w:noProof/>
                 <w:webHidden/>
               </w:rPr>
@@ -971,6 +985,8 @@
             </w:r>
             <w:r>
               <w:rPr>
+                <w:b w:val="0"/>
+                <w:bCs w:val="0"/>
                 <w:noProof/>
                 <w:webHidden/>
               </w:rPr>
@@ -978,19 +994,25 @@
             </w:r>
             <w:r>
               <w:rPr>
-                <w:noProof/>
-                <w:webHidden/>
-              </w:rPr>
-              <w:instrText xml:space="preserve"> PAGEREF _Toc79355442 \h </w:instrText>
-            </w:r>
-            <w:r>
-              <w:rPr>
-                <w:noProof/>
-                <w:webHidden/>
-              </w:rPr>
-            </w:r>
-            <w:r>
-              <w:rPr>
+                <w:b w:val="0"/>
+                <w:bCs w:val="0"/>
+                <w:noProof/>
+                <w:webHidden/>
+              </w:rPr>
+              <w:instrText xml:space="preserve"> PAGEREF _Toc80390989 \h </w:instrText>
+            </w:r>
+            <w:r>
+              <w:rPr>
+                <w:b w:val="0"/>
+                <w:bCs w:val="0"/>
+                <w:noProof/>
+                <w:webHidden/>
+              </w:rPr>
+            </w:r>
+            <w:r>
+              <w:rPr>
+                <w:b w:val="0"/>
+                <w:bCs w:val="0"/>
                 <w:noProof/>
                 <w:webHidden/>
               </w:rPr>
@@ -998,6 +1020,8 @@
             </w:r>
             <w:r>
               <w:rPr>
+                <w:b w:val="0"/>
+                <w:bCs w:val="0"/>
                 <w:noProof/>
                 <w:webHidden/>
               </w:rPr>
@@ -1005,6 +1029,8 @@
             </w:r>
             <w:r>
               <w:rPr>
+                <w:b w:val="0"/>
+                <w:bCs w:val="0"/>
                 <w:noProof/>
                 <w:webHidden/>
               </w:rPr>
@@ -1014,7 +1040,7 @@
         </w:p>
         <w:p>
           <w:pPr>
-            <w:pStyle w:val="TOC2"/>
+            <w:pStyle w:val="TDC2"/>
             <w:tabs>
               <w:tab w:val="right" w:leader="dot" w:pos="8828"/>
             </w:tabs>
@@ -1023,21 +1049,23 @@
               <w:b w:val="0"/>
               <w:bCs w:val="0"/>
               <w:noProof/>
-              <w:sz w:val="24"/>
-              <w:szCs w:val="24"/>
-              <w:lang w:val="en-US" w:eastAsia="en-US" w:bidi="ar-SA"/>
+              <w:lang w:val="es-DO" w:eastAsia="es-DO" w:bidi="ar-SA"/>
             </w:rPr>
           </w:pPr>
-          <w:hyperlink w:anchor="_Toc79355443" w:history="1">
-            <w:r>
-              <w:rPr>
-                <w:rStyle w:val="Hyperlink"/>
+          <w:hyperlink w:anchor="_Toc80390990" w:history="1">
+            <w:r>
+              <w:rPr>
+                <w:rStyle w:val="Hipervnculo"/>
+                <w:b w:val="0"/>
+                <w:bCs w:val="0"/>
                 <w:noProof/>
               </w:rPr>
               <w:t>2.4. GÉNERO</w:t>
             </w:r>
             <w:r>
               <w:rPr>
+                <w:b w:val="0"/>
+                <w:bCs w:val="0"/>
                 <w:noProof/>
                 <w:webHidden/>
               </w:rPr>
@@ -1045,6 +1073,8 @@
             </w:r>
             <w:r>
               <w:rPr>
+                <w:b w:val="0"/>
+                <w:bCs w:val="0"/>
                 <w:noProof/>
                 <w:webHidden/>
               </w:rPr>
@@ -1052,19 +1082,25 @@
             </w:r>
             <w:r>
               <w:rPr>
-                <w:noProof/>
-                <w:webHidden/>
-              </w:rPr>
-              <w:instrText xml:space="preserve"> PAGEREF _Toc79355443 \h </w:instrText>
-            </w:r>
-            <w:r>
-              <w:rPr>
-                <w:noProof/>
-                <w:webHidden/>
-              </w:rPr>
-            </w:r>
-            <w:r>
-              <w:rPr>
+                <w:b w:val="0"/>
+                <w:bCs w:val="0"/>
+                <w:noProof/>
+                <w:webHidden/>
+              </w:rPr>
+              <w:instrText xml:space="preserve"> PAGEREF _Toc80390990 \h </w:instrText>
+            </w:r>
+            <w:r>
+              <w:rPr>
+                <w:b w:val="0"/>
+                <w:bCs w:val="0"/>
+                <w:noProof/>
+                <w:webHidden/>
+              </w:rPr>
+            </w:r>
+            <w:r>
+              <w:rPr>
+                <w:b w:val="0"/>
+                <w:bCs w:val="0"/>
                 <w:noProof/>
                 <w:webHidden/>
               </w:rPr>
@@ -1072,6 +1108,8 @@
             </w:r>
             <w:r>
               <w:rPr>
+                <w:b w:val="0"/>
+                <w:bCs w:val="0"/>
                 <w:noProof/>
                 <w:webHidden/>
               </w:rPr>
@@ -1079,6 +1117,8 @@
             </w:r>
             <w:r>
               <w:rPr>
+                <w:b w:val="0"/>
+                <w:bCs w:val="0"/>
                 <w:noProof/>
                 <w:webHidden/>
               </w:rPr>
@@ -1088,7 +1128,7 @@
         </w:p>
         <w:p>
           <w:pPr>
-            <w:pStyle w:val="TOC2"/>
+            <w:pStyle w:val="TDC2"/>
             <w:tabs>
               <w:tab w:val="right" w:leader="dot" w:pos="8828"/>
             </w:tabs>
@@ -1097,21 +1137,23 @@
               <w:b w:val="0"/>
               <w:bCs w:val="0"/>
               <w:noProof/>
-              <w:sz w:val="24"/>
-              <w:szCs w:val="24"/>
-              <w:lang w:val="en-US" w:eastAsia="en-US" w:bidi="ar-SA"/>
+              <w:lang w:val="es-DO" w:eastAsia="es-DO" w:bidi="ar-SA"/>
             </w:rPr>
           </w:pPr>
-          <w:hyperlink w:anchor="_Toc79355444" w:history="1">
-            <w:r>
-              <w:rPr>
-                <w:rStyle w:val="Hyperlink"/>
+          <w:hyperlink w:anchor="_Toc80390991" w:history="1">
+            <w:r>
+              <w:rPr>
+                <w:rStyle w:val="Hipervnculo"/>
+                <w:b w:val="0"/>
+                <w:bCs w:val="0"/>
                 <w:noProof/>
               </w:rPr>
               <w:t>2.5. CLASIFICACIÓN</w:t>
             </w:r>
             <w:r>
               <w:rPr>
+                <w:b w:val="0"/>
+                <w:bCs w:val="0"/>
                 <w:noProof/>
                 <w:webHidden/>
               </w:rPr>
@@ -1119,6 +1161,8 @@
             </w:r>
             <w:r>
               <w:rPr>
+                <w:b w:val="0"/>
+                <w:bCs w:val="0"/>
                 <w:noProof/>
                 <w:webHidden/>
               </w:rPr>
@@ -1126,19 +1170,25 @@
             </w:r>
             <w:r>
               <w:rPr>
-                <w:noProof/>
-                <w:webHidden/>
-              </w:rPr>
-              <w:instrText xml:space="preserve"> PAGEREF _Toc79355444 \h </w:instrText>
-            </w:r>
-            <w:r>
-              <w:rPr>
-                <w:noProof/>
-                <w:webHidden/>
-              </w:rPr>
-            </w:r>
-            <w:r>
-              <w:rPr>
+                <w:b w:val="0"/>
+                <w:bCs w:val="0"/>
+                <w:noProof/>
+                <w:webHidden/>
+              </w:rPr>
+              <w:instrText xml:space="preserve"> PAGEREF _Toc80390991 \h </w:instrText>
+            </w:r>
+            <w:r>
+              <w:rPr>
+                <w:b w:val="0"/>
+                <w:bCs w:val="0"/>
+                <w:noProof/>
+                <w:webHidden/>
+              </w:rPr>
+            </w:r>
+            <w:r>
+              <w:rPr>
+                <w:b w:val="0"/>
+                <w:bCs w:val="0"/>
                 <w:noProof/>
                 <w:webHidden/>
               </w:rPr>
@@ -1146,6 +1196,8 @@
             </w:r>
             <w:r>
               <w:rPr>
+                <w:b w:val="0"/>
+                <w:bCs w:val="0"/>
                 <w:noProof/>
                 <w:webHidden/>
               </w:rPr>
@@ -1153,6 +1205,8 @@
             </w:r>
             <w:r>
               <w:rPr>
+                <w:b w:val="0"/>
+                <w:bCs w:val="0"/>
                 <w:noProof/>
                 <w:webHidden/>
               </w:rPr>
@@ -1162,7 +1216,7 @@
         </w:p>
         <w:p>
           <w:pPr>
-            <w:pStyle w:val="TOC2"/>
+            <w:pStyle w:val="TDC2"/>
             <w:tabs>
               <w:tab w:val="right" w:leader="dot" w:pos="8828"/>
             </w:tabs>
@@ -1171,21 +1225,23 @@
               <w:b w:val="0"/>
               <w:bCs w:val="0"/>
               <w:noProof/>
-              <w:sz w:val="24"/>
-              <w:szCs w:val="24"/>
-              <w:lang w:val="en-US" w:eastAsia="en-US" w:bidi="ar-SA"/>
+              <w:lang w:val="es-DO" w:eastAsia="es-DO" w:bidi="ar-SA"/>
             </w:rPr>
           </w:pPr>
-          <w:hyperlink w:anchor="_Toc79355445" w:history="1">
-            <w:r>
-              <w:rPr>
-                <w:rStyle w:val="Hyperlink"/>
+          <w:hyperlink w:anchor="_Toc80390992" w:history="1">
+            <w:r>
+              <w:rPr>
+                <w:rStyle w:val="Hipervnculo"/>
+                <w:b w:val="0"/>
+                <w:bCs w:val="0"/>
                 <w:noProof/>
               </w:rPr>
               <w:t>2.6. TIPO DE ANIMACIÓN</w:t>
             </w:r>
             <w:r>
               <w:rPr>
+                <w:b w:val="0"/>
+                <w:bCs w:val="0"/>
                 <w:noProof/>
                 <w:webHidden/>
               </w:rPr>
@@ -1193,6 +1249,8 @@
             </w:r>
             <w:r>
               <w:rPr>
+                <w:b w:val="0"/>
+                <w:bCs w:val="0"/>
                 <w:noProof/>
                 <w:webHidden/>
               </w:rPr>
@@ -1200,19 +1258,25 @@
             </w:r>
             <w:r>
               <w:rPr>
-                <w:noProof/>
-                <w:webHidden/>
-              </w:rPr>
-              <w:instrText xml:space="preserve"> PAGEREF _Toc79355445 \h </w:instrText>
-            </w:r>
-            <w:r>
-              <w:rPr>
-                <w:noProof/>
-                <w:webHidden/>
-              </w:rPr>
-            </w:r>
-            <w:r>
-              <w:rPr>
+                <w:b w:val="0"/>
+                <w:bCs w:val="0"/>
+                <w:noProof/>
+                <w:webHidden/>
+              </w:rPr>
+              <w:instrText xml:space="preserve"> PAGEREF _Toc80390992 \h </w:instrText>
+            </w:r>
+            <w:r>
+              <w:rPr>
+                <w:b w:val="0"/>
+                <w:bCs w:val="0"/>
+                <w:noProof/>
+                <w:webHidden/>
+              </w:rPr>
+            </w:r>
+            <w:r>
+              <w:rPr>
+                <w:b w:val="0"/>
+                <w:bCs w:val="0"/>
                 <w:noProof/>
                 <w:webHidden/>
               </w:rPr>
@@ -1220,6 +1284,8 @@
             </w:r>
             <w:r>
               <w:rPr>
+                <w:b w:val="0"/>
+                <w:bCs w:val="0"/>
                 <w:noProof/>
                 <w:webHidden/>
               </w:rPr>
@@ -1227,6 +1293,8 @@
             </w:r>
             <w:r>
               <w:rPr>
+                <w:b w:val="0"/>
+                <w:bCs w:val="0"/>
                 <w:noProof/>
                 <w:webHidden/>
               </w:rPr>
@@ -1236,7 +1304,7 @@
         </w:p>
         <w:p>
           <w:pPr>
-            <w:pStyle w:val="TOC2"/>
+            <w:pStyle w:val="TDC2"/>
             <w:tabs>
               <w:tab w:val="right" w:leader="dot" w:pos="8828"/>
             </w:tabs>
@@ -1245,21 +1313,23 @@
               <w:b w:val="0"/>
               <w:bCs w:val="0"/>
               <w:noProof/>
-              <w:sz w:val="24"/>
-              <w:szCs w:val="24"/>
-              <w:lang w:val="en-US" w:eastAsia="en-US" w:bidi="ar-SA"/>
+              <w:lang w:val="es-DO" w:eastAsia="es-DO" w:bidi="ar-SA"/>
             </w:rPr>
           </w:pPr>
-          <w:hyperlink w:anchor="_Toc79355446" w:history="1">
-            <w:r>
-              <w:rPr>
-                <w:rStyle w:val="Hyperlink"/>
+          <w:hyperlink w:anchor="_Toc80390993" w:history="1">
+            <w:r>
+              <w:rPr>
+                <w:rStyle w:val="Hipervnculo"/>
+                <w:b w:val="0"/>
+                <w:bCs w:val="0"/>
                 <w:noProof/>
               </w:rPr>
               <w:t>2.7. EQUIPO DE TRABAJO</w:t>
             </w:r>
             <w:r>
               <w:rPr>
+                <w:b w:val="0"/>
+                <w:bCs w:val="0"/>
                 <w:noProof/>
                 <w:webHidden/>
               </w:rPr>
@@ -1267,6 +1337,8 @@
             </w:r>
             <w:r>
               <w:rPr>
+                <w:b w:val="0"/>
+                <w:bCs w:val="0"/>
                 <w:noProof/>
                 <w:webHidden/>
               </w:rPr>
@@ -1274,19 +1346,25 @@
             </w:r>
             <w:r>
               <w:rPr>
-                <w:noProof/>
-                <w:webHidden/>
-              </w:rPr>
-              <w:instrText xml:space="preserve"> PAGEREF _Toc79355446 \h </w:instrText>
-            </w:r>
-            <w:r>
-              <w:rPr>
-                <w:noProof/>
-                <w:webHidden/>
-              </w:rPr>
-            </w:r>
-            <w:r>
-              <w:rPr>
+                <w:b w:val="0"/>
+                <w:bCs w:val="0"/>
+                <w:noProof/>
+                <w:webHidden/>
+              </w:rPr>
+              <w:instrText xml:space="preserve"> PAGEREF _Toc80390993 \h </w:instrText>
+            </w:r>
+            <w:r>
+              <w:rPr>
+                <w:b w:val="0"/>
+                <w:bCs w:val="0"/>
+                <w:noProof/>
+                <w:webHidden/>
+              </w:rPr>
+            </w:r>
+            <w:r>
+              <w:rPr>
+                <w:b w:val="0"/>
+                <w:bCs w:val="0"/>
                 <w:noProof/>
                 <w:webHidden/>
               </w:rPr>
@@ -1294,6 +1372,8 @@
             </w:r>
             <w:r>
               <w:rPr>
+                <w:b w:val="0"/>
+                <w:bCs w:val="0"/>
                 <w:noProof/>
                 <w:webHidden/>
               </w:rPr>
@@ -1301,6 +1381,8 @@
             </w:r>
             <w:r>
               <w:rPr>
+                <w:b w:val="0"/>
+                <w:bCs w:val="0"/>
                 <w:noProof/>
                 <w:webHidden/>
               </w:rPr>
@@ -1310,7 +1392,7 @@
         </w:p>
         <w:p>
           <w:pPr>
-            <w:pStyle w:val="TOC2"/>
+            <w:pStyle w:val="TDC2"/>
             <w:tabs>
               <w:tab w:val="right" w:leader="dot" w:pos="8828"/>
             </w:tabs>
@@ -1319,21 +1401,23 @@
               <w:b w:val="0"/>
               <w:bCs w:val="0"/>
               <w:noProof/>
-              <w:sz w:val="24"/>
-              <w:szCs w:val="24"/>
-              <w:lang w:val="en-US" w:eastAsia="en-US" w:bidi="ar-SA"/>
+              <w:lang w:val="es-DO" w:eastAsia="es-DO" w:bidi="ar-SA"/>
             </w:rPr>
           </w:pPr>
-          <w:hyperlink w:anchor="_Toc79355447" w:history="1">
-            <w:r>
-              <w:rPr>
-                <w:rStyle w:val="Hyperlink"/>
+          <w:hyperlink w:anchor="_Toc80390994" w:history="1">
+            <w:r>
+              <w:rPr>
+                <w:rStyle w:val="Hipervnculo"/>
+                <w:b w:val="0"/>
+                <w:bCs w:val="0"/>
                 <w:noProof/>
               </w:rPr>
               <w:t>2.8. HISTORIA</w:t>
             </w:r>
             <w:r>
               <w:rPr>
+                <w:b w:val="0"/>
+                <w:bCs w:val="0"/>
                 <w:noProof/>
                 <w:webHidden/>
               </w:rPr>
@@ -1341,6 +1425,8 @@
             </w:r>
             <w:r>
               <w:rPr>
+                <w:b w:val="0"/>
+                <w:bCs w:val="0"/>
                 <w:noProof/>
                 <w:webHidden/>
               </w:rPr>
@@ -1348,19 +1434,25 @@
             </w:r>
             <w:r>
               <w:rPr>
-                <w:noProof/>
-                <w:webHidden/>
-              </w:rPr>
-              <w:instrText xml:space="preserve"> PAGEREF _Toc79355447 \h </w:instrText>
-            </w:r>
-            <w:r>
-              <w:rPr>
-                <w:noProof/>
-                <w:webHidden/>
-              </w:rPr>
-            </w:r>
-            <w:r>
-              <w:rPr>
+                <w:b w:val="0"/>
+                <w:bCs w:val="0"/>
+                <w:noProof/>
+                <w:webHidden/>
+              </w:rPr>
+              <w:instrText xml:space="preserve"> PAGEREF _Toc80390994 \h </w:instrText>
+            </w:r>
+            <w:r>
+              <w:rPr>
+                <w:b w:val="0"/>
+                <w:bCs w:val="0"/>
+                <w:noProof/>
+                <w:webHidden/>
+              </w:rPr>
+            </w:r>
+            <w:r>
+              <w:rPr>
+                <w:b w:val="0"/>
+                <w:bCs w:val="0"/>
                 <w:noProof/>
                 <w:webHidden/>
               </w:rPr>
@@ -1368,6 +1460,8 @@
             </w:r>
             <w:r>
               <w:rPr>
+                <w:b w:val="0"/>
+                <w:bCs w:val="0"/>
                 <w:noProof/>
                 <w:webHidden/>
               </w:rPr>
@@ -1375,6 +1469,8 @@
             </w:r>
             <w:r>
               <w:rPr>
+                <w:b w:val="0"/>
+                <w:bCs w:val="0"/>
                 <w:noProof/>
                 <w:webHidden/>
               </w:rPr>
@@ -1384,7 +1480,7 @@
         </w:p>
         <w:p>
           <w:pPr>
-            <w:pStyle w:val="TOC2"/>
+            <w:pStyle w:val="TDC2"/>
             <w:tabs>
               <w:tab w:val="right" w:leader="dot" w:pos="8828"/>
             </w:tabs>
@@ -1393,21 +1489,23 @@
               <w:b w:val="0"/>
               <w:bCs w:val="0"/>
               <w:noProof/>
-              <w:sz w:val="24"/>
-              <w:szCs w:val="24"/>
-              <w:lang w:val="en-US" w:eastAsia="en-US" w:bidi="ar-SA"/>
+              <w:lang w:val="es-DO" w:eastAsia="es-DO" w:bidi="ar-SA"/>
             </w:rPr>
           </w:pPr>
-          <w:hyperlink w:anchor="_Toc79355448" w:history="1">
-            <w:r>
-              <w:rPr>
-                <w:rStyle w:val="Hyperlink"/>
+          <w:hyperlink w:anchor="_Toc80390995" w:history="1">
+            <w:r>
+              <w:rPr>
+                <w:rStyle w:val="Hipervnculo"/>
+                <w:b w:val="0"/>
+                <w:bCs w:val="0"/>
                 <w:noProof/>
               </w:rPr>
               <w:t>2.9. GUION</w:t>
             </w:r>
             <w:r>
               <w:rPr>
+                <w:b w:val="0"/>
+                <w:bCs w:val="0"/>
                 <w:noProof/>
                 <w:webHidden/>
               </w:rPr>
@@ -1415,6 +1513,8 @@
             </w:r>
             <w:r>
               <w:rPr>
+                <w:b w:val="0"/>
+                <w:bCs w:val="0"/>
                 <w:noProof/>
                 <w:webHidden/>
               </w:rPr>
@@ -1422,19 +1522,25 @@
             </w:r>
             <w:r>
               <w:rPr>
-                <w:noProof/>
-                <w:webHidden/>
-              </w:rPr>
-              <w:instrText xml:space="preserve"> PAGEREF _Toc79355448 \h </w:instrText>
-            </w:r>
-            <w:r>
-              <w:rPr>
-                <w:noProof/>
-                <w:webHidden/>
-              </w:rPr>
-            </w:r>
-            <w:r>
-              <w:rPr>
+                <w:b w:val="0"/>
+                <w:bCs w:val="0"/>
+                <w:noProof/>
+                <w:webHidden/>
+              </w:rPr>
+              <w:instrText xml:space="preserve"> PAGEREF _Toc80390995 \h </w:instrText>
+            </w:r>
+            <w:r>
+              <w:rPr>
+                <w:b w:val="0"/>
+                <w:bCs w:val="0"/>
+                <w:noProof/>
+                <w:webHidden/>
+              </w:rPr>
+            </w:r>
+            <w:r>
+              <w:rPr>
+                <w:b w:val="0"/>
+                <w:bCs w:val="0"/>
                 <w:noProof/>
                 <w:webHidden/>
               </w:rPr>
@@ -1442,13 +1548,17 @@
             </w:r>
             <w:r>
               <w:rPr>
-                <w:noProof/>
-                <w:webHidden/>
-              </w:rPr>
-              <w:t>4</w:t>
-            </w:r>
-            <w:r>
-              <w:rPr>
+                <w:b w:val="0"/>
+                <w:bCs w:val="0"/>
+                <w:noProof/>
+                <w:webHidden/>
+              </w:rPr>
+              <w:t>3</w:t>
+            </w:r>
+            <w:r>
+              <w:rPr>
+                <w:b w:val="0"/>
+                <w:bCs w:val="0"/>
                 <w:noProof/>
                 <w:webHidden/>
               </w:rPr>
@@ -1458,7 +1568,7 @@
         </w:p>
         <w:p>
           <w:pPr>
-            <w:pStyle w:val="TOC2"/>
+            <w:pStyle w:val="TDC2"/>
             <w:tabs>
               <w:tab w:val="right" w:leader="dot" w:pos="8828"/>
             </w:tabs>
@@ -1467,21 +1577,23 @@
               <w:b w:val="0"/>
               <w:bCs w:val="0"/>
               <w:noProof/>
-              <w:sz w:val="24"/>
-              <w:szCs w:val="24"/>
-              <w:lang w:val="en-US" w:eastAsia="en-US" w:bidi="ar-SA"/>
+              <w:lang w:val="es-DO" w:eastAsia="es-DO" w:bidi="ar-SA"/>
             </w:rPr>
           </w:pPr>
-          <w:hyperlink w:anchor="_Toc79355449" w:history="1">
-            <w:r>
-              <w:rPr>
-                <w:rStyle w:val="Hyperlink"/>
-                <w:noProof/>
-              </w:rPr>
-              <w:t>2.10. NIVELES</w:t>
-            </w:r>
-            <w:r>
-              <w:rPr>
+          <w:hyperlink w:anchor="_Toc80390996" w:history="1">
+            <w:r>
+              <w:rPr>
+                <w:rStyle w:val="Hipervnculo"/>
+                <w:b w:val="0"/>
+                <w:bCs w:val="0"/>
+                <w:noProof/>
+              </w:rPr>
+              <w:t>2.10. STORYBOARD</w:t>
+            </w:r>
+            <w:r>
+              <w:rPr>
+                <w:b w:val="0"/>
+                <w:bCs w:val="0"/>
                 <w:noProof/>
                 <w:webHidden/>
               </w:rPr>
@@ -1489,6 +1601,8 @@
             </w:r>
             <w:r>
               <w:rPr>
+                <w:b w:val="0"/>
+                <w:bCs w:val="0"/>
                 <w:noProof/>
                 <w:webHidden/>
               </w:rPr>
@@ -1496,19 +1610,25 @@
             </w:r>
             <w:r>
               <w:rPr>
-                <w:noProof/>
-                <w:webHidden/>
-              </w:rPr>
-              <w:instrText xml:space="preserve"> PAGEREF _Toc79355449 \h </w:instrText>
-            </w:r>
-            <w:r>
-              <w:rPr>
-                <w:noProof/>
-                <w:webHidden/>
-              </w:rPr>
-            </w:r>
-            <w:r>
-              <w:rPr>
+                <w:b w:val="0"/>
+                <w:bCs w:val="0"/>
+                <w:noProof/>
+                <w:webHidden/>
+              </w:rPr>
+              <w:instrText xml:space="preserve"> PAGEREF _Toc80390996 \h </w:instrText>
+            </w:r>
+            <w:r>
+              <w:rPr>
+                <w:b w:val="0"/>
+                <w:bCs w:val="0"/>
+                <w:noProof/>
+                <w:webHidden/>
+              </w:rPr>
+            </w:r>
+            <w:r>
+              <w:rPr>
+                <w:b w:val="0"/>
+                <w:bCs w:val="0"/>
                 <w:noProof/>
                 <w:webHidden/>
               </w:rPr>
@@ -1516,6 +1636,8 @@
             </w:r>
             <w:r>
               <w:rPr>
+                <w:b w:val="0"/>
+                <w:bCs w:val="0"/>
                 <w:noProof/>
                 <w:webHidden/>
               </w:rPr>
@@ -1523,6 +1645,8 @@
             </w:r>
             <w:r>
               <w:rPr>
+                <w:b w:val="0"/>
+                <w:bCs w:val="0"/>
                 <w:noProof/>
                 <w:webHidden/>
               </w:rPr>
@@ -1532,7 +1656,7 @@
         </w:p>
         <w:p>
           <w:pPr>
-            <w:pStyle w:val="TOC2"/>
+            <w:pStyle w:val="TDC2"/>
             <w:tabs>
               <w:tab w:val="right" w:leader="dot" w:pos="8828"/>
             </w:tabs>
@@ -1541,21 +1665,23 @@
               <w:b w:val="0"/>
               <w:bCs w:val="0"/>
               <w:noProof/>
-              <w:sz w:val="24"/>
-              <w:szCs w:val="24"/>
-              <w:lang w:val="en-US" w:eastAsia="en-US" w:bidi="ar-SA"/>
+              <w:lang w:val="es-DO" w:eastAsia="es-DO" w:bidi="ar-SA"/>
             </w:rPr>
           </w:pPr>
-          <w:hyperlink w:anchor="_Toc79355450" w:history="1">
-            <w:r>
-              <w:rPr>
-                <w:rStyle w:val="Hyperlink"/>
-                <w:noProof/>
-              </w:rPr>
-              <w:t>2.11. MECANICA DE JUEGO</w:t>
-            </w:r>
-            <w:r>
-              <w:rPr>
+          <w:hyperlink w:anchor="_Toc80390997" w:history="1">
+            <w:r>
+              <w:rPr>
+                <w:rStyle w:val="Hipervnculo"/>
+                <w:b w:val="0"/>
+                <w:bCs w:val="0"/>
+                <w:noProof/>
+              </w:rPr>
+              <w:t>2.11. PERSONAJES</w:t>
+            </w:r>
+            <w:r>
+              <w:rPr>
+                <w:b w:val="0"/>
+                <w:bCs w:val="0"/>
                 <w:noProof/>
                 <w:webHidden/>
               </w:rPr>
@@ -1563,6 +1689,8 @@
             </w:r>
             <w:r>
               <w:rPr>
+                <w:b w:val="0"/>
+                <w:bCs w:val="0"/>
                 <w:noProof/>
                 <w:webHidden/>
               </w:rPr>
@@ -1570,19 +1698,25 @@
             </w:r>
             <w:r>
               <w:rPr>
-                <w:noProof/>
-                <w:webHidden/>
-              </w:rPr>
-              <w:instrText xml:space="preserve"> PAGEREF _Toc79355450 \h </w:instrText>
-            </w:r>
-            <w:r>
-              <w:rPr>
-                <w:noProof/>
-                <w:webHidden/>
-              </w:rPr>
-            </w:r>
-            <w:r>
-              <w:rPr>
+                <w:b w:val="0"/>
+                <w:bCs w:val="0"/>
+                <w:noProof/>
+                <w:webHidden/>
+              </w:rPr>
+              <w:instrText xml:space="preserve"> PAGEREF _Toc80390997 \h </w:instrText>
+            </w:r>
+            <w:r>
+              <w:rPr>
+                <w:b w:val="0"/>
+                <w:bCs w:val="0"/>
+                <w:noProof/>
+                <w:webHidden/>
+              </w:rPr>
+            </w:r>
+            <w:r>
+              <w:rPr>
+                <w:b w:val="0"/>
+                <w:bCs w:val="0"/>
                 <w:noProof/>
                 <w:webHidden/>
               </w:rPr>
@@ -1590,13 +1724,17 @@
             </w:r>
             <w:r>
               <w:rPr>
-                <w:noProof/>
-                <w:webHidden/>
-              </w:rPr>
-              <w:t>4</w:t>
-            </w:r>
-            <w:r>
-              <w:rPr>
+                <w:b w:val="0"/>
+                <w:bCs w:val="0"/>
+                <w:noProof/>
+                <w:webHidden/>
+              </w:rPr>
+              <w:t>6</w:t>
+            </w:r>
+            <w:r>
+              <w:rPr>
+                <w:b w:val="0"/>
+                <w:bCs w:val="0"/>
                 <w:noProof/>
                 <w:webHidden/>
               </w:rPr>
@@ -1606,7 +1744,7 @@
         </w:p>
         <w:p>
           <w:pPr>
-            <w:pStyle w:val="TOC1"/>
+            <w:pStyle w:val="TDC2"/>
             <w:tabs>
               <w:tab w:val="right" w:leader="dot" w:pos="8828"/>
             </w:tabs>
@@ -1614,64 +1752,226 @@
               <w:rFonts w:eastAsiaTheme="minorEastAsia" w:cstheme="minorBidi"/>
               <w:b w:val="0"/>
               <w:bCs w:val="0"/>
-              <w:i w:val="0"/>
-              <w:iCs w:val="0"/>
               <w:noProof/>
-              <w:lang w:val="en-US" w:eastAsia="en-US" w:bidi="ar-SA"/>
+              <w:lang w:val="es-DO" w:eastAsia="es-DO" w:bidi="ar-SA"/>
             </w:rPr>
           </w:pPr>
-          <w:hyperlink w:anchor="_Toc79355451" w:history="1">
-            <w:r>
-              <w:rPr>
-                <w:rStyle w:val="Hyperlink"/>
-                <w:noProof/>
+          <w:hyperlink w:anchor="_Toc80390998" w:history="1">
+            <w:r>
+              <w:rPr>
+                <w:rStyle w:val="Hipervnculo"/>
+                <w:b w:val="0"/>
+                <w:bCs w:val="0"/>
+                <w:noProof/>
+              </w:rPr>
+              <w:t>2.12. NIVELES</w:t>
+            </w:r>
+            <w:r>
+              <w:rPr>
+                <w:b w:val="0"/>
+                <w:bCs w:val="0"/>
+                <w:noProof/>
+                <w:webHidden/>
+              </w:rPr>
+              <w:tab/>
+            </w:r>
+            <w:r>
+              <w:rPr>
+                <w:b w:val="0"/>
+                <w:bCs w:val="0"/>
+                <w:noProof/>
+                <w:webHidden/>
+              </w:rPr>
+              <w:fldChar w:fldCharType="begin"/>
+            </w:r>
+            <w:r>
+              <w:rPr>
+                <w:b w:val="0"/>
+                <w:bCs w:val="0"/>
+                <w:noProof/>
+                <w:webHidden/>
+              </w:rPr>
+              <w:instrText xml:space="preserve"> PAGEREF _Toc80390998 \h </w:instrText>
+            </w:r>
+            <w:r>
+              <w:rPr>
+                <w:b w:val="0"/>
+                <w:bCs w:val="0"/>
+                <w:noProof/>
+                <w:webHidden/>
+              </w:rPr>
+            </w:r>
+            <w:r>
+              <w:rPr>
+                <w:b w:val="0"/>
+                <w:bCs w:val="0"/>
+                <w:noProof/>
+                <w:webHidden/>
+              </w:rPr>
+              <w:fldChar w:fldCharType="separate"/>
+            </w:r>
+            <w:r>
+              <w:rPr>
+                <w:b w:val="0"/>
+                <w:bCs w:val="0"/>
+                <w:noProof/>
+                <w:webHidden/>
+              </w:rPr>
+              <w:t>6</w:t>
+            </w:r>
+            <w:r>
+              <w:rPr>
+                <w:b w:val="0"/>
+                <w:bCs w:val="0"/>
+                <w:noProof/>
+                <w:webHidden/>
+              </w:rPr>
+              <w:fldChar w:fldCharType="end"/>
+            </w:r>
+          </w:hyperlink>
+        </w:p>
+        <w:p>
+          <w:pPr>
+            <w:pStyle w:val="TDC2"/>
+            <w:tabs>
+              <w:tab w:val="right" w:leader="dot" w:pos="8828"/>
+            </w:tabs>
+            <w:rPr>
+              <w:rFonts w:eastAsiaTheme="minorEastAsia" w:cstheme="minorBidi"/>
+              <w:b w:val="0"/>
+              <w:bCs w:val="0"/>
+              <w:noProof/>
+              <w:lang w:val="es-DO" w:eastAsia="es-DO" w:bidi="ar-SA"/>
+            </w:rPr>
+          </w:pPr>
+          <w:hyperlink w:anchor="_Toc80390999" w:history="1">
+            <w:r>
+              <w:rPr>
+                <w:rStyle w:val="Hipervnculo"/>
+                <w:b w:val="0"/>
+                <w:bCs w:val="0"/>
+                <w:noProof/>
+              </w:rPr>
+              <w:t>2.13. MECÁNICA DE JUEGO</w:t>
+            </w:r>
+            <w:r>
+              <w:rPr>
+                <w:b w:val="0"/>
+                <w:bCs w:val="0"/>
+                <w:noProof/>
+                <w:webHidden/>
+              </w:rPr>
+              <w:tab/>
+            </w:r>
+            <w:r>
+              <w:rPr>
+                <w:b w:val="0"/>
+                <w:bCs w:val="0"/>
+                <w:noProof/>
+                <w:webHidden/>
+              </w:rPr>
+              <w:fldChar w:fldCharType="begin"/>
+            </w:r>
+            <w:r>
+              <w:rPr>
+                <w:b w:val="0"/>
+                <w:bCs w:val="0"/>
+                <w:noProof/>
+                <w:webHidden/>
+              </w:rPr>
+              <w:instrText xml:space="preserve"> PAGEREF _Toc80390999 \h </w:instrText>
+            </w:r>
+            <w:r>
+              <w:rPr>
+                <w:b w:val="0"/>
+                <w:bCs w:val="0"/>
+                <w:noProof/>
+                <w:webHidden/>
+              </w:rPr>
+            </w:r>
+            <w:r>
+              <w:rPr>
+                <w:b w:val="0"/>
+                <w:bCs w:val="0"/>
+                <w:noProof/>
+                <w:webHidden/>
+              </w:rPr>
+              <w:fldChar w:fldCharType="separate"/>
+            </w:r>
+            <w:r>
+              <w:rPr>
+                <w:b w:val="0"/>
+                <w:bCs w:val="0"/>
+                <w:noProof/>
+                <w:webHidden/>
+              </w:rPr>
+              <w:t>9</w:t>
+            </w:r>
+            <w:r>
+              <w:rPr>
+                <w:b w:val="0"/>
+                <w:bCs w:val="0"/>
+                <w:noProof/>
+                <w:webHidden/>
+              </w:rPr>
+              <w:fldChar w:fldCharType="end"/>
+            </w:r>
+          </w:hyperlink>
+        </w:p>
+        <w:p>
+          <w:pPr>
+            <w:pStyle w:val="TDC1"/>
+            <w:rPr>
+              <w:rFonts w:eastAsiaTheme="minorEastAsia" w:cstheme="minorBidi"/>
+              <w:sz w:val="22"/>
+              <w:szCs w:val="22"/>
+              <w:lang w:val="es-DO" w:eastAsia="es-DO" w:bidi="ar-SA"/>
+            </w:rPr>
+          </w:pPr>
+          <w:hyperlink w:anchor="_Toc80391000" w:history="1">
+            <w:r>
+              <w:rPr>
+                <w:rStyle w:val="Hipervnculo"/>
               </w:rPr>
               <w:t>LINK DE GITHUB</w:t>
             </w:r>
             <w:r>
               <w:rPr>
-                <w:noProof/>
                 <w:webHidden/>
               </w:rPr>
               <w:tab/>
             </w:r>
             <w:r>
               <w:rPr>
-                <w:noProof/>
                 <w:webHidden/>
               </w:rPr>
               <w:fldChar w:fldCharType="begin"/>
             </w:r>
             <w:r>
               <w:rPr>
-                <w:noProof/>
-                <w:webHidden/>
-              </w:rPr>
-              <w:instrText xml:space="preserve"> PAGEREF _Toc79355451 \h </w:instrText>
-            </w:r>
-            <w:r>
-              <w:rPr>
-                <w:noProof/>
-                <w:webHidden/>
-              </w:rPr>
-            </w:r>
-            <w:r>
-              <w:rPr>
-                <w:noProof/>
+                <w:webHidden/>
+              </w:rPr>
+              <w:instrText xml:space="preserve"> PAGEREF _Toc80391000 \h </w:instrText>
+            </w:r>
+            <w:r>
+              <w:rPr>
+                <w:webHidden/>
+              </w:rPr>
+            </w:r>
+            <w:r>
+              <w:rPr>
                 <w:webHidden/>
               </w:rPr>
               <w:fldChar w:fldCharType="separate"/>
             </w:r>
             <w:r>
               <w:rPr>
-                <w:noProof/>
-                <w:webHidden/>
-              </w:rPr>
-              <w:t>4</w:t>
-            </w:r>
-            <w:r>
-              <w:rPr>
-                <w:noProof/>
+                <w:webHidden/>
+              </w:rPr>
+              <w:t>9</w:t>
+            </w:r>
+            <w:r>
+              <w:rPr>
                 <w:webHidden/>
               </w:rPr>
               <w:fldChar w:fldCharType="end"/>
@@ -1957,12 +2257,12 @@
     </w:p>
     <w:p>
       <w:pPr>
-        <w:pStyle w:val="Heading1"/>
+        <w:pStyle w:val="Ttulo1"/>
         <w:jc w:val="both"/>
       </w:pPr>
       <w:bookmarkStart w:id="2" w:name="_Toc78139767"/>
       <w:bookmarkStart w:id="3" w:name="_Toc79346884"/>
-      <w:bookmarkStart w:id="4" w:name="_Toc79355439"/>
+      <w:bookmarkStart w:id="4" w:name="_Toc80390986"/>
       <w:r>
         <w:lastRenderedPageBreak/>
         <w:t xml:space="preserve">CAPÍTULO </w:t>
@@ -2000,12 +2300,12 @@
     </w:p>
     <w:p>
       <w:pPr>
-        <w:pStyle w:val="Heading2"/>
+        <w:pStyle w:val="Ttulo2"/>
         <w:jc w:val="both"/>
       </w:pPr>
       <w:bookmarkStart w:id="5" w:name="_Toc79346885"/>
-      <w:bookmarkStart w:id="6" w:name="_Toc79355440"/>
-      <w:bookmarkStart w:id="7" w:name="_Toc78139768"/>
+      <w:bookmarkStart w:id="6" w:name="_Toc78139768"/>
+      <w:bookmarkStart w:id="7" w:name="_Toc80390987"/>
       <w:r>
         <w:t>2</w:t>
       </w:r>
@@ -2022,11 +2322,11 @@
         <w:t>PLANIFICACION (DIAGRAMA DE GANTT)</w:t>
       </w:r>
       <w:bookmarkEnd w:id="5"/>
-      <w:bookmarkEnd w:id="6"/>
-    </w:p>
-    <w:p>
-      <w:pPr>
-        <w:pStyle w:val="Heading1"/>
+      <w:bookmarkEnd w:id="7"/>
+    </w:p>
+    <w:p>
+      <w:pPr>
+        <w:pStyle w:val="Ttulo1"/>
       </w:pPr>
     </w:p>
     <w:p>
@@ -2105,7 +2405,7 @@
     </w:p>
     <w:p>
       <w:pPr>
-        <w:pStyle w:val="Heading2"/>
+        <w:pStyle w:val="Ttulo2"/>
         <w:jc w:val="both"/>
       </w:pPr>
     </w:p>
@@ -2128,10 +2428,10 @@
     </w:p>
     <w:p>
       <w:pPr>
-        <w:pStyle w:val="Heading2"/>
+        <w:pStyle w:val="Ttulo2"/>
         <w:jc w:val="both"/>
       </w:pPr>
-      <w:bookmarkStart w:id="9" w:name="_Toc79355441"/>
+      <w:bookmarkStart w:id="9" w:name="_Toc80390988"/>
       <w:r>
         <w:lastRenderedPageBreak/>
         <w:t>2</w:t>
@@ -2153,7 +2453,7 @@
     </w:p>
     <w:p>
       <w:pPr>
-        <w:pStyle w:val="Heading1"/>
+        <w:pStyle w:val="Ttulo1"/>
       </w:pPr>
     </w:p>
     <w:p>
@@ -2247,103 +2547,103 @@
     </w:p>
     <w:p>
       <w:pPr>
-        <w:pStyle w:val="Heading2"/>
+        <w:pStyle w:val="Ttulo2"/>
         <w:jc w:val="both"/>
       </w:pPr>
       <w:bookmarkStart w:id="10" w:name="_Toc79346887"/>
     </w:p>
     <w:p>
       <w:pPr>
-        <w:pStyle w:val="Heading2"/>
+        <w:pStyle w:val="Ttulo2"/>
         <w:jc w:val="both"/>
       </w:pPr>
     </w:p>
     <w:p>
       <w:pPr>
-        <w:pStyle w:val="Heading2"/>
+        <w:pStyle w:val="Ttulo2"/>
         <w:jc w:val="both"/>
       </w:pPr>
     </w:p>
     <w:p>
       <w:pPr>
-        <w:pStyle w:val="Heading2"/>
+        <w:pStyle w:val="Ttulo2"/>
         <w:jc w:val="both"/>
       </w:pPr>
     </w:p>
     <w:p>
       <w:pPr>
-        <w:pStyle w:val="Heading2"/>
+        <w:pStyle w:val="Ttulo2"/>
         <w:jc w:val="both"/>
       </w:pPr>
     </w:p>
     <w:p>
       <w:pPr>
-        <w:pStyle w:val="Heading2"/>
+        <w:pStyle w:val="Ttulo2"/>
         <w:jc w:val="both"/>
       </w:pPr>
     </w:p>
     <w:p>
       <w:pPr>
-        <w:pStyle w:val="Heading2"/>
+        <w:pStyle w:val="Ttulo2"/>
         <w:jc w:val="both"/>
       </w:pPr>
     </w:p>
     <w:p>
       <w:pPr>
-        <w:pStyle w:val="Heading2"/>
+        <w:pStyle w:val="Ttulo2"/>
         <w:jc w:val="both"/>
       </w:pPr>
     </w:p>
     <w:p>
       <w:pPr>
-        <w:pStyle w:val="Heading2"/>
+        <w:pStyle w:val="Ttulo2"/>
         <w:jc w:val="both"/>
       </w:pPr>
     </w:p>
     <w:p>
       <w:pPr>
-        <w:pStyle w:val="Heading2"/>
+        <w:pStyle w:val="Ttulo2"/>
         <w:jc w:val="both"/>
       </w:pPr>
     </w:p>
     <w:p>
       <w:pPr>
-        <w:pStyle w:val="Heading2"/>
+        <w:pStyle w:val="Ttulo2"/>
         <w:jc w:val="both"/>
       </w:pPr>
     </w:p>
     <w:p>
       <w:pPr>
-        <w:pStyle w:val="Heading2"/>
+        <w:pStyle w:val="Ttulo2"/>
         <w:jc w:val="both"/>
       </w:pPr>
     </w:p>
     <w:p>
       <w:pPr>
-        <w:pStyle w:val="Heading2"/>
+        <w:pStyle w:val="Ttulo2"/>
         <w:jc w:val="both"/>
       </w:pPr>
     </w:p>
     <w:p>
       <w:pPr>
-        <w:pStyle w:val="Heading2"/>
+        <w:pStyle w:val="Ttulo2"/>
         <w:jc w:val="both"/>
       </w:pPr>
     </w:p>
     <w:p>
       <w:pPr>
-        <w:pStyle w:val="Heading2"/>
+        <w:pStyle w:val="Ttulo2"/>
         <w:jc w:val="both"/>
       </w:pPr>
     </w:p>
     <w:p>
       <w:pPr>
-        <w:pStyle w:val="Heading1"/>
-      </w:pPr>
-    </w:p>
-    <w:p>
-      <w:pPr>
-        <w:pStyle w:val="Heading1"/>
+        <w:pStyle w:val="Ttulo1"/>
+      </w:pPr>
+    </w:p>
+    <w:p>
+      <w:pPr>
+        <w:pStyle w:val="Ttulo1"/>
       </w:pPr>
     </w:p>
     <w:p>
@@ -2396,15 +2696,15 @@
     </w:p>
     <w:p>
       <w:pPr>
-        <w:pStyle w:val="Heading1"/>
-      </w:pPr>
-    </w:p>
-    <w:p>
-      <w:pPr>
-        <w:pStyle w:val="Heading2"/>
+        <w:pStyle w:val="Ttulo1"/>
+      </w:pPr>
+    </w:p>
+    <w:p>
+      <w:pPr>
+        <w:pStyle w:val="Ttulo2"/>
         <w:jc w:val="both"/>
       </w:pPr>
-      <w:bookmarkStart w:id="11" w:name="_Toc79355442"/>
+      <w:bookmarkStart w:id="11" w:name="_Toc80390989"/>
       <w:r>
         <w:t>2</w:t>
       </w:r>
@@ -2417,7 +2717,7 @@
       <w:r>
         <w:t xml:space="preserve">. </w:t>
       </w:r>
-      <w:bookmarkEnd w:id="7"/>
+      <w:bookmarkEnd w:id="6"/>
       <w:r>
         <w:t>PLATAFORMA</w:t>
       </w:r>
@@ -2469,12 +2769,12 @@
     </w:p>
     <w:p>
       <w:pPr>
-        <w:pStyle w:val="Heading2"/>
+        <w:pStyle w:val="Ttulo2"/>
         <w:jc w:val="both"/>
       </w:pPr>
       <w:bookmarkStart w:id="12" w:name="_Toc78139769"/>
       <w:bookmarkStart w:id="13" w:name="_Toc79346888"/>
-      <w:bookmarkStart w:id="14" w:name="_Toc79355443"/>
+      <w:bookmarkStart w:id="14" w:name="_Toc80390990"/>
       <w:r>
         <w:t>2</w:t>
       </w:r>
@@ -2551,11 +2851,11 @@
     </w:p>
     <w:p>
       <w:pPr>
-        <w:pStyle w:val="Heading2"/>
+        <w:pStyle w:val="Ttulo2"/>
       </w:pPr>
       <w:bookmarkStart w:id="15" w:name="_Toc78139770"/>
       <w:bookmarkStart w:id="16" w:name="_Toc79346889"/>
-      <w:bookmarkStart w:id="17" w:name="_Toc79355444"/>
+      <w:bookmarkStart w:id="17" w:name="_Toc80390991"/>
       <w:r>
         <w:lastRenderedPageBreak/>
         <w:t>2.5.</w:t>
@@ -2601,18 +2901,14 @@
       <w:pPr>
         <w:spacing w:line="360" w:lineRule="auto"/>
         <w:jc w:val="both"/>
-        <w:rPr>
-          <w:sz w:val="16"/>
-          <w:szCs w:val="16"/>
-        </w:rPr>
-      </w:pPr>
-    </w:p>
-    <w:p>
-      <w:pPr>
-        <w:pStyle w:val="Heading2"/>
+      </w:pPr>
+    </w:p>
+    <w:p>
+      <w:pPr>
+        <w:pStyle w:val="Ttulo2"/>
       </w:pPr>
       <w:bookmarkStart w:id="18" w:name="_Toc79346890"/>
-      <w:bookmarkStart w:id="19" w:name="_Toc79355445"/>
+      <w:bookmarkStart w:id="19" w:name="_Toc80390992"/>
       <w:r>
         <w:t xml:space="preserve">2.6. </w:t>
       </w:r>
@@ -2654,10 +2950,16 @@
     </w:p>
     <w:p>
       <w:pPr>
-        <w:pStyle w:val="Heading2"/>
+        <w:spacing w:line="360" w:lineRule="auto"/>
+        <w:jc w:val="both"/>
+      </w:pPr>
+    </w:p>
+    <w:p>
+      <w:pPr>
+        <w:pStyle w:val="Ttulo2"/>
       </w:pPr>
       <w:bookmarkStart w:id="20" w:name="_Toc79346891"/>
-      <w:bookmarkStart w:id="21" w:name="_Toc79355446"/>
+      <w:bookmarkStart w:id="21" w:name="_Toc80390993"/>
       <w:r>
         <w:t>2.7. EQUIPO DE TRABAJO</w:t>
       </w:r>
@@ -2666,9 +2968,28 @@
     </w:p>
     <w:p>
       <w:pPr>
+        <w:pStyle w:val="Ttulo1"/>
+        <w:rPr>
+          <w:sz w:val="32"/>
+          <w:szCs w:val="32"/>
+        </w:rPr>
+      </w:pPr>
+    </w:p>
+    <w:p>
+      <w:pPr>
         <w:spacing w:line="360" w:lineRule="auto"/>
         <w:jc w:val="both"/>
       </w:pPr>
+      <w:r>
+        <w:rPr>
+          <w:b/>
+          <w:bCs/>
+        </w:rPr>
+        <w:t>Ingenieros de audio:</w:t>
+      </w:r>
+      <w:r>
+        <w:t xml:space="preserve"> Alberto García y Jonathan Rodríguez</w:t>
+      </w:r>
     </w:p>
     <w:p>
       <w:pPr>
@@ -2680,10 +3001,10 @@
           <w:b/>
           <w:bCs/>
         </w:rPr>
-        <w:t>Ingenieros de audio:</w:t>
-      </w:r>
-      <w:r>
-        <w:t xml:space="preserve"> Alberto García y Jonathan Rodríguez</w:t>
+        <w:t>Diseñadores:</w:t>
+      </w:r>
+      <w:r>
+        <w:t xml:space="preserve"> Luis Arturo Rodríguez y Jonathan Rodríguez</w:t>
       </w:r>
     </w:p>
     <w:p>
@@ -2696,10 +3017,10 @@
           <w:b/>
           <w:bCs/>
         </w:rPr>
-        <w:t>Diseñadores:</w:t>
-      </w:r>
-      <w:r>
-        <w:t xml:space="preserve"> Luis Arturo Rodríguez y Jonathan Rodríguez</w:t>
+        <w:t>Ilustradores:</w:t>
+      </w:r>
+      <w:r>
+        <w:t xml:space="preserve"> Luis Arturo Rodríguez y Alberto García </w:t>
       </w:r>
     </w:p>
     <w:p>
@@ -2712,10 +3033,10 @@
           <w:b/>
           <w:bCs/>
         </w:rPr>
-        <w:t>Ilustradores:</w:t>
-      </w:r>
-      <w:r>
-        <w:t xml:space="preserve"> Luis Arturo Rodríguez y Alberto García </w:t>
+        <w:t>Programadores:</w:t>
+      </w:r>
+      <w:r>
+        <w:t xml:space="preserve"> Alberto García, Jonathan Rodríguez y Luis Arturo Rodríguez </w:t>
       </w:r>
     </w:p>
     <w:p>
@@ -2723,15 +3044,447 @@
         <w:spacing w:line="360" w:lineRule="auto"/>
         <w:jc w:val="both"/>
       </w:pPr>
-      <w:r>
+    </w:p>
+    <w:p>
+      <w:pPr>
+        <w:pStyle w:val="Ttulo2"/>
+      </w:pPr>
+      <w:bookmarkStart w:id="22" w:name="_Toc79346892"/>
+      <w:bookmarkStart w:id="23" w:name="_Toc80390994"/>
+      <w:r>
+        <w:t>2.8. HISTORIA</w:t>
+      </w:r>
+      <w:bookmarkEnd w:id="22"/>
+      <w:bookmarkEnd w:id="23"/>
+    </w:p>
+    <w:p>
+      <w:pPr>
+        <w:spacing w:line="360" w:lineRule="auto"/>
+        <w:jc w:val="both"/>
+      </w:pPr>
+    </w:p>
+    <w:p>
+      <w:pPr>
+        <w:spacing w:line="360" w:lineRule="auto"/>
+        <w:jc w:val="both"/>
+      </w:pPr>
+      <w:r>
+        <w:t xml:space="preserve">Este juego es una versión moderna de </w:t>
+      </w:r>
+      <w:proofErr w:type="spellStart"/>
+      <w:r>
+        <w:t>Breakout</w:t>
+      </w:r>
+      <w:proofErr w:type="spellEnd"/>
+      <w:r>
+        <w:t xml:space="preserve">, un juego de arcade lanzado por Atari en 1976. Tiene como objetivo romper bloques con el uso de una raqueta y una bola. Para una mayor estética se le han agregado detalles que hacen </w:t>
+      </w:r>
+      <w:r>
+        <w:t>alegoría</w:t>
+      </w:r>
+      <w:r>
+        <w:t xml:space="preserve"> al espacio exterior y se han agregado algunos enemigos para aumentar un poco la dificultad de este </w:t>
+      </w:r>
+      <w:r>
+        <w:t>clásico.</w:t>
+      </w:r>
+      <w:bookmarkStart w:id="24" w:name="_Toc79346893"/>
+    </w:p>
+    <w:p>
+      <w:pPr>
+        <w:spacing w:line="360" w:lineRule="auto"/>
+        <w:jc w:val="both"/>
+      </w:pPr>
+    </w:p>
+    <w:p>
+      <w:pPr>
+        <w:pStyle w:val="Ttulo2"/>
+      </w:pPr>
+      <w:bookmarkStart w:id="25" w:name="_Toc80390995"/>
+      <w:r>
+        <w:t>2.9. GUION</w:t>
+      </w:r>
+      <w:bookmarkEnd w:id="24"/>
+      <w:bookmarkEnd w:id="25"/>
+    </w:p>
+    <w:p>
+      <w:pPr>
+        <w:pStyle w:val="Ttulo1"/>
+        <w:rPr>
+          <w:sz w:val="32"/>
+          <w:szCs w:val="32"/>
+        </w:rPr>
+      </w:pPr>
+    </w:p>
+    <w:p>
+      <w:pPr>
+        <w:spacing w:line="360" w:lineRule="auto"/>
+        <w:jc w:val="both"/>
+      </w:pPr>
+      <w:r>
+        <w:t xml:space="preserve">Ya que el juego no cuenta </w:t>
+      </w:r>
+      <w:r>
+        <w:t>con el uso de diálogos entre los personajes para el desarrollo del mismo este no necesitará la creación de un guion para su correcto funcionamiento.</w:t>
+      </w:r>
+    </w:p>
+    <w:p>
+      <w:pPr>
+        <w:spacing w:line="360" w:lineRule="auto"/>
+        <w:jc w:val="both"/>
+      </w:pPr>
+    </w:p>
+    <w:p>
+      <w:pPr>
+        <w:spacing w:line="360" w:lineRule="auto"/>
+        <w:jc w:val="both"/>
+      </w:pPr>
+    </w:p>
+    <w:p>
+      <w:pPr>
+        <w:spacing w:line="360" w:lineRule="auto"/>
+        <w:jc w:val="both"/>
+      </w:pPr>
+    </w:p>
+    <w:p>
+      <w:pPr>
+        <w:spacing w:line="360" w:lineRule="auto"/>
+        <w:jc w:val="both"/>
+      </w:pPr>
+    </w:p>
+    <w:p>
+      <w:pPr>
+        <w:spacing w:line="360" w:lineRule="auto"/>
+        <w:jc w:val="both"/>
+      </w:pPr>
+    </w:p>
+    <w:p>
+      <w:pPr>
+        <w:pStyle w:val="Ttulo2"/>
+      </w:pPr>
+      <w:bookmarkStart w:id="26" w:name="_Toc80390996"/>
+      <w:r>
+        <w:lastRenderedPageBreak/>
+        <w:t>2.</w:t>
+      </w:r>
+      <w:r>
+        <w:t>10</w:t>
+      </w:r>
+      <w:r>
+        <w:t xml:space="preserve">. </w:t>
+      </w:r>
+      <w:r>
+        <w:t>STORYBOARD</w:t>
+      </w:r>
+      <w:bookmarkEnd w:id="26"/>
+    </w:p>
+    <w:p>
+      <w:pPr>
+        <w:pStyle w:val="Ttulo1"/>
+        <w:rPr>
+          <w:sz w:val="32"/>
+          <w:szCs w:val="32"/>
+        </w:rPr>
+      </w:pPr>
+    </w:p>
+    <w:p>
+      <w:pPr>
+        <w:spacing w:line="360" w:lineRule="auto"/>
+        <w:jc w:val="center"/>
+      </w:pPr>
+      <w:r>
+        <w:rPr>
+          <w:noProof/>
+        </w:rPr>
+        <w:drawing>
+          <wp:anchor distT="0" distB="0" distL="114300" distR="114300" simplePos="0" relativeHeight="251660288" behindDoc="0" locked="0" layoutInCell="1" allowOverlap="1" wp14:anchorId="21166E85" wp14:editId="3939BF60">
+            <wp:simplePos x="0" y="0"/>
+            <wp:positionH relativeFrom="column">
+              <wp:posOffset>1245310</wp:posOffset>
+            </wp:positionH>
+            <wp:positionV relativeFrom="paragraph">
+              <wp:posOffset>4455112</wp:posOffset>
+            </wp:positionV>
+            <wp:extent cx="2929255" cy="3381375"/>
+            <wp:effectExtent l="0" t="0" r="4445" b="9525"/>
+            <wp:wrapSquare wrapText="bothSides"/>
+            <wp:docPr id="12" name="Imagen 12"/>
+            <wp:cNvGraphicFramePr>
+              <a:graphicFrameLocks xmlns:a="http://schemas.openxmlformats.org/drawingml/2006/main" noChangeAspect="1"/>
+            </wp:cNvGraphicFramePr>
+            <a:graphic xmlns:a="http://schemas.openxmlformats.org/drawingml/2006/main">
+              <a:graphicData uri="http://schemas.openxmlformats.org/drawingml/2006/picture">
+                <pic:pic xmlns:pic="http://schemas.openxmlformats.org/drawingml/2006/picture">
+                  <pic:nvPicPr>
+                    <pic:cNvPr id="0" name="Picture 3"/>
+                    <pic:cNvPicPr>
+                      <a:picLocks noChangeAspect="1" noChangeArrowheads="1"/>
+                    </pic:cNvPicPr>
+                  </pic:nvPicPr>
+                  <pic:blipFill>
+                    <a:blip r:embed="rId12" cstate="print">
+                      <a:extLst>
+                        <a:ext uri="{28A0092B-C50C-407E-A947-70E740481C1C}">
+                          <a14:useLocalDpi xmlns:a14="http://schemas.microsoft.com/office/drawing/2010/main" val="0"/>
+                        </a:ext>
+                      </a:extLst>
+                    </a:blip>
+                    <a:srcRect/>
+                    <a:stretch>
+                      <a:fillRect/>
+                    </a:stretch>
+                  </pic:blipFill>
+                  <pic:spPr bwMode="auto">
+                    <a:xfrm>
+                      <a:off x="0" y="0"/>
+                      <a:ext cx="2929255" cy="3381375"/>
+                    </a:xfrm>
+                    <a:prstGeom prst="rect">
+                      <a:avLst/>
+                    </a:prstGeom>
+                    <a:noFill/>
+                  </pic:spPr>
+                </pic:pic>
+              </a:graphicData>
+            </a:graphic>
+          </wp:anchor>
+        </w:drawing>
+      </w:r>
+      <w:r>
+        <w:rPr>
+          <w:noProof/>
+        </w:rPr>
+        <w:drawing>
+          <wp:inline distT="0" distB="0" distL="0" distR="0" wp14:anchorId="77F75B03" wp14:editId="15AA6154">
+            <wp:extent cx="2074459" cy="4413742"/>
+            <wp:effectExtent l="0" t="0" r="2540" b="6350"/>
+            <wp:docPr id="9" name="Imagen 9"/>
+            <wp:cNvGraphicFramePr>
+              <a:graphicFrameLocks xmlns:a="http://schemas.openxmlformats.org/drawingml/2006/main" noChangeAspect="1"/>
+            </wp:cNvGraphicFramePr>
+            <a:graphic xmlns:a="http://schemas.openxmlformats.org/drawingml/2006/main">
+              <a:graphicData uri="http://schemas.openxmlformats.org/drawingml/2006/picture">
+                <pic:pic xmlns:pic="http://schemas.openxmlformats.org/drawingml/2006/picture">
+                  <pic:nvPicPr>
+                    <pic:cNvPr id="0" name="Picture 2"/>
+                    <pic:cNvPicPr>
+                      <a:picLocks noChangeAspect="1" noChangeArrowheads="1"/>
+                    </pic:cNvPicPr>
+                  </pic:nvPicPr>
+                  <pic:blipFill>
+                    <a:blip r:embed="rId13" cstate="print">
+                      <a:extLst>
+                        <a:ext uri="{28A0092B-C50C-407E-A947-70E740481C1C}">
+                          <a14:useLocalDpi xmlns:a14="http://schemas.microsoft.com/office/drawing/2010/main" val="0"/>
+                        </a:ext>
+                      </a:extLst>
+                    </a:blip>
+                    <a:srcRect/>
+                    <a:stretch>
+                      <a:fillRect/>
+                    </a:stretch>
+                  </pic:blipFill>
+                  <pic:spPr bwMode="auto">
+                    <a:xfrm>
+                      <a:off x="0" y="0"/>
+                      <a:ext cx="2133329" cy="4538996"/>
+                    </a:xfrm>
+                    <a:prstGeom prst="rect">
+                      <a:avLst/>
+                    </a:prstGeom>
+                    <a:noFill/>
+                  </pic:spPr>
+                </pic:pic>
+              </a:graphicData>
+            </a:graphic>
+          </wp:inline>
+        </w:drawing>
+      </w:r>
+      <w:r>
+        <w:t xml:space="preserve">                 </w:t>
+      </w:r>
+      <w:r>
+        <w:rPr>
+          <w:noProof/>
+        </w:rPr>
+        <w:lastRenderedPageBreak/>
+        <w:drawing>
+          <wp:inline distT="0" distB="0" distL="0" distR="0" wp14:anchorId="25C680FF" wp14:editId="33D0931C">
+            <wp:extent cx="5527441" cy="7854267"/>
+            <wp:effectExtent l="0" t="0" r="0" b="0"/>
+            <wp:docPr id="13" name="Imagen 13"/>
+            <wp:cNvGraphicFramePr>
+              <a:graphicFrameLocks xmlns:a="http://schemas.openxmlformats.org/drawingml/2006/main" noChangeAspect="1"/>
+            </wp:cNvGraphicFramePr>
+            <a:graphic xmlns:a="http://schemas.openxmlformats.org/drawingml/2006/main">
+              <a:graphicData uri="http://schemas.openxmlformats.org/drawingml/2006/picture">
+                <pic:pic xmlns:pic="http://schemas.openxmlformats.org/drawingml/2006/picture">
+                  <pic:nvPicPr>
+                    <pic:cNvPr id="0" name="Picture 4"/>
+                    <pic:cNvPicPr>
+                      <a:picLocks noChangeAspect="1" noChangeArrowheads="1"/>
+                    </pic:cNvPicPr>
+                  </pic:nvPicPr>
+                  <pic:blipFill>
+                    <a:blip r:embed="rId14">
+                      <a:extLst>
+                        <a:ext uri="{28A0092B-C50C-407E-A947-70E740481C1C}">
+                          <a14:useLocalDpi xmlns:a14="http://schemas.microsoft.com/office/drawing/2010/main" val="0"/>
+                        </a:ext>
+                      </a:extLst>
+                    </a:blip>
+                    <a:srcRect/>
+                    <a:stretch>
+                      <a:fillRect/>
+                    </a:stretch>
+                  </pic:blipFill>
+                  <pic:spPr bwMode="auto">
+                    <a:xfrm>
+                      <a:off x="0" y="0"/>
+                      <a:ext cx="5540366" cy="7872633"/>
+                    </a:xfrm>
+                    <a:prstGeom prst="rect">
+                      <a:avLst/>
+                    </a:prstGeom>
+                    <a:noFill/>
+                  </pic:spPr>
+                </pic:pic>
+              </a:graphicData>
+            </a:graphic>
+          </wp:inline>
+        </w:drawing>
+      </w:r>
+    </w:p>
+    <w:p>
+      <w:pPr>
+        <w:spacing w:line="360" w:lineRule="auto"/>
+        <w:jc w:val="both"/>
+      </w:pPr>
+    </w:p>
+    <w:p>
+      <w:pPr>
+        <w:pStyle w:val="Ttulo2"/>
+      </w:pPr>
+      <w:bookmarkStart w:id="27" w:name="_Toc80390997"/>
+      <w:r>
+        <w:lastRenderedPageBreak/>
+        <w:t>2.</w:t>
+      </w:r>
+      <w:r>
+        <w:t>11</w:t>
+      </w:r>
+      <w:r>
+        <w:t xml:space="preserve">. </w:t>
+      </w:r>
+      <w:r>
+        <w:t>PERSONAJES</w:t>
+      </w:r>
+      <w:bookmarkEnd w:id="27"/>
+    </w:p>
+    <w:p>
+      <w:pPr>
+        <w:pStyle w:val="Ttulo1"/>
+        <w:rPr>
+          <w:sz w:val="32"/>
+          <w:szCs w:val="32"/>
+        </w:rPr>
+      </w:pPr>
+    </w:p>
+    <w:p>
+      <w:pPr>
+        <w:spacing w:line="360" w:lineRule="auto"/>
+        <w:jc w:val="both"/>
+      </w:pPr>
+      <w:r>
+        <w:t>En este caso, el personaje sería la raqueta</w:t>
+      </w:r>
+      <w:r>
+        <w:t>,</w:t>
+      </w:r>
+      <w:r>
+        <w:t xml:space="preserve"> ya que con esta es que el jugador puede interactuar y desempeñarse en el juego. La raqueta dispondrá de una pelota, la cual podrá lanzar y hacer rebotar a lo largo del juego.</w:t>
+      </w:r>
+    </w:p>
+    <w:p>
+      <w:pPr>
+        <w:spacing w:line="360" w:lineRule="auto"/>
+        <w:jc w:val="both"/>
+      </w:pPr>
+    </w:p>
+    <w:p>
+      <w:pPr>
+        <w:spacing w:line="360" w:lineRule="auto"/>
+        <w:jc w:val="center"/>
+      </w:pPr>
+      <w:r>
+        <w:rPr>
+          <w:noProof/>
+        </w:rPr>
+        <w:drawing>
+          <wp:inline distT="0" distB="0" distL="0" distR="0" wp14:anchorId="783D4743" wp14:editId="276B1356">
+            <wp:extent cx="2450917" cy="310551"/>
+            <wp:effectExtent l="0" t="0" r="6985" b="0"/>
+            <wp:docPr id="14" name="Imagen 14"/>
+            <wp:cNvGraphicFramePr>
+              <a:graphicFrameLocks xmlns:a="http://schemas.openxmlformats.org/drawingml/2006/main" noChangeAspect="1"/>
+            </wp:cNvGraphicFramePr>
+            <a:graphic xmlns:a="http://schemas.openxmlformats.org/drawingml/2006/main">
+              <a:graphicData uri="http://schemas.openxmlformats.org/drawingml/2006/picture">
+                <pic:pic xmlns:pic="http://schemas.openxmlformats.org/drawingml/2006/picture">
+                  <pic:nvPicPr>
+                    <pic:cNvPr id="0" name="Picture 4"/>
+                    <pic:cNvPicPr>
+                      <a:picLocks noChangeAspect="1" noChangeArrowheads="1"/>
+                    </pic:cNvPicPr>
+                  </pic:nvPicPr>
+                  <pic:blipFill>
+                    <a:blip r:embed="rId15">
+                      <a:extLst>
+                        <a:ext uri="{28A0092B-C50C-407E-A947-70E740481C1C}">
+                          <a14:useLocalDpi xmlns:a14="http://schemas.microsoft.com/office/drawing/2010/main" val="0"/>
+                        </a:ext>
+                      </a:extLst>
+                    </a:blip>
+                    <a:srcRect/>
+                    <a:stretch>
+                      <a:fillRect/>
+                    </a:stretch>
+                  </pic:blipFill>
+                  <pic:spPr bwMode="auto">
+                    <a:xfrm>
+                      <a:off x="0" y="0"/>
+                      <a:ext cx="2451821" cy="310666"/>
+                    </a:xfrm>
+                    <a:prstGeom prst="rect">
+                      <a:avLst/>
+                    </a:prstGeom>
+                    <a:noFill/>
+                    <a:ln>
+                      <a:noFill/>
+                    </a:ln>
+                  </pic:spPr>
+                </pic:pic>
+              </a:graphicData>
+            </a:graphic>
+          </wp:inline>
+        </w:drawing>
+      </w:r>
+    </w:p>
+    <w:p>
+      <w:pPr>
+        <w:spacing w:line="360" w:lineRule="auto"/>
+        <w:jc w:val="center"/>
         <w:rPr>
           <w:b/>
           <w:bCs/>
         </w:rPr>
-        <w:t>Programadores:</w:t>
-      </w:r>
-      <w:r>
-        <w:t xml:space="preserve"> Alberto García, Jonathan Rodríguez y Luis Arturo Rodríguez </w:t>
+      </w:pPr>
+      <w:r>
+        <w:rPr>
+          <w:b/>
+          <w:bCs/>
+        </w:rPr>
+        <w:t>Raqueta</w:t>
       </w:r>
     </w:p>
     <w:p>
@@ -2742,158 +3495,54 @@
     </w:p>
     <w:p>
       <w:pPr>
-        <w:pStyle w:val="Heading2"/>
-      </w:pPr>
-      <w:bookmarkStart w:id="22" w:name="_Toc79346892"/>
-      <w:bookmarkStart w:id="23" w:name="_Toc79355447"/>
-      <w:r>
-        <w:t>2.8. HISTORIA</w:t>
-      </w:r>
-      <w:bookmarkEnd w:id="22"/>
-      <w:bookmarkEnd w:id="23"/>
+        <w:pStyle w:val="Ttulo2"/>
+      </w:pPr>
+      <w:bookmarkStart w:id="28" w:name="_Toc79346896"/>
+      <w:bookmarkStart w:id="29" w:name="_Toc80390998"/>
+      <w:r>
+        <w:t>2.1</w:t>
+      </w:r>
+      <w:r>
+        <w:t>2</w:t>
+      </w:r>
+      <w:r>
+        <w:t>. NIVELES</w:t>
+      </w:r>
+      <w:bookmarkEnd w:id="28"/>
+      <w:bookmarkEnd w:id="29"/>
+    </w:p>
+    <w:p>
+      <w:pPr>
+        <w:pStyle w:val="Ttulo1"/>
+        <w:rPr>
+          <w:sz w:val="32"/>
+          <w:szCs w:val="32"/>
+        </w:rPr>
+      </w:pPr>
     </w:p>
     <w:p>
       <w:pPr>
         <w:spacing w:line="360" w:lineRule="auto"/>
         <w:jc w:val="both"/>
       </w:pPr>
+      <w:r>
+        <w:t xml:space="preserve">Nuestros niveles están compuestos por diferentes tipos de bloques y colocados de diferentes formas. El color amarillo representa el cubo que mas fácil se rompe, rompiéndose de un solo golpe, luego le sigue el naranja, teniendo que dar dos golpes para romperlos y por ultimo tenemos los bloques de color rojo que necesitan de tres golpes para ser rotos, la dificultad de los niveles ira variando </w:t>
+      </w:r>
+      <w:r>
+        <w:t>mediante la combinación de estos tres bloques.</w:t>
+      </w:r>
     </w:p>
     <w:p>
       <w:pPr>
         <w:spacing w:line="360" w:lineRule="auto"/>
         <w:jc w:val="both"/>
       </w:pPr>
-      <w:r>
-        <w:t xml:space="preserve">Este juego es una versión moderna de </w:t>
-      </w:r>
-      <w:proofErr w:type="spellStart"/>
-      <w:r>
-        <w:t>Breakout</w:t>
-      </w:r>
-      <w:proofErr w:type="spellEnd"/>
-      <w:r>
-        <w:t xml:space="preserve">, un juego de arcade lanzado por Atari en 1976. Tiene como objetivo romper bloques con el uso de una raqueta y una bola. Para una mayor estética se le han agregado detalles que hacen </w:t>
-      </w:r>
-      <w:proofErr w:type="spellStart"/>
-      <w:r>
-        <w:t>alegoria</w:t>
-      </w:r>
-      <w:proofErr w:type="spellEnd"/>
-      <w:r>
-        <w:t xml:space="preserve"> al espacio exterior y se han agregado algunos enemigos para aumentar un poco la dificultad de este cl</w:t>
-      </w:r>
-      <w:r>
-        <w:rPr>
-          <w:lang w:val="es-DO"/>
-        </w:rPr>
-        <w:t>á</w:t>
-      </w:r>
-      <w:proofErr w:type="spellStart"/>
-      <w:r>
-        <w:t>sico</w:t>
-      </w:r>
-      <w:proofErr w:type="spellEnd"/>
-    </w:p>
-    <w:p>
-      <w:pPr>
-        <w:spacing w:line="360" w:lineRule="auto"/>
-        <w:jc w:val="both"/>
-      </w:pPr>
-    </w:p>
-    <w:p>
-      <w:pPr>
-        <w:widowControl/>
-        <w:autoSpaceDE/>
-        <w:autoSpaceDN/>
-        <w:spacing w:after="160" w:line="259" w:lineRule="auto"/>
-        <w:rPr>
-          <w:rFonts w:ascii="Arial" w:eastAsiaTheme="majorEastAsia" w:hAnsi="Arial" w:cstheme="majorBidi"/>
-          <w:b/>
-          <w:szCs w:val="26"/>
-        </w:rPr>
-      </w:pPr>
-      <w:bookmarkStart w:id="24" w:name="_Toc79346893"/>
-      <w:r>
-        <w:br w:type="page"/>
-      </w:r>
-    </w:p>
-    <w:p>
-      <w:pPr>
-        <w:pStyle w:val="Heading2"/>
-      </w:pPr>
-      <w:bookmarkStart w:id="25" w:name="_Toc79355448"/>
-      <w:r>
-        <w:lastRenderedPageBreak/>
-        <w:t>2.9. GUION</w:t>
-      </w:r>
-      <w:bookmarkEnd w:id="24"/>
-      <w:bookmarkEnd w:id="25"/>
-    </w:p>
-    <w:p>
-      <w:pPr>
-        <w:spacing w:line="360" w:lineRule="auto"/>
-        <w:jc w:val="both"/>
-      </w:pPr>
-    </w:p>
-    <w:p>
-      <w:pPr>
-        <w:spacing w:line="360" w:lineRule="auto"/>
-        <w:jc w:val="both"/>
-      </w:pPr>
-      <w:r>
-        <w:t xml:space="preserve">Ya que el juego no cuenta </w:t>
-      </w:r>
-      <w:r>
-        <w:t>con el uso de diálogos entre los personajes para el desarrollo del mismo este no necesitará la creación de un guion para su correcto funcionamiento.</w:t>
-      </w:r>
-    </w:p>
-    <w:p>
-      <w:pPr>
-        <w:spacing w:line="360" w:lineRule="auto"/>
-        <w:jc w:val="both"/>
-      </w:pPr>
-    </w:p>
-    <w:p>
-      <w:pPr>
-        <w:pStyle w:val="Heading2"/>
-      </w:pPr>
-      <w:bookmarkStart w:id="26" w:name="_Toc79346896"/>
-      <w:bookmarkStart w:id="27" w:name="_Toc79355449"/>
-      <w:r>
-        <w:t>2.1</w:t>
-      </w:r>
-      <w:r>
-        <w:t>0</w:t>
-      </w:r>
-      <w:r>
-        <w:t>. NIVELES</w:t>
-      </w:r>
-      <w:bookmarkEnd w:id="26"/>
-      <w:bookmarkEnd w:id="27"/>
-    </w:p>
-    <w:p>
-      <w:pPr>
-        <w:spacing w:line="360" w:lineRule="auto"/>
-        <w:jc w:val="both"/>
-      </w:pPr>
-    </w:p>
-    <w:p>
-      <w:pPr>
-        <w:spacing w:line="360" w:lineRule="auto"/>
-        <w:jc w:val="both"/>
-      </w:pPr>
-      <w:r>
-        <w:t xml:space="preserve">Nuestros niveles están compuestos por diferentes tipos de bloques y colocados de diferentes formas. El color amarillo representa el cubo que mas fácil se rompe, rompiéndose de un solo golpe, luego le sigue el naranja, teniendo que dar dos golpes para romperlos y por ultimo tenemos los bloques de color rojo que necesitan de tres golpes para ser rotos, la dificultad de los niveles ira variando </w:t>
-      </w:r>
-      <w:r>
-        <w:t>mediante la combinación de estos tres bloques.</w:t>
-      </w:r>
     </w:p>
     <w:p>
       <w:pPr>
         <w:keepNext/>
         <w:spacing w:line="360" w:lineRule="auto"/>
-        <w:jc w:val="both"/>
+        <w:jc w:val="center"/>
       </w:pPr>
       <w:r>
         <w:rPr>
@@ -2915,7 +3564,7 @@
                     <pic:cNvPicPr/>
                   </pic:nvPicPr>
                   <pic:blipFill>
-                    <a:blip r:embed="rId12">
+                    <a:blip r:embed="rId16">
                       <a:extLst>
                         <a:ext uri="{28A0092B-C50C-407E-A947-70E740481C1C}">
                           <a14:useLocalDpi xmlns:a14="http://schemas.microsoft.com/office/drawing/2010/main" val="0"/>
@@ -2944,10 +3593,28 @@
     </w:p>
     <w:p>
       <w:pPr>
-        <w:pStyle w:val="Caption"/>
-        <w:jc w:val="both"/>
-      </w:pPr>
-      <w:r>
+        <w:pStyle w:val="Descripcin"/>
+        <w:jc w:val="center"/>
+        <w:rPr>
+          <w:b/>
+          <w:bCs/>
+          <w:i w:val="0"/>
+          <w:iCs w:val="0"/>
+          <w:color w:val="auto"/>
+          <w:sz w:val="24"/>
+          <w:szCs w:val="24"/>
+        </w:rPr>
+      </w:pPr>
+      <w:r>
+        <w:rPr>
+          <w:b/>
+          <w:bCs/>
+          <w:i w:val="0"/>
+          <w:iCs w:val="0"/>
+          <w:color w:val="auto"/>
+          <w:sz w:val="24"/>
+          <w:szCs w:val="24"/>
+        </w:rPr>
         <w:t>NIVEL 1</w:t>
       </w:r>
     </w:p>
@@ -2955,11 +3622,19 @@
       <w:pPr>
         <w:keepNext/>
         <w:spacing w:line="360" w:lineRule="auto"/>
-        <w:jc w:val="both"/>
-      </w:pPr>
-      <w:r>
-        <w:rPr>
+        <w:jc w:val="center"/>
+        <w:rPr>
+          <w:b/>
+          <w:bCs/>
+          <w:szCs w:val="24"/>
+        </w:rPr>
+      </w:pPr>
+      <w:r>
+        <w:rPr>
+          <w:b/>
+          <w:bCs/>
           <w:noProof/>
+          <w:szCs w:val="24"/>
         </w:rPr>
         <w:lastRenderedPageBreak/>
         <w:drawing>
@@ -2978,7 +3653,7 @@
                     <pic:cNvPicPr/>
                   </pic:nvPicPr>
                   <pic:blipFill>
-                    <a:blip r:embed="rId13">
+                    <a:blip r:embed="rId17">
                       <a:extLst>
                         <a:ext uri="{28A0092B-C50C-407E-A947-70E740481C1C}">
                           <a14:useLocalDpi xmlns:a14="http://schemas.microsoft.com/office/drawing/2010/main" val="0"/>
@@ -3007,10 +3682,28 @@
     </w:p>
     <w:p>
       <w:pPr>
-        <w:pStyle w:val="Caption"/>
-        <w:jc w:val="both"/>
-      </w:pPr>
-      <w:r>
+        <w:pStyle w:val="Descripcin"/>
+        <w:jc w:val="center"/>
+        <w:rPr>
+          <w:b/>
+          <w:bCs/>
+          <w:i w:val="0"/>
+          <w:iCs w:val="0"/>
+          <w:color w:val="auto"/>
+          <w:sz w:val="24"/>
+          <w:szCs w:val="24"/>
+        </w:rPr>
+      </w:pPr>
+      <w:r>
+        <w:rPr>
+          <w:b/>
+          <w:bCs/>
+          <w:i w:val="0"/>
+          <w:iCs w:val="0"/>
+          <w:color w:val="auto"/>
+          <w:sz w:val="24"/>
+          <w:szCs w:val="24"/>
+        </w:rPr>
         <w:t>Nivel II</w:t>
       </w:r>
     </w:p>
@@ -3018,18 +3711,31 @@
       <w:pPr>
         <w:keepNext/>
         <w:spacing w:line="360" w:lineRule="auto"/>
-        <w:jc w:val="both"/>
+        <w:jc w:val="center"/>
+        <w:rPr>
+          <w:b/>
+          <w:bCs/>
+          <w:szCs w:val="24"/>
+        </w:rPr>
       </w:pPr>
     </w:p>
     <w:p>
       <w:pPr>
         <w:keepNext/>
         <w:spacing w:line="360" w:lineRule="auto"/>
-        <w:jc w:val="both"/>
-      </w:pPr>
-      <w:r>
-        <w:rPr>
+        <w:jc w:val="center"/>
+        <w:rPr>
+          <w:b/>
+          <w:bCs/>
+          <w:szCs w:val="24"/>
+        </w:rPr>
+      </w:pPr>
+      <w:r>
+        <w:rPr>
+          <w:b/>
+          <w:bCs/>
           <w:noProof/>
+          <w:szCs w:val="24"/>
         </w:rPr>
         <w:drawing>
           <wp:inline distT="0" distB="0" distL="0" distR="0" wp14:anchorId="211501DD" wp14:editId="02911AB2">
@@ -3047,7 +3753,7 @@
                     <pic:cNvPicPr/>
                   </pic:nvPicPr>
                   <pic:blipFill>
-                    <a:blip r:embed="rId14">
+                    <a:blip r:embed="rId18">
                       <a:extLst>
                         <a:ext uri="{28A0092B-C50C-407E-A947-70E740481C1C}">
                           <a14:useLocalDpi xmlns:a14="http://schemas.microsoft.com/office/drawing/2010/main" val="0"/>
@@ -3076,29 +3782,50 @@
     </w:p>
     <w:p>
       <w:pPr>
-        <w:pStyle w:val="Caption"/>
-        <w:jc w:val="both"/>
-      </w:pPr>
-      <w:r>
+        <w:pStyle w:val="Descripcin"/>
+        <w:jc w:val="center"/>
+        <w:rPr>
+          <w:b/>
+          <w:bCs/>
+          <w:i w:val="0"/>
+          <w:iCs w:val="0"/>
+          <w:color w:val="auto"/>
+          <w:sz w:val="24"/>
+          <w:szCs w:val="24"/>
+        </w:rPr>
+      </w:pPr>
+      <w:r>
+        <w:rPr>
+          <w:b/>
+          <w:bCs/>
+          <w:i w:val="0"/>
+          <w:iCs w:val="0"/>
+          <w:color w:val="auto"/>
+          <w:sz w:val="24"/>
+          <w:szCs w:val="24"/>
+        </w:rPr>
         <w:t>Nivel III</w:t>
       </w:r>
-    </w:p>
-    <w:p>
-      <w:pPr>
-        <w:spacing w:line="360" w:lineRule="auto"/>
-        <w:jc w:val="both"/>
-      </w:pPr>
     </w:p>
     <w:p>
       <w:pPr>
         <w:keepNext/>
         <w:spacing w:line="360" w:lineRule="auto"/>
-        <w:jc w:val="both"/>
-      </w:pPr>
-      <w:r>
-        <w:rPr>
+        <w:jc w:val="center"/>
+        <w:rPr>
+          <w:b/>
+          <w:bCs/>
+          <w:szCs w:val="24"/>
+        </w:rPr>
+      </w:pPr>
+      <w:r>
+        <w:rPr>
+          <w:b/>
+          <w:bCs/>
           <w:noProof/>
-        </w:rPr>
+          <w:szCs w:val="24"/>
+        </w:rPr>
+        <w:lastRenderedPageBreak/>
         <w:drawing>
           <wp:inline distT="0" distB="0" distL="0" distR="0" wp14:anchorId="2ABEF3EB" wp14:editId="2BEBA13A">
             <wp:extent cx="3708400" cy="3708400"/>
@@ -3115,7 +3842,7 @@
                     <pic:cNvPicPr/>
                   </pic:nvPicPr>
                   <pic:blipFill>
-                    <a:blip r:embed="rId15">
+                    <a:blip r:embed="rId19">
                       <a:extLst>
                         <a:ext uri="{28A0092B-C50C-407E-A947-70E740481C1C}">
                           <a14:useLocalDpi xmlns:a14="http://schemas.microsoft.com/office/drawing/2010/main" val="0"/>
@@ -3144,10 +3871,28 @@
     </w:p>
     <w:p>
       <w:pPr>
-        <w:pStyle w:val="Caption"/>
-        <w:jc w:val="both"/>
-      </w:pPr>
-      <w:r>
+        <w:pStyle w:val="Descripcin"/>
+        <w:jc w:val="center"/>
+        <w:rPr>
+          <w:b/>
+          <w:bCs/>
+          <w:i w:val="0"/>
+          <w:iCs w:val="0"/>
+          <w:color w:val="auto"/>
+          <w:sz w:val="24"/>
+          <w:szCs w:val="24"/>
+        </w:rPr>
+      </w:pPr>
+      <w:r>
+        <w:rPr>
+          <w:b/>
+          <w:bCs/>
+          <w:i w:val="0"/>
+          <w:iCs w:val="0"/>
+          <w:color w:val="auto"/>
+          <w:sz w:val="24"/>
+          <w:szCs w:val="24"/>
+        </w:rPr>
         <w:t>Nivel IV</w:t>
       </w:r>
     </w:p>
@@ -3155,11 +3900,19 @@
       <w:pPr>
         <w:keepNext/>
         <w:spacing w:line="360" w:lineRule="auto"/>
-        <w:jc w:val="both"/>
-      </w:pPr>
-      <w:r>
-        <w:rPr>
+        <w:jc w:val="center"/>
+        <w:rPr>
+          <w:b/>
+          <w:bCs/>
+          <w:szCs w:val="24"/>
+        </w:rPr>
+      </w:pPr>
+      <w:r>
+        <w:rPr>
+          <w:b/>
+          <w:bCs/>
           <w:noProof/>
+          <w:szCs w:val="24"/>
         </w:rPr>
         <w:drawing>
           <wp:inline distT="0" distB="0" distL="0" distR="0" wp14:anchorId="05E0A43E" wp14:editId="74927015">
@@ -3177,7 +3930,7 @@
                     <pic:cNvPicPr/>
                   </pic:nvPicPr>
                   <pic:blipFill>
-                    <a:blip r:embed="rId16">
+                    <a:blip r:embed="rId20">
                       <a:extLst>
                         <a:ext uri="{28A0092B-C50C-407E-A947-70E740481C1C}">
                           <a14:useLocalDpi xmlns:a14="http://schemas.microsoft.com/office/drawing/2010/main" val="0"/>
@@ -3206,65 +3959,90 @@
     </w:p>
     <w:p>
       <w:pPr>
-        <w:pStyle w:val="Caption"/>
-        <w:jc w:val="both"/>
-      </w:pPr>
-      <w:r>
+        <w:pStyle w:val="Descripcin"/>
+        <w:jc w:val="center"/>
+        <w:rPr>
+          <w:b/>
+          <w:bCs/>
+          <w:i w:val="0"/>
+          <w:iCs w:val="0"/>
+          <w:color w:val="auto"/>
+          <w:sz w:val="24"/>
+          <w:szCs w:val="24"/>
+        </w:rPr>
+      </w:pPr>
+      <w:r>
+        <w:rPr>
+          <w:b/>
+          <w:bCs/>
+          <w:i w:val="0"/>
+          <w:iCs w:val="0"/>
+          <w:color w:val="auto"/>
+          <w:sz w:val="24"/>
+          <w:szCs w:val="24"/>
+        </w:rPr>
         <w:t>Nivel V</w:t>
       </w:r>
+    </w:p>
+    <w:p>
+      <w:pPr>
+        <w:pStyle w:val="Ttulo2"/>
+      </w:pPr>
+      <w:bookmarkStart w:id="30" w:name="_Toc79346897"/>
+      <w:bookmarkStart w:id="31" w:name="_Toc80390999"/>
+      <w:r>
+        <w:lastRenderedPageBreak/>
+        <w:t>2.1</w:t>
+      </w:r>
+      <w:r>
+        <w:t>3</w:t>
+      </w:r>
+      <w:r>
+        <w:t>.</w:t>
+      </w:r>
+      <w:r>
+        <w:t xml:space="preserve"> MEC</w:t>
+      </w:r>
+      <w:r>
+        <w:t>Á</w:t>
+      </w:r>
+      <w:r>
+        <w:t>NICA DE JUEGO</w:t>
+      </w:r>
+      <w:bookmarkEnd w:id="30"/>
+      <w:bookmarkEnd w:id="31"/>
+    </w:p>
+    <w:p>
+      <w:pPr>
+        <w:pStyle w:val="Ttulo1"/>
+        <w:rPr>
+          <w:sz w:val="32"/>
+          <w:szCs w:val="32"/>
+        </w:rPr>
+      </w:pPr>
     </w:p>
     <w:p>
       <w:pPr>
         <w:spacing w:line="360" w:lineRule="auto"/>
         <w:jc w:val="both"/>
       </w:pPr>
-    </w:p>
-    <w:p>
-      <w:pPr>
-        <w:pStyle w:val="Heading2"/>
-      </w:pPr>
-      <w:bookmarkStart w:id="28" w:name="_Toc79346897"/>
-      <w:bookmarkStart w:id="29" w:name="_Toc79355450"/>
-      <w:r>
-        <w:t>2.1</w:t>
-      </w:r>
-      <w:r>
-        <w:t>1.</w:t>
-      </w:r>
-      <w:r>
-        <w:t xml:space="preserve"> MECANICA DE JUEGO</w:t>
-      </w:r>
-      <w:bookmarkEnd w:id="28"/>
-      <w:bookmarkEnd w:id="29"/>
+      <w:r>
+        <w:t>El jugador será el encargado de controlar una raqueta (nave espacial) para que a través de una bola (arma principal) que debe mantener en juego sin que llegue a caer al vacío pueda romper una cierta cantidad de bloques (planetas alienígenas), al ir destruyendo los bloques estos pueden dropear ciertos objetos que le pueden facilitar la tarea de romper los bloques. De vez en cuando podrán aparecer ciertas naves enemigas que intentaran distraer al jugador y hacer que este pierda, por lo que tendrá que encargarse de esquivar sus disparos y mantener la bola en juego. Las vidas que tendrá el jugador al iniciar una partida serán 3 y se verán afectadas cada vez que el jugador deje caer la bola al vacío o sea alcanzado por alguno de los disparos enemigos.</w:t>
+      </w:r>
+    </w:p>
+    <w:p>
+      <w:pPr>
+        <w:spacing w:line="360" w:lineRule="auto"/>
+        <w:rPr>
+          <w:sz w:val="10"/>
+          <w:szCs w:val="10"/>
+        </w:rPr>
+      </w:pPr>
     </w:p>
     <w:p>
       <w:pPr>
         <w:spacing w:line="360" w:lineRule="auto"/>
         <w:jc w:val="both"/>
-      </w:pPr>
-    </w:p>
-    <w:p>
-      <w:pPr>
-        <w:spacing w:line="360" w:lineRule="auto"/>
-        <w:jc w:val="both"/>
-      </w:pPr>
-      <w:r>
-        <w:t>El jugador será el encargado de controlar una raqueta (nave espacial) para que a través de una bola (arma principal) que debe mantener en juego sin que llegue a caer al vacío pueda romper una cierta cantidad de bloques (planetas alienígenas), al ir destruyendo los bloques estos pueden dropear ciertos objetos que le pueden facilitar la tarea de romper los bloques. De vez en cuando podrán aparecer ciertas naves enemigas que intentaran distraer al jugador y hacer que este pierda, por lo que tendrá que encargarse de esquivar sus disparos y mantener la bola en juego. Las vidas que tendrá el jugador al iniciar una partida serán 3 y se verán afectadas cada vez que el jugador deje caer la bola al vacío o sea alcanzado por alguno de los disparos enemigos.</w:t>
-      </w:r>
-    </w:p>
-    <w:p>
-      <w:pPr>
-        <w:spacing w:line="360" w:lineRule="auto"/>
-        <w:rPr>
-          <w:sz w:val="10"/>
-          <w:szCs w:val="10"/>
-        </w:rPr>
-      </w:pPr>
-    </w:p>
-    <w:p>
-      <w:pPr>
-        <w:spacing w:line="360" w:lineRule="auto"/>
-        <w:jc w:val="both"/>
         <w:rPr>
           <w:sz w:val="16"/>
           <w:szCs w:val="16"/>
@@ -3273,15 +4051,15 @@
     </w:p>
     <w:p>
       <w:pPr>
-        <w:pStyle w:val="Heading1"/>
+        <w:pStyle w:val="Ttulo1"/>
         <w:rPr>
           <w:sz w:val="24"/>
           <w:szCs w:val="24"/>
         </w:rPr>
       </w:pPr>
-      <w:bookmarkStart w:id="30" w:name="_Toc78139766"/>
-      <w:bookmarkStart w:id="31" w:name="_Toc79346898"/>
-      <w:bookmarkStart w:id="32" w:name="_Toc79355451"/>
+      <w:bookmarkStart w:id="32" w:name="_Toc78139766"/>
+      <w:bookmarkStart w:id="33" w:name="_Toc79346898"/>
+      <w:bookmarkStart w:id="34" w:name="_Toc80391000"/>
       <w:r>
         <w:rPr>
           <w:sz w:val="24"/>
@@ -3289,13 +4067,13 @@
         </w:rPr>
         <w:t>LINK DE GITHUB</w:t>
       </w:r>
-      <w:bookmarkEnd w:id="30"/>
-      <w:bookmarkEnd w:id="31"/>
       <w:bookmarkEnd w:id="32"/>
-    </w:p>
-    <w:p>
-      <w:pPr>
-        <w:pStyle w:val="Heading1"/>
+      <w:bookmarkEnd w:id="33"/>
+      <w:bookmarkEnd w:id="34"/>
+    </w:p>
+    <w:p>
+      <w:pPr>
+        <w:pStyle w:val="Ttulo1"/>
         <w:rPr>
           <w:sz w:val="32"/>
           <w:szCs w:val="32"/>
@@ -3303,17 +4081,17 @@
       </w:pPr>
     </w:p>
     <w:p>
-      <w:hyperlink r:id="rId17" w:history="1">
+      <w:hyperlink r:id="rId21" w:history="1">
         <w:r>
           <w:rPr>
-            <w:rStyle w:val="Hyperlink"/>
+            <w:rStyle w:val="Hipervnculo"/>
           </w:rPr>
           <w:t>https://github.com/albrto-garcia/proyecto-final-videojuegos/</w:t>
         </w:r>
       </w:hyperlink>
     </w:p>
     <w:sectPr>
-      <w:footerReference w:type="default" r:id="rId18"/>
+      <w:footerReference w:type="default" r:id="rId22"/>
       <w:pgSz w:w="12240" w:h="15840"/>
       <w:pgMar w:top="1418" w:right="1701" w:bottom="1418" w:left="1701" w:header="576" w:footer="576" w:gutter="0"/>
       <w:pgNumType w:start="1"/>
@@ -3361,7 +4139,7 @@
     <w:sdtContent>
       <w:p>
         <w:pPr>
-          <w:pStyle w:val="Footer"/>
+          <w:pStyle w:val="Piedepgina"/>
           <w:jc w:val="right"/>
         </w:pPr>
         <w:r>
@@ -3390,7 +4168,7 @@
   </w:sdt>
   <w:p>
     <w:pPr>
-      <w:pStyle w:val="Footer"/>
+      <w:pStyle w:val="Piedepgina"/>
     </w:pPr>
   </w:p>
 </w:ftr>
@@ -5172,10 +5950,10 @@
       <w:lang w:val="es-ES" w:eastAsia="es-ES" w:bidi="es-ES"/>
     </w:rPr>
   </w:style>
-  <w:style w:type="paragraph" w:styleId="Heading1">
+  <w:style w:type="paragraph" w:styleId="Ttulo1">
     <w:name w:val="heading 1"/>
     <w:basedOn w:val="Normal"/>
-    <w:link w:val="Heading1Char"/>
+    <w:link w:val="Ttulo1Car"/>
     <w:uiPriority w:val="9"/>
     <w:qFormat/>
     <w:rsid w:val="008B2C82"/>
@@ -5190,11 +5968,11 @@
       <w:szCs w:val="28"/>
     </w:rPr>
   </w:style>
-  <w:style w:type="paragraph" w:styleId="Heading2">
+  <w:style w:type="paragraph" w:styleId="Ttulo2">
     <w:name w:val="heading 2"/>
-    <w:basedOn w:val="Heading1"/>
-    <w:next w:val="Heading1"/>
-    <w:link w:val="Heading2Char"/>
+    <w:basedOn w:val="Ttulo1"/>
+    <w:next w:val="Ttulo1"/>
+    <w:link w:val="Ttulo2Car"/>
     <w:uiPriority w:val="9"/>
     <w:unhideWhenUsed/>
     <w:qFormat/>
@@ -5211,11 +5989,11 @@
       <w:szCs w:val="26"/>
     </w:rPr>
   </w:style>
-  <w:style w:type="paragraph" w:styleId="Heading3">
+  <w:style w:type="paragraph" w:styleId="Ttulo3">
     <w:name w:val="heading 3"/>
-    <w:basedOn w:val="Heading2"/>
-    <w:next w:val="Heading2"/>
-    <w:link w:val="Heading3Char"/>
+    <w:basedOn w:val="Ttulo2"/>
+    <w:next w:val="Ttulo2"/>
+    <w:link w:val="Ttulo3Car"/>
     <w:uiPriority w:val="9"/>
     <w:unhideWhenUsed/>
     <w:qFormat/>
@@ -5227,13 +6005,13 @@
       <w:szCs w:val="24"/>
     </w:rPr>
   </w:style>
-  <w:style w:type="character" w:default="1" w:styleId="DefaultParagraphFont">
+  <w:style w:type="character" w:default="1" w:styleId="Fuentedeprrafopredeter">
     <w:name w:val="Default Paragraph Font"/>
     <w:uiPriority w:val="1"/>
     <w:semiHidden/>
     <w:unhideWhenUsed/>
   </w:style>
-  <w:style w:type="table" w:default="1" w:styleId="TableNormal">
+  <w:style w:type="table" w:default="1" w:styleId="Tablanormal">
     <w:name w:val="Normal Table"/>
     <w:uiPriority w:val="99"/>
     <w:semiHidden/>
@@ -5248,16 +6026,16 @@
       </w:tblCellMar>
     </w:tblPr>
   </w:style>
-  <w:style w:type="numbering" w:default="1" w:styleId="NoList">
+  <w:style w:type="numbering" w:default="1" w:styleId="Sinlista">
     <w:name w:val="No List"/>
     <w:uiPriority w:val="99"/>
     <w:semiHidden/>
     <w:unhideWhenUsed/>
   </w:style>
-  <w:style w:type="character" w:customStyle="1" w:styleId="Heading1Char">
-    <w:name w:val="Heading 1 Char"/>
-    <w:basedOn w:val="DefaultParagraphFont"/>
-    <w:link w:val="Heading1"/>
+  <w:style w:type="character" w:customStyle="1" w:styleId="Ttulo1Car">
+    <w:name w:val="Título 1 Car"/>
+    <w:basedOn w:val="Fuentedeprrafopredeter"/>
+    <w:link w:val="Ttulo1"/>
     <w:uiPriority w:val="9"/>
     <w:rsid w:val="008B2C82"/>
     <w:rPr>
@@ -5269,10 +6047,10 @@
       <w:lang w:val="es-ES" w:eastAsia="es-ES" w:bidi="es-ES"/>
     </w:rPr>
   </w:style>
-  <w:style w:type="paragraph" w:styleId="BodyText">
+  <w:style w:type="paragraph" w:styleId="Textoindependiente">
     <w:name w:val="Body Text"/>
     <w:basedOn w:val="Normal"/>
-    <w:link w:val="BodyTextChar"/>
+    <w:link w:val="TextoindependienteCar"/>
     <w:uiPriority w:val="1"/>
     <w:qFormat/>
     <w:rsid w:val="00D964F2"/>
@@ -5280,10 +6058,10 @@
       <w:szCs w:val="24"/>
     </w:rPr>
   </w:style>
-  <w:style w:type="character" w:customStyle="1" w:styleId="BodyTextChar">
-    <w:name w:val="Body Text Char"/>
-    <w:basedOn w:val="DefaultParagraphFont"/>
-    <w:link w:val="BodyText"/>
+  <w:style w:type="character" w:customStyle="1" w:styleId="TextoindependienteCar">
+    <w:name w:val="Texto independiente Car"/>
+    <w:basedOn w:val="Fuentedeprrafopredeter"/>
+    <w:link w:val="Textoindependiente"/>
     <w:uiPriority w:val="1"/>
     <w:rsid w:val="00D964F2"/>
     <w:rPr>
@@ -5293,10 +6071,10 @@
       <w:lang w:val="es-ES" w:eastAsia="es-ES" w:bidi="es-ES"/>
     </w:rPr>
   </w:style>
-  <w:style w:type="paragraph" w:styleId="Header">
+  <w:style w:type="paragraph" w:styleId="Encabezado">
     <w:name w:val="header"/>
     <w:basedOn w:val="Normal"/>
-    <w:link w:val="HeaderChar"/>
+    <w:link w:val="EncabezadoCar"/>
     <w:uiPriority w:val="99"/>
     <w:unhideWhenUsed/>
     <w:rsid w:val="00D964F2"/>
@@ -5307,10 +6085,10 @@
       </w:tabs>
     </w:pPr>
   </w:style>
-  <w:style w:type="character" w:customStyle="1" w:styleId="HeaderChar">
-    <w:name w:val="Header Char"/>
-    <w:basedOn w:val="DefaultParagraphFont"/>
-    <w:link w:val="Header"/>
+  <w:style w:type="character" w:customStyle="1" w:styleId="EncabezadoCar">
+    <w:name w:val="Encabezado Car"/>
+    <w:basedOn w:val="Fuentedeprrafopredeter"/>
+    <w:link w:val="Encabezado"/>
     <w:uiPriority w:val="99"/>
     <w:rsid w:val="00D964F2"/>
     <w:rPr>
@@ -5318,10 +6096,10 @@
       <w:lang w:val="es-ES" w:eastAsia="es-ES" w:bidi="es-ES"/>
     </w:rPr>
   </w:style>
-  <w:style w:type="paragraph" w:styleId="Footer">
+  <w:style w:type="paragraph" w:styleId="Piedepgina">
     <w:name w:val="footer"/>
     <w:basedOn w:val="Normal"/>
-    <w:link w:val="FooterChar"/>
+    <w:link w:val="PiedepginaCar"/>
     <w:uiPriority w:val="99"/>
     <w:unhideWhenUsed/>
     <w:rsid w:val="00D964F2"/>
@@ -5332,10 +6110,10 @@
       </w:tabs>
     </w:pPr>
   </w:style>
-  <w:style w:type="character" w:customStyle="1" w:styleId="FooterChar">
-    <w:name w:val="Footer Char"/>
-    <w:basedOn w:val="DefaultParagraphFont"/>
-    <w:link w:val="Footer"/>
+  <w:style w:type="character" w:customStyle="1" w:styleId="PiedepginaCar">
+    <w:name w:val="Pie de página Car"/>
+    <w:basedOn w:val="Fuentedeprrafopredeter"/>
+    <w:link w:val="Piedepgina"/>
     <w:uiPriority w:val="99"/>
     <w:rsid w:val="00D964F2"/>
     <w:rPr>
@@ -5343,10 +6121,10 @@
       <w:lang w:val="es-ES" w:eastAsia="es-ES" w:bidi="es-ES"/>
     </w:rPr>
   </w:style>
-  <w:style w:type="character" w:customStyle="1" w:styleId="Heading2Char">
-    <w:name w:val="Heading 2 Char"/>
-    <w:basedOn w:val="DefaultParagraphFont"/>
-    <w:link w:val="Heading2"/>
+  <w:style w:type="character" w:customStyle="1" w:styleId="Ttulo2Car">
+    <w:name w:val="Título 2 Car"/>
+    <w:basedOn w:val="Fuentedeprrafopredeter"/>
+    <w:link w:val="Ttulo2"/>
     <w:uiPriority w:val="9"/>
     <w:rsid w:val="008B2C82"/>
     <w:rPr>
@@ -5357,7 +6135,7 @@
       <w:lang w:val="es-ES" w:eastAsia="es-ES" w:bidi="es-ES"/>
     </w:rPr>
   </w:style>
-  <w:style w:type="paragraph" w:styleId="ListParagraph">
+  <w:style w:type="paragraph" w:styleId="Prrafodelista">
     <w:name w:val="List Paragraph"/>
     <w:basedOn w:val="Normal"/>
     <w:uiPriority w:val="34"/>
@@ -5378,10 +6156,10 @@
       <w:ind w:left="100"/>
     </w:pPr>
   </w:style>
-  <w:style w:type="character" w:customStyle="1" w:styleId="Heading3Char">
-    <w:name w:val="Heading 3 Char"/>
-    <w:basedOn w:val="DefaultParagraphFont"/>
-    <w:link w:val="Heading3"/>
+  <w:style w:type="character" w:customStyle="1" w:styleId="Ttulo3Car">
+    <w:name w:val="Título 3 Car"/>
+    <w:basedOn w:val="Fuentedeprrafopredeter"/>
+    <w:link w:val="Ttulo3"/>
     <w:uiPriority w:val="9"/>
     <w:rsid w:val="00D15516"/>
     <w:rPr>
@@ -5392,9 +6170,9 @@
       <w:lang w:val="es-ES" w:eastAsia="es-ES" w:bidi="es-ES"/>
     </w:rPr>
   </w:style>
-  <w:style w:type="character" w:styleId="Hyperlink">
+  <w:style w:type="character" w:styleId="Hipervnculo">
     <w:name w:val="Hyperlink"/>
-    <w:basedOn w:val="DefaultParagraphFont"/>
+    <w:basedOn w:val="Fuentedeprrafopredeter"/>
     <w:uiPriority w:val="99"/>
     <w:unhideWhenUsed/>
     <w:rsid w:val="00DB672F"/>
@@ -5403,9 +6181,9 @@
       <w:u w:val="single"/>
     </w:rPr>
   </w:style>
-  <w:style w:type="paragraph" w:styleId="TOCHeading">
+  <w:style w:type="paragraph" w:styleId="TtuloTDC">
     <w:name w:val="TOC Heading"/>
-    <w:basedOn w:val="Heading1"/>
+    <w:basedOn w:val="Ttulo1"/>
     <w:next w:val="Normal"/>
     <w:uiPriority w:val="39"/>
     <w:unhideWhenUsed/>
@@ -5429,7 +6207,7 @@
       <w:lang w:val="es-DO" w:eastAsia="es-DO" w:bidi="ar-SA"/>
     </w:rPr>
   </w:style>
-  <w:style w:type="paragraph" w:styleId="TOC1">
+  <w:style w:type="paragraph" w:styleId="TDC1">
     <w:name w:val="toc 1"/>
     <w:basedOn w:val="Normal"/>
     <w:next w:val="Normal"/>
@@ -5437,8 +6215,11 @@
     <w:uiPriority w:val="39"/>
     <w:unhideWhenUsed/>
     <w:qFormat/>
-    <w:rsid w:val="00930274"/>
+    <w:rsid w:val="00C00B09"/>
     <w:pPr>
+      <w:tabs>
+        <w:tab w:val="right" w:leader="dot" w:pos="8828"/>
+      </w:tabs>
       <w:spacing w:before="120"/>
     </w:pPr>
     <w:rPr>
@@ -5447,10 +6228,11 @@
       <w:bCs/>
       <w:i/>
       <w:iCs/>
+      <w:noProof/>
       <w:szCs w:val="24"/>
     </w:rPr>
   </w:style>
-  <w:style w:type="paragraph" w:styleId="TOC2">
+  <w:style w:type="paragraph" w:styleId="TDC2">
     <w:name w:val="toc 2"/>
     <w:basedOn w:val="Normal"/>
     <w:next w:val="Normal"/>
@@ -5470,7 +6252,7 @@
       <w:sz w:val="22"/>
     </w:rPr>
   </w:style>
-  <w:style w:type="paragraph" w:styleId="TOC3">
+  <w:style w:type="paragraph" w:styleId="TDC3">
     <w:name w:val="toc 3"/>
     <w:basedOn w:val="Normal"/>
     <w:next w:val="Normal"/>
@@ -5489,7 +6271,7 @@
   </w:style>
   <w:style w:type="character" w:customStyle="1" w:styleId="fontstyle01">
     <w:name w:val="fontstyle01"/>
-    <w:basedOn w:val="DefaultParagraphFont"/>
+    <w:basedOn w:val="Fuentedeprrafopredeter"/>
     <w:rsid w:val="000022DF"/>
     <w:rPr>
       <w:rFonts w:ascii="ArialMT" w:hAnsi="ArialMT" w:hint="default"/>
@@ -5502,9 +6284,9 @@
       <w:szCs w:val="28"/>
     </w:rPr>
   </w:style>
-  <w:style w:type="character" w:styleId="UnresolvedMention">
+  <w:style w:type="character" w:styleId="Mencinsinresolver">
     <w:name w:val="Unresolved Mention"/>
-    <w:basedOn w:val="DefaultParagraphFont"/>
+    <w:basedOn w:val="Fuentedeprrafopredeter"/>
     <w:uiPriority w:val="99"/>
     <w:semiHidden/>
     <w:unhideWhenUsed/>
@@ -5514,7 +6296,7 @@
       <w:shd w:val="clear" w:color="auto" w:fill="E1DFDD"/>
     </w:rPr>
   </w:style>
-  <w:style w:type="paragraph" w:styleId="TOC4">
+  <w:style w:type="paragraph" w:styleId="TDC4">
     <w:name w:val="toc 4"/>
     <w:basedOn w:val="Normal"/>
     <w:next w:val="Normal"/>
@@ -5532,7 +6314,7 @@
       <w:szCs w:val="20"/>
     </w:rPr>
   </w:style>
-  <w:style w:type="paragraph" w:styleId="TOC5">
+  <w:style w:type="paragraph" w:styleId="TDC5">
     <w:name w:val="toc 5"/>
     <w:basedOn w:val="Normal"/>
     <w:next w:val="Normal"/>
@@ -5550,7 +6332,7 @@
       <w:szCs w:val="20"/>
     </w:rPr>
   </w:style>
-  <w:style w:type="paragraph" w:styleId="TOC6">
+  <w:style w:type="paragraph" w:styleId="TDC6">
     <w:name w:val="toc 6"/>
     <w:basedOn w:val="Normal"/>
     <w:next w:val="Normal"/>
@@ -5568,7 +6350,7 @@
       <w:szCs w:val="20"/>
     </w:rPr>
   </w:style>
-  <w:style w:type="paragraph" w:styleId="TOC7">
+  <w:style w:type="paragraph" w:styleId="TDC7">
     <w:name w:val="toc 7"/>
     <w:basedOn w:val="Normal"/>
     <w:next w:val="Normal"/>
@@ -5586,7 +6368,7 @@
       <w:szCs w:val="20"/>
     </w:rPr>
   </w:style>
-  <w:style w:type="paragraph" w:styleId="TOC8">
+  <w:style w:type="paragraph" w:styleId="TDC8">
     <w:name w:val="toc 8"/>
     <w:basedOn w:val="Normal"/>
     <w:next w:val="Normal"/>
@@ -5604,7 +6386,7 @@
       <w:szCs w:val="20"/>
     </w:rPr>
   </w:style>
-  <w:style w:type="paragraph" w:styleId="TOC9">
+  <w:style w:type="paragraph" w:styleId="TDC9">
     <w:name w:val="toc 9"/>
     <w:basedOn w:val="Normal"/>
     <w:next w:val="Normal"/>
@@ -5622,7 +6404,7 @@
       <w:szCs w:val="20"/>
     </w:rPr>
   </w:style>
-  <w:style w:type="paragraph" w:styleId="Caption">
+  <w:style w:type="paragraph" w:styleId="Descripcin">
     <w:name w:val="caption"/>
     <w:basedOn w:val="Normal"/>
     <w:next w:val="Normal"/>

</xml_diff>